<commit_message>
Starting to update methods toward https://github.com/sbashevkin/discretewq/issues/33
</commit_message>
<xml_diff>
--- a/publication/metadata_templates/methods.docx
+++ b/publication/metadata_templates/methods.docx
@@ -1,6 +1,6 @@
 
 <file path=word/document.xml><?xml version="1.0" encoding="utf-8"?>
-<w:document xmlns:wpc="http://schemas.microsoft.com/office/word/2010/wordprocessingCanvas" xmlns:cx="http://schemas.microsoft.com/office/drawing/2014/chartex" xmlns:cx1="http://schemas.microsoft.com/office/drawing/2015/9/8/chartex" xmlns:cx2="http://schemas.microsoft.com/office/drawing/2015/10/21/chartex" xmlns:cx3="http://schemas.microsoft.com/office/drawing/2016/5/9/chartex" xmlns:cx4="http://schemas.microsoft.com/office/drawing/2016/5/10/chartex" xmlns:cx5="http://schemas.microsoft.com/office/drawing/2016/5/11/chartex" xmlns:cx6="http://schemas.microsoft.com/office/drawing/2016/5/12/chartex" xmlns:cx7="http://schemas.microsoft.com/office/drawing/2016/5/13/chartex" xmlns:cx8="http://schemas.microsoft.com/office/drawing/2016/5/14/chartex" xmlns:mc="http://schemas.openxmlformats.org/markup-compatibility/2006" xmlns:aink="http://schemas.microsoft.com/office/drawing/2016/ink" xmlns:am3d="http://schemas.microsoft.com/office/drawing/2017/model3d" xmlns:o="urn:schemas-microsoft-com:office:office" xmlns:r="http://schemas.openxmlformats.org/officeDocument/2006/relationships" xmlns:m="http://schemas.openxmlformats.org/officeDocument/2006/math" xmlns:v="urn:schemas-microsoft-com:vml" xmlns:wp14="http://schemas.microsoft.com/office/word/2010/wordprocessingDrawing" xmlns:wp="http://schemas.openxmlformats.org/drawingml/2006/wordprocessingDrawing" xmlns:w10="urn:schemas-microsoft-com:office:word" xmlns:w="http://schemas.openxmlformats.org/wordprocessingml/2006/main" xmlns:w14="http://schemas.microsoft.com/office/word/2010/wordml" xmlns:w15="http://schemas.microsoft.com/office/word/2012/wordml" xmlns:w16cex="http://schemas.microsoft.com/office/word/2018/wordml/cex" xmlns:w16cid="http://schemas.microsoft.com/office/word/2016/wordml/cid" xmlns:w16="http://schemas.microsoft.com/office/word/2018/wordml" xmlns:w16sdtdh="http://schemas.microsoft.com/office/word/2020/wordml/sdtdatahash" xmlns:w16se="http://schemas.microsoft.com/office/word/2015/wordml/symex" xmlns:wpg="http://schemas.microsoft.com/office/word/2010/wordprocessingGroup" xmlns:wpi="http://schemas.microsoft.com/office/word/2010/wordprocessingInk" xmlns:wne="http://schemas.microsoft.com/office/word/2006/wordml" xmlns:wps="http://schemas.microsoft.com/office/word/2010/wordprocessingShape" mc:Ignorable="w14 w15 w16se w16cid w16 w16cex w16sdtdh wp14">
+<w:document xmlns:wpc="http://schemas.microsoft.com/office/word/2010/wordprocessingCanvas" xmlns:cx="http://schemas.microsoft.com/office/drawing/2014/chartex" xmlns:cx1="http://schemas.microsoft.com/office/drawing/2015/9/8/chartex" xmlns:cx2="http://schemas.microsoft.com/office/drawing/2015/10/21/chartex" xmlns:cx3="http://schemas.microsoft.com/office/drawing/2016/5/9/chartex" xmlns:cx4="http://schemas.microsoft.com/office/drawing/2016/5/10/chartex" xmlns:cx5="http://schemas.microsoft.com/office/drawing/2016/5/11/chartex" xmlns:cx6="http://schemas.microsoft.com/office/drawing/2016/5/12/chartex" xmlns:cx7="http://schemas.microsoft.com/office/drawing/2016/5/13/chartex" xmlns:cx8="http://schemas.microsoft.com/office/drawing/2016/5/14/chartex" xmlns:mc="http://schemas.openxmlformats.org/markup-compatibility/2006" xmlns:aink="http://schemas.microsoft.com/office/drawing/2016/ink" xmlns:am3d="http://schemas.microsoft.com/office/drawing/2017/model3d" xmlns:o="urn:schemas-microsoft-com:office:office" xmlns:oel="http://schemas.microsoft.com/office/2019/extlst" xmlns:r="http://schemas.openxmlformats.org/officeDocument/2006/relationships" xmlns:m="http://schemas.openxmlformats.org/officeDocument/2006/math" xmlns:v="urn:schemas-microsoft-com:vml" xmlns:wp14="http://schemas.microsoft.com/office/word/2010/wordprocessingDrawing" xmlns:wp="http://schemas.openxmlformats.org/drawingml/2006/wordprocessingDrawing" xmlns:w10="urn:schemas-microsoft-com:office:word" xmlns:w="http://schemas.openxmlformats.org/wordprocessingml/2006/main" xmlns:w14="http://schemas.microsoft.com/office/word/2010/wordml" xmlns:w15="http://schemas.microsoft.com/office/word/2012/wordml" xmlns:w16cex="http://schemas.microsoft.com/office/word/2018/wordml/cex" xmlns:w16cid="http://schemas.microsoft.com/office/word/2016/wordml/cid" xmlns:w16="http://schemas.microsoft.com/office/word/2018/wordml" xmlns:w16sdtdh="http://schemas.microsoft.com/office/word/2020/wordml/sdtdatahash" xmlns:w16se="http://schemas.microsoft.com/office/word/2015/wordml/symex" xmlns:wpg="http://schemas.microsoft.com/office/word/2010/wordprocessingGroup" xmlns:wpi="http://schemas.microsoft.com/office/word/2010/wordprocessingInk" xmlns:wne="http://schemas.microsoft.com/office/word/2006/wordml" xmlns:wps="http://schemas.microsoft.com/office/word/2010/wordprocessingShape" mc:Ignorable="w14 w15 w16se w16cid w16 w16cex w16sdtdh wp14">
   <w:body>
     <w:p>
       <w:r>
@@ -19,7 +19,13 @@
         <w:t>5</w:t>
       </w:r>
       <w:r>
-        <w:t xml:space="preserve"> boat-based surveys with the R statistical programming language (R Core Team 2020). The data integration code was packaged into the R package </w:t>
+        <w:t xml:space="preserve"> boat-based surveys with the R statistical programming language (R Core Team 202</w:t>
+      </w:r>
+      <w:r>
+        <w:t>2</w:t>
+      </w:r>
+      <w:r>
+        <w:t xml:space="preserve">). The data integration code was packaged into the R package </w:t>
       </w:r>
       <w:proofErr w:type="spellStart"/>
       <w:r>
@@ -98,7 +104,7 @@
         <w:t xml:space="preserve">United States Fish and Wildlife Service (USFWS) Enhanced Delta Smelt Monitoring (EDSM), USFWS Delta Juvenile Fish Monitoring Program (DJFMP), and University of California, Davis Suisun Marsh Fish Study (Suisun). An additional </w:t>
       </w:r>
       <w:r>
-        <w:t>4</w:t>
+        <w:t>6</w:t>
       </w:r>
       <w:r>
         <w:t xml:space="preserve"> surveys are primarily focused on water quality data: the </w:t>
@@ -111,6 +117,9 @@
       </w:r>
       <w:r>
         <w:t xml:space="preserve">DWR Stockton Dissolved Oxygen Survey (SDO), </w:t>
+      </w:r>
+      <w:r>
+        <w:t xml:space="preserve">DWR North Central Region Office monitoring (NCRO), </w:t>
       </w:r>
       <w:r>
         <w:t>United States Bureau of Reclamation Sacramento Deepwater Shipping Channel Survey (</w:t>
@@ -179,7 +188,13 @@
         <w:t xml:space="preserve">USGS_SFBS, USGS_CAWSC, </w:t>
       </w:r>
       <w:r>
-        <w:t xml:space="preserve">and EMP surveys. </w:t>
+        <w:t>EMP</w:t>
+      </w:r>
+      <w:r>
+        <w:t>, and NCRO</w:t>
+      </w:r>
+      <w:r>
+        <w:t xml:space="preserve"> surveys. </w:t>
       </w:r>
       <w:r>
         <w:t xml:space="preserve">These variables were all collected from the surface of the water column. In addition, water temperature from the bottom of the water column was retained when available. Not all surveys measured all focal variables. Some surveys (particularly the water quality surveys) measured more water quality variables than were retained in this integrated dataset. </w:t>
@@ -281,13 +296,11 @@
         <w:ind w:firstLine="720"/>
       </w:pPr>
       <w:r>
-        <w:t>While all surveys now measure water temperature with digital sensors, older surveys used less precise handheld thermometers in earlier years. More precise sensors were first used by FMWT in 1995, STN in 1994, and DJFMP in 2014. All other surveys used more precise methods to measure temperature since inception. SKT had notes on some temperature records that they were transcribed from a different monitoring program (CDEC</w:t>
-      </w:r>
-      <w:proofErr w:type="gramStart"/>
-      <w:r>
-        <w:t>)</w:t>
-      </w:r>
-      <w:proofErr w:type="gramEnd"/>
+        <w:t>While all surveys now measure water temperature with digital sensors, older surveys used less precise handheld thermometers in earlier years. More precise sensors were first used by FMWT in 1995, STN in 1994, and DJFMP in 2014. All other surveys used more precise methods to measure temperature since inception. SKT had notes on some temperature records that they were transcribed from a different monitoring program (CDEC)</w:t>
+      </w:r>
+      <w:r>
+        <w:t>,</w:t>
+      </w:r>
       <w:r>
         <w:t xml:space="preserve"> so these values were all removed. </w:t>
       </w:r>
@@ -309,13 +322,11 @@
         <w:t>USGS_SFBS</w:t>
       </w:r>
       <w:r>
-        <w:t xml:space="preserve"> which reported salinity. DJFMP and EDSM could not verify their conductivity metric for data collected before June </w:t>
-      </w:r>
-      <w:proofErr w:type="gramStart"/>
-      <w:r>
-        <w:t>2019</w:t>
-      </w:r>
-      <w:proofErr w:type="gramEnd"/>
+        <w:t xml:space="preserve"> which reported salinity. DJFMP and EDSM could not verify their conductivity metric for data collected before June 2019</w:t>
+      </w:r>
+      <w:r>
+        <w:t>,</w:t>
+      </w:r>
       <w:r>
         <w:t xml:space="preserve"> so conductivity values collected before that date are removed from the integrated dataset. </w:t>
       </w:r>
@@ -507,15 +518,7 @@
         <w:ind w:firstLine="720"/>
       </w:pPr>
       <w:r>
-        <w:t xml:space="preserve">From each dataset, we selected columns corresponding to the water quality variables of interest as well as important accessory information (date, time, </w:t>
-      </w:r>
-      <w:proofErr w:type="gramStart"/>
-      <w:r>
-        <w:t>station,  latitude</w:t>
-      </w:r>
-      <w:proofErr w:type="gramEnd"/>
-      <w:r>
-        <w:t xml:space="preserve">, longitude, depth, tide, and any notes). We then renamed variables for consistency and converted all variables to consistent units. Salinity was calculated from specific conductivity using the ec2pss function from the </w:t>
+        <w:t xml:space="preserve">From each dataset, we selected columns corresponding to the water quality variables of interest as well as important accessory information (date, time, station, latitude, longitude, depth, tide, and any notes). We then renamed variables for consistency and converted all variables to consistent units. Salinity was calculated from specific conductivity using the ec2pss function from the </w:t>
       </w:r>
       <w:proofErr w:type="spellStart"/>
       <w:r>
@@ -539,13 +542,11 @@
       </w:r>
       <w:proofErr w:type="spellEnd"/>
       <w:r>
-        <w:t xml:space="preserve"> and Millard Jr 1983) and the extension of the Practical Salinity Scale (Hill et al. 1986) for salinities below 2. Conductivity data were also retained in the integrated dataset. In most cases, latitude and longitude coordinates of the fixed sampling stations were retained. When these coordinates were not available (</w:t>
-      </w:r>
-      <w:proofErr w:type="gramStart"/>
-      <w:r>
-        <w:t>e.g.</w:t>
-      </w:r>
-      <w:proofErr w:type="gramEnd"/>
+        <w:t xml:space="preserve"> and Millard Jr 1983) and the extension of the Practical Salinity Scale (Hill et al. 1986) for salinities below 2. Conductivity data were also retained in the integrated dataset. In most cases, latitude and longitude coordinates of the fixed sampling stations were retained. When these coordinates were not available (e.g.</w:t>
+      </w:r>
+      <w:r>
+        <w:t>,</w:t>
+      </w:r>
       <w:r>
         <w:t xml:space="preserve"> for non-fixed stations), we retained any coordinates that were recorded during the field sampling. To remove duplicate values from the dataset, only one set of values was retained for each recorded date, time, and location.</w:t>
       </w:r>
@@ -685,7 +686,13 @@
     <w:p/>
     <w:p>
       <w:r>
-        <w:t>R Core Team. 2020. R: A Language and Environment for Statistical Computing, R Foundation for Statistical Computing.</w:t>
+        <w:t>R Core Team. 202</w:t>
+      </w:r>
+      <w:r>
+        <w:t>2</w:t>
+      </w:r>
+      <w:r>
+        <w:t>. R: A Language and Environment for Statistical Computing, R Foundation for Statistical Computing.</w:t>
       </w:r>
     </w:p>
     <w:p/>

</xml_diff>

<commit_message>
Updating the data citations for EMP and NCRO in the EDI publication docs
</commit_message>
<xml_diff>
--- a/publication/metadata_templates/methods.docx
+++ b/publication/metadata_templates/methods.docx
@@ -613,7 +613,7 @@
     <w:p/>
     <w:p>
       <w:r>
-        <w:t>Battey, M. and S. Perry. 2022. Interagency Ecological Program: Discrete water quality monitoring in the Sacramento-San Joaquin Bay-Delta, collected by the Environmental Monitoring Program, 1975-2021. ver 7. Environmental Data Initiative. [doi:10.6073/pasta/3b12b205c1b53290ff555abd809edfcf](https://doi.org/10.6073/pasta/3b12b205c1b53290ff555abd809edfcf)</w:t>
+        <w:t>Battey, M. and S. Perry. 2023. Interagency Ecological Program: Discrete water quality monitoring in the Sacramento-San Joaquin Bay-Delta, collected by the Environmental Monitoring Program, 1975-2022 ver 8. Environmental Data Initiative. [doi:10.6073/pasta/bcff9e330b7d99a9c5c9bda5e168cfc9](https://doi.org/10.6073/pasta/bcff9e330b7d99a9c5c9bda5e168cfc9)</w:t>
       </w:r>
     </w:p>
     <w:p/>
@@ -638,7 +638,13 @@
     <w:p/>
     <w:p>
       <w:r>
-        <w:t xml:space="preserve">CDWR. 2022. Water Quality Investigations Section, North Central Region Office. [https://wdl.water.ca.gov/waterdatalibrary/WaterQualityDataLib.aspx](https://wdl.water.ca.gov/waterdatalibrary/WaterQualityDataLib.aspx). </w:t>
+        <w:t>CDWR. 2022. Water Quality</w:t>
+      </w:r>
+      <w:r>
+        <w:t xml:space="preserve"> Evaluation</w:t>
+      </w:r>
+      <w:r>
+        <w:t xml:space="preserve"> Section, North Central Region Office. [https://wdl.water.ca.gov/waterdatalibrary/WaterQualityDataLib.aspx](https://wdl.water.ca.gov/waterdatalibrary/WaterQualityDataLib.aspx). </w:t>
       </w:r>
     </w:p>
     <w:p/>

</xml_diff>

<commit_message>
Updating links across all package and EDI documentation to make EDI and USGS citations consistent
</commit_message>
<xml_diff>
--- a/publication/metadata_templates/methods.docx
+++ b/publication/metadata_templates/methods.docx
@@ -25,8 +25,13 @@
         <w:t>2</w:t>
       </w:r>
       <w:r>
-        <w:t>). The data integration code was packaged into the R package discretewq</w:t>
-      </w:r>
+        <w:t xml:space="preserve">). The data integration code was packaged into the R package </w:t>
+      </w:r>
+      <w:proofErr w:type="spellStart"/>
+      <w:r>
+        <w:t>discretewq</w:t>
+      </w:r>
+      <w:proofErr w:type="spellEnd"/>
       <w:r>
         <w:t xml:space="preserve"> v</w:t>
       </w:r>
@@ -58,7 +63,15 @@
         <w:t>/discretewq</w:t>
       </w:r>
       <w:r>
-        <w:t xml:space="preserve"> (Bashevkin </w:t>
+        <w:t xml:space="preserve"> (</w:t>
+      </w:r>
+      <w:proofErr w:type="spellStart"/>
+      <w:r>
+        <w:t>Bashevkin</w:t>
+      </w:r>
+      <w:proofErr w:type="spellEnd"/>
+      <w:r>
+        <w:t xml:space="preserve"> </w:t>
       </w:r>
       <w:r>
         <w:t>et al.</w:t>
@@ -82,13 +95,29 @@
     <w:p>
       <w:r>
         <w:tab/>
-        <w:t>The surveys included in the integrated database are long-term monitoring surveys managed by federal agencies, state agencies, and the University of California, Davis. Eight surveys are primarily focused on collecting fish abundance data but collect water quality data alongside fish samples. These include the California Department of Fish and Wildlife (CDFW) Fall Midwater Trawl (FMWT), CDFW Summer Townet Survey (STN), CDFW Spring Kodiak Trawl (SKT), CDFW 20-mm Survey (20mm), CDFW San Francisco Bay Study (Bay</w:t>
+        <w:t xml:space="preserve">The surveys included in the integrated database are long-term monitoring surveys managed by federal agencies, state agencies, and the University of California, Davis. Eight surveys are primarily focused on collecting fish abundance data but collect water quality data alongside fish samples. These include the California Department of Fish and Wildlife (CDFW) Fall Midwater Trawl (FMWT), CDFW Summer </w:t>
+      </w:r>
+      <w:proofErr w:type="spellStart"/>
+      <w:r>
+        <w:t>Townet</w:t>
+      </w:r>
+      <w:proofErr w:type="spellEnd"/>
+      <w:r>
+        <w:t xml:space="preserve"> Survey (STN), CDFW Spring Kodiak Trawl (SKT), CDFW 20-mm Survey (20mm), CDFW San Francisco Bay Study (</w:t>
+      </w:r>
+      <w:proofErr w:type="spellStart"/>
+      <w:r>
+        <w:t>Bay</w:t>
       </w:r>
       <w:r>
         <w:t>s</w:t>
       </w:r>
       <w:r>
-        <w:t xml:space="preserve">tudy), </w:t>
+        <w:t>tudy</w:t>
+      </w:r>
+      <w:proofErr w:type="spellEnd"/>
+      <w:r>
+        <w:t xml:space="preserve">), </w:t>
       </w:r>
       <w:r>
         <w:t xml:space="preserve">CDFW Smelt Larva Survey (SLS), California Department of Water Resources (DWR) Yolo Bypass Fish Monitoring Program (YBFMP), </w:t>
@@ -487,7 +516,31 @@
         <w:ind w:firstLine="720"/>
       </w:pPr>
       <w:r>
-        <w:t>From each dataset, we selected columns corresponding to the water quality variables of interest as well as important accessory information (date, time, station, latitude, longitude, depth, tide, and any notes). We then renamed variables for consistency and converted all variables to consistent units. Salinity was calculated from specific conductivity using the ec2pss function from the wql R package (Jassby et al. 2017). This function uses the Practical Salinity Scale 1978 for salinities between 2 and 42 (Fofonoff and Millard Jr 1983) and the extension of the Practical Salinity Scale (Hill et al. 1986) for salinities below 2. Conductivity data were also retained in the integrated dataset. In most cases, latitude and longitude coordinates of the fixed sampling stations were retained. When these coordinates were not available (e.g.</w:t>
+        <w:t xml:space="preserve">From each dataset, we selected columns corresponding to the water quality variables of interest as well as important accessory information (date, time, station, latitude, longitude, depth, tide, and any notes). We then renamed variables for consistency and converted all variables to consistent units. Salinity was calculated from specific conductivity using the ec2pss function from the </w:t>
+      </w:r>
+      <w:proofErr w:type="spellStart"/>
+      <w:r>
+        <w:t>wql</w:t>
+      </w:r>
+      <w:proofErr w:type="spellEnd"/>
+      <w:r>
+        <w:t xml:space="preserve"> R package (</w:t>
+      </w:r>
+      <w:proofErr w:type="spellStart"/>
+      <w:r>
+        <w:t>Jassby</w:t>
+      </w:r>
+      <w:proofErr w:type="spellEnd"/>
+      <w:r>
+        <w:t xml:space="preserve"> et al. 2017). This function uses the Practical Salinity Scale 1978 for salinities between 2 and 42 (</w:t>
+      </w:r>
+      <w:proofErr w:type="spellStart"/>
+      <w:r>
+        <w:t>Fofonoff</w:t>
+      </w:r>
+      <w:proofErr w:type="spellEnd"/>
+      <w:r>
+        <w:t xml:space="preserve"> and Millard Jr 1983) and the extension of the Practical Salinity Scale (Hill et al. 1986) for salinities below 2. Conductivity data were also retained in the integrated dataset. In most cases, latitude and longitude coordinates of the fixed sampling stations were retained. When these coordinates were not available (e.g.</w:t>
       </w:r>
       <w:r>
         <w:t>,</w:t>
@@ -496,7 +549,15 @@
         <w:t xml:space="preserve"> for non-fixed stations), we retained any coordinates that were recorded during the field sampling. To remove duplicate values from the dataset, only one set of values was retained for each recorded date, time, and location.</w:t>
       </w:r>
       <w:r>
-        <w:t xml:space="preserve"> All data integration code can be found in the discretewq R package </w:t>
+        <w:t xml:space="preserve"> All data integration code can be found in the </w:t>
+      </w:r>
+      <w:proofErr w:type="spellStart"/>
+      <w:r>
+        <w:t>discretewq</w:t>
+      </w:r>
+      <w:proofErr w:type="spellEnd"/>
+      <w:r>
+        <w:t xml:space="preserve"> R package </w:t>
       </w:r>
       <w:r>
         <w:t>v</w:t>
@@ -534,8 +595,13 @@
       <w:r>
         <w:t xml:space="preserve">; </w:t>
       </w:r>
-      <w:r>
-        <w:t xml:space="preserve">Bashevkin </w:t>
+      <w:proofErr w:type="spellStart"/>
+      <w:r>
+        <w:t>Bashevkin</w:t>
+      </w:r>
+      <w:proofErr w:type="spellEnd"/>
+      <w:r>
+        <w:t xml:space="preserve"> </w:t>
       </w:r>
       <w:r>
         <w:t>et al.</w:t>
@@ -561,14 +627,35 @@
     </w:p>
     <w:p/>
     <w:p>
-      <w:r>
-        <w:t>Bashevkin, S. M., S. E. Perry, and E. B. Stumpner. 2022. discretewq: An Integrated Dataset of Discrete Water Quality in the San Francisco Estuary v2.3.</w:t>
+      <w:proofErr w:type="spellStart"/>
+      <w:r>
+        <w:t>Bashevkin</w:t>
+      </w:r>
+      <w:proofErr w:type="spellEnd"/>
+      <w:r>
+        <w:t xml:space="preserve">, S. M., S. E. Perry, and E. B. Stumpner. 2022. </w:t>
+      </w:r>
+      <w:proofErr w:type="spellStart"/>
+      <w:r>
+        <w:t>discretewq</w:t>
+      </w:r>
+      <w:proofErr w:type="spellEnd"/>
+      <w:r>
+        <w:t>: An Integrated Dataset of Discrete Water Quality in the San Francisco Estuary v2.3.</w:t>
       </w:r>
       <w:r>
         <w:t>2</w:t>
       </w:r>
       <w:r>
-        <w:t>. Zenodo. doi:</w:t>
+        <w:t xml:space="preserve">. </w:t>
+      </w:r>
+      <w:proofErr w:type="spellStart"/>
+      <w:r>
+        <w:t>Zenodo</w:t>
+      </w:r>
+      <w:proofErr w:type="spellEnd"/>
+      <w:r>
+        <w:t>. doi:</w:t>
       </w:r>
       <w:r>
         <w:t>10.5281/zenodo.6390964</w:t>
@@ -576,20 +663,62 @@
     </w:p>
     <w:p/>
     <w:p>
-      <w:r>
-        <w:t>Fofonoff, N. P., and R. C. Millard Jr. 1983. Algorithms for the computation of fundamental properties of seawater. UNESCO Technical Papers in Marine Science 44.</w:t>
-      </w:r>
-    </w:p>
-    <w:p/>
-    <w:p>
-      <w:r>
-        <w:t>Hill, K., T. Dauphinee, and D. Woods. 1986. The extension of the Practical Salinity Scale 1978 to low salinities. IEEE Journal of Oceanic Engineering 11: 109–112.</w:t>
-      </w:r>
-    </w:p>
-    <w:p/>
-    <w:p>
-      <w:r>
-        <w:t>Jassby, A. D., J. E. Cloern, and J. Stachelek. 2017. wql: Exploring Water Quality Monitoring Data.</w:t>
+      <w:proofErr w:type="spellStart"/>
+      <w:r>
+        <w:t>Fofonoff</w:t>
+      </w:r>
+      <w:proofErr w:type="spellEnd"/>
+      <w:r>
+        <w:t>, N. P., and R. C. Millard Jr. 1983. Algorithms for the computation of fundamental properties of seawater. UNESCO Technical Papers in Marine Science 44.</w:t>
+      </w:r>
+    </w:p>
+    <w:p/>
+    <w:p>
+      <w:r>
+        <w:t xml:space="preserve">Hill, K., T. </w:t>
+      </w:r>
+      <w:proofErr w:type="spellStart"/>
+      <w:r>
+        <w:t>Dauphinee</w:t>
+      </w:r>
+      <w:proofErr w:type="spellEnd"/>
+      <w:r>
+        <w:t>, and D. Woods. 1986. The extension of the Practical Salinity Scale 1978 to low salinities. IEEE Journal of Oceanic Engineering 11: 109–112.</w:t>
+      </w:r>
+    </w:p>
+    <w:p/>
+    <w:p>
+      <w:proofErr w:type="spellStart"/>
+      <w:r>
+        <w:t>Jassby</w:t>
+      </w:r>
+      <w:proofErr w:type="spellEnd"/>
+      <w:r>
+        <w:t xml:space="preserve">, A. D., J. E. </w:t>
+      </w:r>
+      <w:proofErr w:type="spellStart"/>
+      <w:r>
+        <w:t>Cloern</w:t>
+      </w:r>
+      <w:proofErr w:type="spellEnd"/>
+      <w:r>
+        <w:t xml:space="preserve">, and J. </w:t>
+      </w:r>
+      <w:proofErr w:type="spellStart"/>
+      <w:r>
+        <w:t>Stachelek</w:t>
+      </w:r>
+      <w:proofErr w:type="spellEnd"/>
+      <w:r>
+        <w:t xml:space="preserve">. 2017. </w:t>
+      </w:r>
+      <w:proofErr w:type="spellStart"/>
+      <w:r>
+        <w:t>wql</w:t>
+      </w:r>
+      <w:proofErr w:type="spellEnd"/>
+      <w:r>
+        <w:t>: Exploring Water Quality Monitoring Data.</w:t>
       </w:r>
     </w:p>
     <w:p/>
@@ -613,13 +742,21 @@
     <w:p/>
     <w:p>
       <w:r>
-        <w:t>Battey, M. and S. Perry. 2023. Interagency Ecological Program: Discrete water quality monitoring in the Sacramento-San Joaquin Bay-Delta, collected by the Environmental Monitoring Program, 1975-2022 ver 8. Environmental Data Initiative. [doi:10.6073/pasta/bcff9e330b7d99a9c5c9bda5e168cfc9](https://doi.org/10.6073/pasta/bcff9e330b7d99a9c5c9bda5e168cfc9)</w:t>
-      </w:r>
-    </w:p>
-    <w:p/>
-    <w:p>
-      <w:r>
-        <w:t>CDFW. 2022a. Bay Study data. [https://filelib.wildlife.ca.gov/public/BayStudy/](https://filelib.wildlife.ca.gov/public/BayStudy/).</w:t>
+        <w:t xml:space="preserve">Battey, M. and S. Perry. 2023. Interagency Ecological Program: Discrete water quality monitoring in the Sacramento-San Joaquin Bay-Delta, collected by the Environmental Monitoring Program, 1975-2022 </w:t>
+      </w:r>
+      <w:proofErr w:type="spellStart"/>
+      <w:r>
+        <w:t>ver</w:t>
+      </w:r>
+      <w:proofErr w:type="spellEnd"/>
+      <w:r>
+        <w:t xml:space="preserve"> 8. Environmental Data Initiative. [doi:10.6073/pasta/bcff9e330b7d99a9c5c9bda5e168cfc9](https://portal.edirepository.org/nis/metadataviewer?packageid=edi.458.8)</w:t>
+      </w:r>
+    </w:p>
+    <w:p/>
+    <w:p>
+      <w:r>
+        <w:t>CDFW. 2022a. Bay Study data. [https://filelib.wildlife.ca.gov/Public/BayStudy/Access_Database/](https://filelib.wildlife.ca.gov/Public/BayStudy/Access_Database/).</w:t>
       </w:r>
     </w:p>
     <w:p/>
@@ -632,86 +769,263 @@
     <w:p/>
     <w:p>
       <w:r>
-        <w:t>CDFW. 2022c. Summer Townet data. [https://filelib.wildlife.ca.gov/public/TownetFallMidwaterTrawl/TNS%20MS%20Access%20Data/TNS%20data/](https://filelib.wildlife.ca.gov/public/TownetFallMidwaterTrawl/TNS%20MS%20Access%20Data/TNS%20data/).</w:t>
-      </w:r>
-    </w:p>
-    <w:p/>
-    <w:p>
-      <w:r>
-        <w:t>CDWR. 2022. Water Quality</w:t>
-      </w:r>
-      <w:r>
-        <w:t xml:space="preserve"> Evaluation</w:t>
-      </w:r>
-      <w:r>
-        <w:t xml:space="preserve"> Section, North Central Region Office. [https://wdl.water.ca.gov/waterdatalibrary/WaterQualityDataLib.aspx](https://wdl.water.ca.gov/waterdatalibrary/WaterQualityDataLib.aspx). </w:t>
-      </w:r>
-    </w:p>
-    <w:p/>
-    <w:p>
-      <w:r>
-        <w:t>Cloern, J. E., and T. S. Schraga. 2016. USGS Measurements of Water Quality in San Francisco Bay (CA), 1969-2015 (ver. 3.0 June 2017). U. S. Geological Survey data release. [doi:https://doi.org/10.5066/F7TQ5ZPR](https://doi.org/10.5066/F7TQ5ZPR)</w:t>
-      </w:r>
-    </w:p>
-    <w:p/>
-    <w:p>
-      <w:r>
-        <w:t>Interagency Ecological Program (IEP), S. Lesmeister, and J. Rinde. 2020. Interagency Ecological Program: Discrete dissolved oxygen monitoring in the Stockton Deep Water Ship Channel, collected by the Environmental Monitoring Program, 1997-2018. ver2. Environmental Data Initiative. [doi:10.6073/PASTA/3268530C683726CD430C81894FFAD768](https://portal.edirepository.org/nis/mapbrowse?packageid=edi.276.2)</w:t>
-      </w:r>
-    </w:p>
-    <w:p/>
-    <w:p>
-      <w:r>
-        <w:t>Interagency Ecological Program (IEP), L. Damon, and A. Chorazyczewski. 2021a. Interagency Ecological Program San Francisco Estuary 20mm Survey 1995 - 2021. ver 4. Environmental Data Initiative. [doi:10.6073/pasta/32de8b7ffbe674bc6e79dbcd29ac1cc2](https://doi.org/10.6073/pasta/32de8b7ffbe674bc6e79dbcd29ac1cc2)</w:t>
-      </w:r>
-    </w:p>
-    <w:p/>
-    <w:p>
-      <w:r>
-        <w:t>Interagency Ecological Program (IEP), L. Damon, and A. Chorazyczewski. 2021b. Interagency Ecological Program San Francisco Estuary Spring Kodiak Trawl Survey 2002 - 2021. ver 4. Environmental Data Initiative. [doi:10.6073/pasta/f0e2916f4a026f3f812a0855cee74a8d](https://doi.org/10.6073/pasta/f0e2916f4a026f3f812a0855cee74a8d)</w:t>
-      </w:r>
-    </w:p>
-    <w:p/>
-    <w:p>
-      <w:r>
-        <w:t>Interagency Ecological Program (IEP), L. Damon, T. Tempel, and A. Chorazyczewski. 2021c. Interagency Ecological Program San Francisco Estuary Smelt Larva Survey 2009 – 2021. ver 4. Environmental Data Initiative. [doi:10.6073/pasta/8e1ceb1c02fbc8b0ba7a6b58229109f2](https://doi.org/10.6073/pasta/8e1ceb1c02fbc8b0ba7a6b58229109f2)</w:t>
-      </w:r>
-    </w:p>
-    <w:p/>
-    <w:p>
-      <w:r>
-        <w:t>Interagency Ecological Program (IEP), C. Pien, J. Adams, and N. Kwan. 2021d. Interagency Ecological Program: Zooplankton catch and water quality data from the Sacramento River floodplain and tidal slough, collected by the Yolo Bypass Fish Monitoring Program, 1998-2018. ver 2. Environmental Data Initiative. [doi:10.6073/pasta/baad532af96cba1d58d43b89c08ca081](https://portal.edirepository.org/nis/mapbrowse?packageid=edi.494.2)</w:t>
+        <w:t xml:space="preserve">CDFW. 2022c. Summer </w:t>
+      </w:r>
+      <w:proofErr w:type="spellStart"/>
+      <w:r>
+        <w:t>Townet</w:t>
+      </w:r>
+      <w:proofErr w:type="spellEnd"/>
+      <w:r>
+        <w:t xml:space="preserve"> data. [https://filelib.wildlife.ca.gov/public/TownetFallMidwaterTrawl/TNS%20MS%20Access%20Data/TNS%20data/](https://filelib.wildlife.ca.gov/public/TownetFallMidwaterTrawl/TNS%20MS%20Access%20Data/TNS%20data/).</w:t>
+      </w:r>
+    </w:p>
+    <w:p/>
+    <w:p>
+      <w:r>
+        <w:t xml:space="preserve">CDWR. 2022. Water Quality Evaluation Section, North Central Region Office. [https://wdl.water.ca.gov/waterdatalibrary/WaterQualityDataLib.aspx](https://wdl.water.ca.gov/waterdatalibrary/WaterQualityDataLib.aspx). </w:t>
+      </w:r>
+    </w:p>
+    <w:p/>
+    <w:p>
+      <w:proofErr w:type="spellStart"/>
+      <w:r>
+        <w:t>Cloern</w:t>
+      </w:r>
+      <w:proofErr w:type="spellEnd"/>
+      <w:r>
+        <w:t xml:space="preserve">, J. E., and T. S. </w:t>
+      </w:r>
+      <w:proofErr w:type="spellStart"/>
+      <w:r>
+        <w:t>Schraga</w:t>
+      </w:r>
+      <w:proofErr w:type="spellEnd"/>
+      <w:r>
+        <w:t>. 2016. USGS Measurements of Water Quality in San Francisco Bay (CA), 1969-2015 (ver. 3.0 June 2017). U. S. Geological Survey data release. [doi:https://doi.org/10.5066/F7TQ5ZPR](https://doi.org/10.5066/F7TQ5ZPR)</w:t>
+      </w:r>
+    </w:p>
+    <w:p/>
+    <w:p>
+      <w:r>
+        <w:t xml:space="preserve">Interagency Ecological Program (IEP), S. </w:t>
+      </w:r>
+      <w:proofErr w:type="spellStart"/>
+      <w:r>
+        <w:t>Lesmeister</w:t>
+      </w:r>
+      <w:proofErr w:type="spellEnd"/>
+      <w:r>
+        <w:t xml:space="preserve">, and J. </w:t>
+      </w:r>
+      <w:proofErr w:type="spellStart"/>
+      <w:r>
+        <w:t>Rinde</w:t>
+      </w:r>
+      <w:proofErr w:type="spellEnd"/>
+      <w:r>
+        <w:t>. 2020. Interagency Ecological Program: Discrete dissolved oxygen monitoring in the Stockton Deep Water Ship Channel, collected by the Environmental Monitoring Program, 1997-2018. ver2. Environmental Data Initiative. [doi:10.6073/PASTA/3268530C683726CD430C81894FFAD768](https://portal.edirepository.org/nis/metadataviewer?packageid=edi.276.2)</w:t>
+      </w:r>
+    </w:p>
+    <w:p/>
+    <w:p>
+      <w:r>
+        <w:t xml:space="preserve">Interagency Ecological Program (IEP), L. Damon, and A. </w:t>
+      </w:r>
+      <w:proofErr w:type="spellStart"/>
+      <w:r>
+        <w:t>Chorazyczewski</w:t>
+      </w:r>
+      <w:proofErr w:type="spellEnd"/>
+      <w:r>
+        <w:t xml:space="preserve">. 2021a. Interagency Ecological Program San Francisco Estuary 20mm Survey 1995 - 2021. </w:t>
+      </w:r>
+      <w:proofErr w:type="spellStart"/>
+      <w:r>
+        <w:t>ver</w:t>
+      </w:r>
+      <w:proofErr w:type="spellEnd"/>
+      <w:r>
+        <w:t xml:space="preserve"> 4. Environmental Data Initiative. [doi:10.6073/pasta/32de8b7ffbe674bc6e79dbcd29ac1cc2](https://portal.edirepository.org/nis/metadataviewer?packageid=edi.535.4)</w:t>
+      </w:r>
+    </w:p>
+    <w:p/>
+    <w:p>
+      <w:r>
+        <w:t xml:space="preserve">Interagency Ecological Program (IEP), L. Damon, and A. </w:t>
+      </w:r>
+      <w:proofErr w:type="spellStart"/>
+      <w:r>
+        <w:t>Chorazyczewski</w:t>
+      </w:r>
+      <w:proofErr w:type="spellEnd"/>
+      <w:r>
+        <w:t xml:space="preserve">. 2021b. Interagency Ecological Program San Francisco Estuary Spring Kodiak Trawl Survey 2002 - 2021. </w:t>
+      </w:r>
+      <w:proofErr w:type="spellStart"/>
+      <w:r>
+        <w:t>ver</w:t>
+      </w:r>
+      <w:proofErr w:type="spellEnd"/>
+      <w:r>
+        <w:t xml:space="preserve"> 4. Environmental Data Initiative. [doi:10.6073/pasta/f0e2916f4a026f3f812a0855cee74a8d](https://portal.edirepository.org/nis/metadataviewer?packageid=edi.527.4)</w:t>
+      </w:r>
+    </w:p>
+    <w:p/>
+    <w:p>
+      <w:r>
+        <w:t xml:space="preserve">Interagency Ecological Program (IEP), L. Damon, T. </w:t>
+      </w:r>
+      <w:proofErr w:type="spellStart"/>
+      <w:r>
+        <w:t>Tempel</w:t>
+      </w:r>
+      <w:proofErr w:type="spellEnd"/>
+      <w:r>
+        <w:t xml:space="preserve">, and A. </w:t>
+      </w:r>
+      <w:proofErr w:type="spellStart"/>
+      <w:r>
+        <w:t>Chorazyczewski</w:t>
+      </w:r>
+      <w:proofErr w:type="spellEnd"/>
+      <w:r>
+        <w:t xml:space="preserve">. 2021c. Interagency Ecological Program San Francisco Estuary Smelt Larva Survey 2009 – 2021. </w:t>
+      </w:r>
+      <w:proofErr w:type="spellStart"/>
+      <w:r>
+        <w:t>ver</w:t>
+      </w:r>
+      <w:proofErr w:type="spellEnd"/>
+      <w:r>
+        <w:t xml:space="preserve"> 4. Environmental Data Initiative. [doi:10.6073/pasta/8e1ceb1c02fbc8b0ba7a6b58229109f2](https://portal.edirepository.org/nis/metadataviewer?packageid=edi.534.4)</w:t>
+      </w:r>
+    </w:p>
+    <w:p/>
+    <w:p>
+      <w:r>
+        <w:t xml:space="preserve">Interagency Ecological Program (IEP), C. Pien, J. Adams, and N. Kwan. 2021d. Interagency Ecological Program: Zooplankton catch and water quality data from the Sacramento River floodplain and tidal slough, collected by the Yolo Bypass Fish Monitoring Program, 1998-2018. </w:t>
+      </w:r>
+      <w:proofErr w:type="spellStart"/>
+      <w:r>
+        <w:t>ver</w:t>
+      </w:r>
+      <w:proofErr w:type="spellEnd"/>
+      <w:r>
+        <w:t xml:space="preserve"> 2. Environmental Data Initiative. [doi:10.6073/pasta/baad532af96cba1d58d43b89c08ca081](https://portal.edirepository.org/nis/metadataviewer?packageid=edi.494.2)</w:t>
       </w:r>
     </w:p>
     <w:p/>
     <w:p>
       <w:r>
         <w:lastRenderedPageBreak/>
-        <w:t>Interagency Ecological Program (IEP), R. McKenzie, J. Speegle, A. Nanninga, J.R. Cook, J. Hagen, and B. Mahardja. 2022a. Interagency Ecological Program: Over four decades of juvenile fish monitoring data from the San Francisco Estuary, collected by the Delta Juvenile Fish Monitoring Program, 1976-2021. ver 9. Environmental Data Initiative. [doi:10.6073/pasta/30a3232084be9c936c976fbb6b31c5a2](https://doi.org/10.6073/pasta/30a3232084be9c936c976fbb6b31c5a2)</w:t>
-      </w:r>
-    </w:p>
-    <w:p/>
-    <w:p>
-      <w:r>
-        <w:t>Interagency Ecological Program (IEP), C. Pien, and N. Kwan. 2022b. Interagency Ecological Program: Fish catch and water quality data from the Sacramento River floodplain and tidal slough, collected by the Yolo Bypass Fish Monitoring Program, 1998-2021. ver 3. Environmental Data Initiative. [doi:10.6073/pasta/f5c4362f4a1f370723e2b9113432909f](https://portal.edirepository.org/nis/mapbrowse?packageid=edi.233.3)</w:t>
-      </w:r>
-    </w:p>
-    <w:p/>
-    <w:p>
-      <w:r>
-        <w:t>O’Rear, T., J. Durand, and P. Moyle. 2022. Suisun Marsh Fish Study. [https://watershed.ucdavis.edu/project/suisun-marsh-fish-study](https://watershed.ucdavis.edu/project/suisun-marsh-fish-study).</w:t>
-      </w:r>
-    </w:p>
-    <w:p/>
-    <w:p>
-      <w:r>
-        <w:t>Schraga, T. S., E. S. Nejad, C. A. Martin, and J. E. Cloern. 2020. USGS measurements of water quality in San Francisco Bay (CA), beginning in 2016 (ver. 3.0, March 2020). U. S. Geological Survey data release. [doi:https://doi.org/10.5066/F7D21WGF](https://doi.org/10.5066/F7D21WGF)</w:t>
-      </w:r>
-    </w:p>
-    <w:p/>
-    <w:p>
-      <w:r>
-        <w:t>United States Fish and Wildlife Service, T. Senegal, R. Mckenzie, J. Speegle, B. Perales, D. Bridgman, K. Erly, S. Staiger, A. Arrambide, and M. Gilbert. 2022. Interagency Ecological Program and US Fish and Wildlife Service: San Francisco Estuary Enhanced Delta Smelt Monitoring Program data, 2016-2021. Environmental Data Initiative. [doi:10.6073/pasta/e1a540c161b7be56b941df50fd7b44c5](https://doi.org/10.6073/pasta/e1a540c161b7be56b941df50fd7b44c5)</w:t>
+        <w:t xml:space="preserve">Interagency Ecological Program (IEP), R. McKenzie, J. </w:t>
+      </w:r>
+      <w:proofErr w:type="spellStart"/>
+      <w:r>
+        <w:t>Speegle</w:t>
+      </w:r>
+      <w:proofErr w:type="spellEnd"/>
+      <w:r>
+        <w:t xml:space="preserve">, A. </w:t>
+      </w:r>
+      <w:proofErr w:type="spellStart"/>
+      <w:r>
+        <w:t>Nanninga</w:t>
+      </w:r>
+      <w:proofErr w:type="spellEnd"/>
+      <w:r>
+        <w:t xml:space="preserve">, J.R. Cook, J. Hagen, and B. Mahardja. 2022a. Interagency Ecological Program: Over four decades of juvenile fish monitoring data from the San Francisco Estuary, collected by the Delta Juvenile Fish Monitoring Program, 1976-2021. </w:t>
+      </w:r>
+      <w:proofErr w:type="spellStart"/>
+      <w:r>
+        <w:t>ver</w:t>
+      </w:r>
+      <w:proofErr w:type="spellEnd"/>
+      <w:r>
+        <w:t xml:space="preserve"> 9. Environmental Data Initiative. [doi:10.6073/pasta/30a3232084be9c936c976fbb6b31c5a2](https://portal.edirepository.org/nis/metadataviewer?packageid=edi.244.9)</w:t>
+      </w:r>
+    </w:p>
+    <w:p/>
+    <w:p>
+      <w:r>
+        <w:t xml:space="preserve">Interagency Ecological Program (IEP), C. Pien, and N. Kwan. 2022b. Interagency Ecological Program: Fish catch and water quality data from the Sacramento River floodplain and tidal slough, collected by the Yolo Bypass Fish Monitoring Program, 1998-2021. </w:t>
+      </w:r>
+      <w:proofErr w:type="spellStart"/>
+      <w:r>
+        <w:t>ver</w:t>
+      </w:r>
+      <w:proofErr w:type="spellEnd"/>
+      <w:r>
+        <w:t xml:space="preserve"> 3. Environmental Data Initiative. [doi:10.6073/pasta/f5c4362f4a1f370723e2b9113432909f](https://portal.edirepository.org/nis/metadataviewer?packageid=edi.233.3)</w:t>
+      </w:r>
+    </w:p>
+    <w:p/>
+    <w:p>
+      <w:proofErr w:type="spellStart"/>
+      <w:r>
+        <w:t>O’Rear</w:t>
+      </w:r>
+      <w:proofErr w:type="spellEnd"/>
+      <w:r>
+        <w:t>, T., J. Durand, and P. Moyle. 2022. Suisun Marsh Fish Study. [https://watershed.ucdavis.edu/project/suisun-marsh-fish-study](https://watershed.ucdavis.edu/project/suisun-marsh-fish-study).</w:t>
+      </w:r>
+    </w:p>
+    <w:p/>
+    <w:p>
+      <w:proofErr w:type="spellStart"/>
+      <w:r>
+        <w:t>Schraga</w:t>
+      </w:r>
+      <w:proofErr w:type="spellEnd"/>
+      <w:r>
+        <w:t xml:space="preserve">, T. S., E. S. Nejad, C. A. Martin, and J. E. </w:t>
+      </w:r>
+      <w:proofErr w:type="spellStart"/>
+      <w:r>
+        <w:t>Cloern</w:t>
+      </w:r>
+      <w:proofErr w:type="spellEnd"/>
+      <w:r>
+        <w:t>. 2020. USGS measurements of water quality in San Francisco Bay (CA), beginning in 2016 (ver. 3.0, March 2020). U. S. Geological Survey data release. [doi:https://doi.org/10.5066/F7D21WGF](https://doi.org/10.5066/F7D21WGF)</w:t>
+      </w:r>
+    </w:p>
+    <w:p/>
+    <w:p>
+      <w:r>
+        <w:t xml:space="preserve">United States Fish and Wildlife Service, T. Senegal, R. Mckenzie, J. </w:t>
+      </w:r>
+      <w:proofErr w:type="spellStart"/>
+      <w:r>
+        <w:t>Speegle</w:t>
+      </w:r>
+      <w:proofErr w:type="spellEnd"/>
+      <w:r>
+        <w:t xml:space="preserve">, B. Perales, D. Bridgman, K. </w:t>
+      </w:r>
+      <w:proofErr w:type="spellStart"/>
+      <w:r>
+        <w:t>Erly</w:t>
+      </w:r>
+      <w:proofErr w:type="spellEnd"/>
+      <w:r>
+        <w:t xml:space="preserve">, S. Staiger, A. </w:t>
+      </w:r>
+      <w:proofErr w:type="spellStart"/>
+      <w:r>
+        <w:t>Arrambide</w:t>
+      </w:r>
+      <w:proofErr w:type="spellEnd"/>
+      <w:r>
+        <w:t xml:space="preserve">, and M. Gilbert. 2022. Interagency Ecological Program and US Fish and Wildlife Service: San Francisco Estuary Enhanced Delta Smelt Monitoring Program data, 2016-2021 </w:t>
+      </w:r>
+      <w:proofErr w:type="spellStart"/>
+      <w:r>
+        <w:t>ver</w:t>
+      </w:r>
+      <w:proofErr w:type="spellEnd"/>
+      <w:r>
+        <w:t xml:space="preserve"> 8. Environmental Data Initiative. [doi:10.6073/pasta/e1a540c161b7be56b941df50fd7b44c5](https://portal.edirepository.org/nis/metadataviewer?packageid=edi.415.8)</w:t>
       </w:r>
     </w:p>
     <w:p/>
@@ -728,7 +1042,15 @@
     <w:p/>
     <w:p>
       <w:r>
-        <w:t>USBR, R. Dahlgren, L. Loken, and E. Van Nieuwenhuyse. 2020. Monthly vertical profiles of water quality in the Sacramento Deep Water Ship Channel 2012-2019.</w:t>
+        <w:t xml:space="preserve">USBR, R. Dahlgren, L. </w:t>
+      </w:r>
+      <w:proofErr w:type="spellStart"/>
+      <w:r>
+        <w:t>Loken</w:t>
+      </w:r>
+      <w:proofErr w:type="spellEnd"/>
+      <w:r>
+        <w:t>, and E. Van Nieuwenhuyse. 2020. Monthly vertical profiles of water quality in the Sacramento Deep Water Ship Channel 2012-2019. [https://www.usbr.gov/mp/bdo/index.html](https://www.usbr.gov/mp/bdo/index.html)</w:t>
       </w:r>
     </w:p>
     <w:sectPr>

</xml_diff>

<commit_message>
Updating methods.docx document for latest EDI publication and to include info for NCRO
</commit_message>
<xml_diff>
--- a/publication/metadata_templates/methods.docx
+++ b/publication/metadata_templates/methods.docx
@@ -16,7 +16,7 @@
         <w:t>To create an integrated database of discrete water quality measurements in the San Francisco Estuary, we combined data from 1</w:t>
       </w:r>
       <w:r>
-        <w:t>5</w:t>
+        <w:t>6</w:t>
       </w:r>
       <w:r>
         <w:t xml:space="preserve"> boat-based surveys with the R statistical programming language (R Core Team 202</w:t>
@@ -25,13 +25,8 @@
         <w:t>2</w:t>
       </w:r>
       <w:r>
-        <w:t xml:space="preserve">). The data integration code was packaged into the R package </w:t>
-      </w:r>
-      <w:proofErr w:type="spellStart"/>
-      <w:r>
-        <w:t>discretewq</w:t>
-      </w:r>
-      <w:proofErr w:type="spellEnd"/>
+        <w:t>). The data integration code was packaged into the R package discretewq</w:t>
+      </w:r>
       <w:r>
         <w:t xml:space="preserve"> v</w:t>
       </w:r>
@@ -42,82 +37,58 @@
         <w:t>.</w:t>
       </w:r>
       <w:r>
-        <w:t>3</w:t>
+        <w:t>4.0</w:t>
+      </w:r>
+      <w:r>
+        <w:t xml:space="preserve">: </w:t>
+      </w:r>
+      <w:r>
+        <w:t>https://github.com/</w:t>
+      </w:r>
+      <w:r>
+        <w:t>InteragencyEcologicalProgram</w:t>
+      </w:r>
+      <w:r>
+        <w:t>/discretewq</w:t>
+      </w:r>
+      <w:r>
+        <w:t xml:space="preserve"> (Bashevkin </w:t>
+      </w:r>
+      <w:r>
+        <w:t>et al.</w:t>
+      </w:r>
+      <w:r>
+        <w:t xml:space="preserve"> </w:t>
+      </w:r>
+      <w:r>
+        <w:t>202</w:t>
+      </w:r>
+      <w:r>
+        <w:t>2</w:t>
+      </w:r>
+      <w:r>
+        <w:t>)</w:t>
       </w:r>
       <w:r>
         <w:t>.</w:t>
       </w:r>
-      <w:r>
-        <w:t>2</w:t>
-      </w:r>
-      <w:r>
-        <w:t xml:space="preserve">: </w:t>
-      </w:r>
-      <w:r>
-        <w:t>https://github.com/</w:t>
-      </w:r>
-      <w:r>
-        <w:t>InteragencyEcologicalProgram</w:t>
-      </w:r>
-      <w:r>
-        <w:t>/discretewq</w:t>
-      </w:r>
-      <w:r>
-        <w:t xml:space="preserve"> (</w:t>
-      </w:r>
-      <w:proofErr w:type="spellStart"/>
-      <w:r>
-        <w:t>Bashevkin</w:t>
-      </w:r>
-      <w:proofErr w:type="spellEnd"/>
-      <w:r>
-        <w:t xml:space="preserve"> </w:t>
-      </w:r>
-      <w:r>
-        <w:t>et al.</w:t>
-      </w:r>
-      <w:r>
-        <w:t xml:space="preserve"> </w:t>
-      </w:r>
-      <w:r>
-        <w:t>202</w:t>
-      </w:r>
-      <w:r>
-        <w:t>2</w:t>
-      </w:r>
-      <w:r>
-        <w:t>)</w:t>
-      </w:r>
-      <w:r>
-        <w:t>.</w:t>
-      </w:r>
     </w:p>
     <w:p>
       <w:r>
         <w:tab/>
-        <w:t xml:space="preserve">The surveys included in the integrated database are long-term monitoring surveys managed by federal agencies, state agencies, and the University of California, Davis. Eight surveys are primarily focused on collecting fish abundance data but collect water quality data alongside fish samples. These include the California Department of Fish and Wildlife (CDFW) Fall Midwater Trawl (FMWT), CDFW Summer </w:t>
-      </w:r>
-      <w:proofErr w:type="spellStart"/>
-      <w:r>
-        <w:t>Townet</w:t>
-      </w:r>
-      <w:proofErr w:type="spellEnd"/>
-      <w:r>
-        <w:t xml:space="preserve"> Survey (STN), CDFW Spring Kodiak Trawl (SKT), CDFW 20-mm Survey (20mm), CDFW San Francisco Bay Study (</w:t>
-      </w:r>
-      <w:proofErr w:type="spellStart"/>
-      <w:r>
-        <w:t>Bay</w:t>
+        <w:t xml:space="preserve">The surveys included in the integrated database are long-term monitoring surveys managed by federal agencies, state agencies, and the University of California, Davis. </w:t>
+      </w:r>
+      <w:r>
+        <w:t>Ten</w:t>
+      </w:r>
+      <w:r>
+        <w:t xml:space="preserve"> surveys are primarily focused on collecting fish abundance data but collect water quality data alongside fish samples. These include the California Department of Fish and Wildlife (CDFW) Fall Midwater Trawl (FMWT), CDFW Summer Townet Survey (STN), CDFW Spring Kodiak Trawl (SKT), CDFW 20-mm Survey (20mm), CDFW San Francisco Bay Study (Bay</w:t>
       </w:r>
       <w:r>
         <w:t>s</w:t>
       </w:r>
       <w:r>
-        <w:t>tudy</w:t>
-      </w:r>
-      <w:proofErr w:type="spellEnd"/>
-      <w:r>
-        <w:t xml:space="preserve">), </w:t>
+        <w:t xml:space="preserve">tudy), </w:t>
       </w:r>
       <w:r>
         <w:t xml:space="preserve">CDFW Smelt Larva Survey (SLS), California Department of Water Resources (DWR) Yolo Bypass Fish Monitoring Program (YBFMP), </w:t>
@@ -204,7 +175,13 @@
         <w:t xml:space="preserve"> concentration, and chlorophyll concentration. </w:t>
       </w:r>
       <w:r>
-        <w:t xml:space="preserve">Key nutrient variables were retained from the </w:t>
+        <w:t>Key nutrient variables</w:t>
+      </w:r>
+      <w:r>
+        <w:t xml:space="preserve"> and other water quality parameters</w:t>
+      </w:r>
+      <w:r>
+        <w:t xml:space="preserve"> were retained from the </w:t>
       </w:r>
       <w:r>
         <w:t xml:space="preserve">USGS_SFBS, USGS_CAWSC, </w:t>
@@ -219,7 +196,19 @@
         <w:t xml:space="preserve"> surveys. </w:t>
       </w:r>
       <w:r>
-        <w:t xml:space="preserve">These variables were all collected from the surface of the water column. In addition, water temperature from the bottom of the water column was retained when available. Not all surveys measured all focal variables. Some surveys (particularly the water quality surveys) measured more water quality variables than were retained in this integrated dataset. </w:t>
+        <w:t xml:space="preserve">These variables were all collected from the surface of the water column. In addition, water temperature </w:t>
+      </w:r>
+      <w:r>
+        <w:t xml:space="preserve">and conductivity </w:t>
+      </w:r>
+      <w:r>
+        <w:t>from the bottom of the water column w</w:t>
+      </w:r>
+      <w:r>
+        <w:t>ere</w:t>
+      </w:r>
+      <w:r>
+        <w:t xml:space="preserve"> retained when available. Not all surveys measured all focal variables. Some surveys (particularly the water quality surveys) measured more water quality variables than were retained in this integrated dataset. </w:t>
       </w:r>
     </w:p>
     <w:p>
@@ -274,17 +263,23 @@
         <w:t>USGS_SFBS</w:t>
       </w:r>
       <w:r>
-        <w:t xml:space="preserve"> survey. Nutrient samples were sometimes collected deeper than the surface water quality data. In these cases, we selected the shallowest nutrient data available. The maximum depth of surface nutrient data is 4 m and these depths are available in the dataset.  </w:t>
-      </w:r>
-      <w:r>
-        <w:t>Bottom temperature samples were collected within 1 m of the bottom (</w:t>
-      </w:r>
-      <w:r>
-        <w:t xml:space="preserve">see </w:t>
+        <w:t xml:space="preserve"> survey. Nutrient samples were sometimes collected deeper than the surface water quality data. In these cases, we selected the shallowest nutrient data available. The maximum depth of surface nutrient data is 4 m and these depths are available in the dataset. </w:t>
+      </w:r>
+      <w:r>
+        <w:t xml:space="preserve">Bottom </w:t>
       </w:r>
       <w:r>
         <w:lastRenderedPageBreak/>
-        <w:t>Delta_Integrated_WQ_metadata.csv</w:t>
+        <w:t xml:space="preserve">temperature </w:t>
+      </w:r>
+      <w:r>
+        <w:t xml:space="preserve">and conductivity </w:t>
+      </w:r>
+      <w:r>
+        <w:t>samples were collected within 1 m of the bottom (</w:t>
+      </w:r>
+      <w:r>
+        <w:t>see Delta_Integrated_WQ_metadata.csv</w:t>
       </w:r>
       <w:r>
         <w:t xml:space="preserve">). More detailed methods and protocols for most component surveys can be found in the data source links in </w:t>
@@ -310,7 +305,7 @@
         <w:ind w:firstLine="720"/>
       </w:pPr>
       <w:r>
-        <w:t>While all surveys now measure water temperature with digital sensors, older surveys used less precise handheld thermometers in earlier years. More precise sensors were first used by FMWT in 1995, STN in 1994, and DJFMP in 2014. All other surveys used more precise methods to measure temperature since inception. SKT had notes on some temperature records that they were transcribed from a different monitoring program (CDEC)</w:t>
+        <w:t>While all surveys now measure water temperature with digital sensors, older surveys used less precise handheld thermometers in earlier years. More precise sensors were first used by FMWT in 1995, STN in 1994, and DJFMP in 2014. All other surveys used more precise methods to measure temperature since inception. SKT had notes on some temperature records that they transcribed from a different monitoring program (CDEC)</w:t>
       </w:r>
       <w:r>
         <w:t>,</w:t>
@@ -393,7 +388,13 @@
         <w:t>Microcystis</w:t>
       </w:r>
       <w:r>
-        <w:t xml:space="preserve"> was measured on the same 5-point qualitative scale (absent, low, medium, high, very high) by the 3 surveys that measured this variable. For a short period of time (2012-15), FMWT added a 6</w:t>
+        <w:t xml:space="preserve"> was measured on the same 5-point qualitative scale (absent, low, medium, high, very high) by the </w:t>
+      </w:r>
+      <w:r>
+        <w:t>6</w:t>
+      </w:r>
+      <w:r>
+        <w:t xml:space="preserve"> surveys that measured this variable. For a short period of time (2012-15), FMWT added a 6</w:t>
       </w:r>
       <w:r>
         <w:rPr>
@@ -422,7 +423,7 @@
         <w:t>Microcystis</w:t>
       </w:r>
       <w:r>
-        <w:t xml:space="preserve"> presence in zooplankton net cod-ends. Outside this short time period, this was measured as a “low” on the 5-point scaled, so all records of this 6</w:t>
+        <w:t xml:space="preserve"> presence in zooplankton net cod-ends. Outside this short time period, this was measured as a “low” on the 5-point scale, so all records of this 6</w:t>
       </w:r>
       <w:r>
         <w:rPr>
@@ -445,7 +446,13 @@
         <w:ind w:firstLine="720"/>
       </w:pPr>
       <w:r>
-        <w:t xml:space="preserve">Chlorophyll-a methods differed slightly among surveys. EMP filtered water samples through a 1 µm glass fiber filter and measured Chlorophyll concentrations in the lab. </w:t>
+        <w:t>Chlorophyll-a methods differed slightly among surveys. EMP</w:t>
+      </w:r>
+      <w:r>
+        <w:t xml:space="preserve"> and NCRO</w:t>
+      </w:r>
+      <w:r>
+        <w:t xml:space="preserve"> filtered water samples through a 1 µm glass fiber filter and measured Chlorophyll concentrations in the lab. </w:t>
       </w:r>
       <w:r>
         <w:t>USBR</w:t>
@@ -460,7 +467,13 @@
         <w:t xml:space="preserve"> </w:t>
       </w:r>
       <w:r>
-        <w:t xml:space="preserve">used sonde probes to measure chlorophyll in the field but </w:t>
+        <w:t>used sonde probes to measure chlorophyll in the field</w:t>
+      </w:r>
+      <w:r>
+        <w:t>,</w:t>
+      </w:r>
+      <w:r>
+        <w:t xml:space="preserve"> but </w:t>
       </w:r>
       <w:r>
         <w:t>USGS_SFBS</w:t>
@@ -469,7 +482,13 @@
         <w:t xml:space="preserve"> </w:t>
       </w:r>
       <w:r>
-        <w:t xml:space="preserve">calibrated these field measurements with filtered water samples collected and analyzed similar to EMP. </w:t>
+        <w:t>calibrated these field measurements with filtered water samples collected and analyzed similar to EMP</w:t>
+      </w:r>
+      <w:r>
+        <w:t xml:space="preserve"> and NCRO</w:t>
+      </w:r>
+      <w:r>
+        <w:t xml:space="preserve">. </w:t>
       </w:r>
     </w:p>
     <w:p/>
@@ -483,10 +502,22 @@
         <w:tab/>
       </w:r>
       <w:r>
-        <w:t>EMP collected and preserved nutrients samples in accordance with standard protocols (</w:t>
-      </w:r>
-      <w:r>
-        <w:t>Interagency Ecological Program et al. 2021a</w:t>
+        <w:t xml:space="preserve">EMP </w:t>
+      </w:r>
+      <w:r>
+        <w:t xml:space="preserve">and NCRO </w:t>
+      </w:r>
+      <w:r>
+        <w:t>collected and preserved nutrients samples in accordance with standard protocols (</w:t>
+      </w:r>
+      <w:r>
+        <w:t>Battey and Perry</w:t>
+      </w:r>
+      <w:r>
+        <w:t xml:space="preserve"> 202</w:t>
+      </w:r>
+      <w:r>
+        <w:t>3</w:t>
       </w:r>
       <w:r>
         <w:t xml:space="preserve">), after which they were processed in a lab. Nutrients were filtered in the field when applicable. </w:t>
@@ -495,13 +526,44 @@
         <w:t xml:space="preserve">USGS_SFBS </w:t>
       </w:r>
       <w:r>
-        <w:t xml:space="preserve">collected, preserved, and processed dissolved inorganic nutrients in a similar manner to EMP. Both </w:t>
-      </w:r>
-      <w:r>
-        <w:t>surveys</w:t>
-      </w:r>
-      <w:r>
-        <w:t xml:space="preserve"> collected water using a fixed flow-through pump.</w:t>
+        <w:t>collected, preserved, and processed dissolved inorganic nutrients in a similar manner to EMP</w:t>
+      </w:r>
+      <w:r>
+        <w:t xml:space="preserve"> and NCRO</w:t>
+      </w:r>
+      <w:r>
+        <w:t xml:space="preserve">. </w:t>
+      </w:r>
+      <w:r>
+        <w:t>EMP and USGS_SFBS</w:t>
+      </w:r>
+      <w:r>
+        <w:t xml:space="preserve"> collected water using a fixed flow-through pump</w:t>
+      </w:r>
+      <w:r>
+        <w:t xml:space="preserve">, while NCRO collected </w:t>
+      </w:r>
+      <w:r>
+        <w:lastRenderedPageBreak/>
+        <w:t xml:space="preserve">water either by a bucket grab from the surface or </w:t>
+      </w:r>
+      <w:r>
+        <w:t>a Van Dorn water sampler</w:t>
+      </w:r>
+      <w:r>
+        <w:t xml:space="preserve"> </w:t>
+      </w:r>
+      <w:r>
+        <w:t xml:space="preserve">at </w:t>
+      </w:r>
+      <w:r>
+        <w:t xml:space="preserve">a depth of </w:t>
+      </w:r>
+      <w:r>
+        <w:t>approximately 1 meter</w:t>
+      </w:r>
+      <w:r>
+        <w:t>.</w:t>
       </w:r>
     </w:p>
     <w:p/>
@@ -516,31 +578,7 @@
         <w:ind w:firstLine="720"/>
       </w:pPr>
       <w:r>
-        <w:t xml:space="preserve">From each dataset, we selected columns corresponding to the water quality variables of interest as well as important accessory information (date, time, station, latitude, longitude, depth, tide, and any notes). We then renamed variables for consistency and converted all variables to consistent units. Salinity was calculated from specific conductivity using the ec2pss function from the </w:t>
-      </w:r>
-      <w:proofErr w:type="spellStart"/>
-      <w:r>
-        <w:t>wql</w:t>
-      </w:r>
-      <w:proofErr w:type="spellEnd"/>
-      <w:r>
-        <w:t xml:space="preserve"> R package (</w:t>
-      </w:r>
-      <w:proofErr w:type="spellStart"/>
-      <w:r>
-        <w:t>Jassby</w:t>
-      </w:r>
-      <w:proofErr w:type="spellEnd"/>
-      <w:r>
-        <w:t xml:space="preserve"> et al. 2017). This function uses the Practical Salinity Scale 1978 for salinities between 2 and 42 (</w:t>
-      </w:r>
-      <w:proofErr w:type="spellStart"/>
-      <w:r>
-        <w:t>Fofonoff</w:t>
-      </w:r>
-      <w:proofErr w:type="spellEnd"/>
-      <w:r>
-        <w:t xml:space="preserve"> and Millard Jr 1983) and the extension of the Practical Salinity Scale (Hill et al. 1986) for salinities below 2. Conductivity data were also retained in the integrated dataset. In most cases, latitude and longitude coordinates of the fixed sampling stations were retained. When these coordinates were not available (e.g.</w:t>
+        <w:t>From each dataset, we selected columns corresponding to the water quality variables of interest as well as important accessory information (date, time, station, latitude, longitude, depth, tide, and any notes). We then renamed variables for consistency and converted all variables to consistent units. Salinity was calculated from specific conductivity using the ec2pss function from the wql R package (Jassby et al. 2017). This function uses the Practical Salinity Scale 1978 for salinities between 2 and 42 (Fofonoff and Millard Jr 1983) and the extension of the Practical Salinity Scale (Hill et al. 1986) for salinities below 2. Conductivity data were also retained in the integrated dataset. In most cases, latitude and longitude coordinates of the fixed sampling stations were retained. When these coordinates were not available (e.g.</w:t>
       </w:r>
       <w:r>
         <w:t>,</w:t>
@@ -549,15 +587,7 @@
         <w:t xml:space="preserve"> for non-fixed stations), we retained any coordinates that were recorded during the field sampling. To remove duplicate values from the dataset, only one set of values was retained for each recorded date, time, and location.</w:t>
       </w:r>
       <w:r>
-        <w:t xml:space="preserve"> All data integration code can be found in the </w:t>
-      </w:r>
-      <w:proofErr w:type="spellStart"/>
-      <w:r>
-        <w:t>discretewq</w:t>
-      </w:r>
-      <w:proofErr w:type="spellEnd"/>
-      <w:r>
-        <w:t xml:space="preserve"> R package </w:t>
+        <w:t xml:space="preserve"> All data integration code can be found in the discretewq R package </w:t>
       </w:r>
       <w:r>
         <w:t>v</w:t>
@@ -569,167 +599,93 @@
         <w:t>.</w:t>
       </w:r>
       <w:r>
-        <w:t>3</w:t>
-      </w:r>
-      <w:r>
-        <w:t>.</w:t>
+        <w:t>4.0</w:t>
+      </w:r>
+      <w:r>
+        <w:t xml:space="preserve"> </w:t>
+      </w:r>
+      <w:r>
+        <w:t>(</w:t>
+      </w:r>
+      <w:r>
+        <w:t>https://github.com/</w:t>
+      </w:r>
+      <w:r>
+        <w:t>InteragencyEcologicalProgram</w:t>
+      </w:r>
+      <w:r>
+        <w:t>/discretewq</w:t>
+      </w:r>
+      <w:r>
+        <w:t xml:space="preserve">; </w:t>
+      </w:r>
+      <w:r>
+        <w:t xml:space="preserve">Bashevkin </w:t>
+      </w:r>
+      <w:r>
+        <w:t>et al.</w:t>
+      </w:r>
+      <w:r>
+        <w:t xml:space="preserve"> </w:t>
+      </w:r>
+      <w:r>
+        <w:t>202</w:t>
       </w:r>
       <w:r>
         <w:t>2</w:t>
       </w:r>
       <w:r>
-        <w:t xml:space="preserve"> </w:t>
-      </w:r>
-      <w:r>
-        <w:t>(</w:t>
-      </w:r>
-      <w:r>
-        <w:t>https://github.com/</w:t>
-      </w:r>
-      <w:r>
-        <w:t>InteragencyEcologicalProgram</w:t>
-      </w:r>
-      <w:r>
-        <w:t>/discretewq</w:t>
-      </w:r>
-      <w:r>
-        <w:t xml:space="preserve">; </w:t>
-      </w:r>
-      <w:proofErr w:type="spellStart"/>
-      <w:r>
-        <w:t>Bashevkin</w:t>
-      </w:r>
-      <w:proofErr w:type="spellEnd"/>
-      <w:r>
-        <w:t xml:space="preserve"> </w:t>
-      </w:r>
-      <w:r>
-        <w:t>et al.</w:t>
-      </w:r>
-      <w:r>
-        <w:t xml:space="preserve"> </w:t>
-      </w:r>
-      <w:r>
-        <w:t>202</w:t>
+        <w:t xml:space="preserve">). </w:t>
+      </w:r>
+    </w:p>
+    <w:p/>
+    <w:p>
+      <w:r>
+        <w:t>4. Literature cited</w:t>
+      </w:r>
+    </w:p>
+    <w:p/>
+    <w:p>
+      <w:r>
+        <w:t>Bashevkin, S. M., S. E. Perry, and E. B. Stumpner. 2022. discretewq: An Integrated Dataset of Discrete Water Quality in the San Francisco Estuary v2.3.</w:t>
       </w:r>
       <w:r>
         <w:t>2</w:t>
       </w:r>
       <w:r>
-        <w:t xml:space="preserve">). </w:t>
-      </w:r>
-    </w:p>
-    <w:p/>
-    <w:p>
-      <w:r>
-        <w:t>4. Literature cited</w:t>
-      </w:r>
-    </w:p>
-    <w:p/>
-    <w:p>
-      <w:proofErr w:type="spellStart"/>
-      <w:r>
-        <w:t>Bashevkin</w:t>
-      </w:r>
-      <w:proofErr w:type="spellEnd"/>
-      <w:r>
-        <w:t xml:space="preserve">, S. M., S. E. Perry, and E. B. Stumpner. 2022. </w:t>
-      </w:r>
-      <w:proofErr w:type="spellStart"/>
-      <w:r>
-        <w:t>discretewq</w:t>
-      </w:r>
-      <w:proofErr w:type="spellEnd"/>
-      <w:r>
-        <w:t>: An Integrated Dataset of Discrete Water Quality in the San Francisco Estuary v2.3.</w:t>
+        <w:t>. Zenodo. doi:</w:t>
+      </w:r>
+      <w:r>
+        <w:t>10.5281/zenodo.6390964</w:t>
+      </w:r>
+    </w:p>
+    <w:p/>
+    <w:p>
+      <w:r>
+        <w:t>Fofonoff, N. P., and R. C. Millard Jr. 1983. Algorithms for the computation of fundamental properties of seawater. UNESCO Technical Papers in Marine Science 44.</w:t>
+      </w:r>
+    </w:p>
+    <w:p/>
+    <w:p>
+      <w:r>
+        <w:t>Hill, K., T. Dauphinee, and D. Woods. 1986. The extension of the Practical Salinity Scale 1978 to low salinities. IEEE Journal of Oceanic Engineering 11: 109–112.</w:t>
+      </w:r>
+    </w:p>
+    <w:p/>
+    <w:p>
+      <w:r>
+        <w:t>Jassby, A. D., J. E. Cloern, and J. Stachelek. 2017. wql: Exploring Water Quality Monitoring Data.</w:t>
+      </w:r>
+    </w:p>
+    <w:p/>
+    <w:p>
+      <w:r>
+        <w:t>R Core Team. 202</w:t>
       </w:r>
       <w:r>
         <w:t>2</w:t>
       </w:r>
       <w:r>
-        <w:t xml:space="preserve">. </w:t>
-      </w:r>
-      <w:proofErr w:type="spellStart"/>
-      <w:r>
-        <w:t>Zenodo</w:t>
-      </w:r>
-      <w:proofErr w:type="spellEnd"/>
-      <w:r>
-        <w:t>. doi:</w:t>
-      </w:r>
-      <w:r>
-        <w:t>10.5281/zenodo.6390964</w:t>
-      </w:r>
-    </w:p>
-    <w:p/>
-    <w:p>
-      <w:proofErr w:type="spellStart"/>
-      <w:r>
-        <w:t>Fofonoff</w:t>
-      </w:r>
-      <w:proofErr w:type="spellEnd"/>
-      <w:r>
-        <w:t>, N. P., and R. C. Millard Jr. 1983. Algorithms for the computation of fundamental properties of seawater. UNESCO Technical Papers in Marine Science 44.</w:t>
-      </w:r>
-    </w:p>
-    <w:p/>
-    <w:p>
-      <w:r>
-        <w:t xml:space="preserve">Hill, K., T. </w:t>
-      </w:r>
-      <w:proofErr w:type="spellStart"/>
-      <w:r>
-        <w:t>Dauphinee</w:t>
-      </w:r>
-      <w:proofErr w:type="spellEnd"/>
-      <w:r>
-        <w:t>, and D. Woods. 1986. The extension of the Practical Salinity Scale 1978 to low salinities. IEEE Journal of Oceanic Engineering 11: 109–112.</w:t>
-      </w:r>
-    </w:p>
-    <w:p/>
-    <w:p>
-      <w:proofErr w:type="spellStart"/>
-      <w:r>
-        <w:t>Jassby</w:t>
-      </w:r>
-      <w:proofErr w:type="spellEnd"/>
-      <w:r>
-        <w:t xml:space="preserve">, A. D., J. E. </w:t>
-      </w:r>
-      <w:proofErr w:type="spellStart"/>
-      <w:r>
-        <w:t>Cloern</w:t>
-      </w:r>
-      <w:proofErr w:type="spellEnd"/>
-      <w:r>
-        <w:t xml:space="preserve">, and J. </w:t>
-      </w:r>
-      <w:proofErr w:type="spellStart"/>
-      <w:r>
-        <w:t>Stachelek</w:t>
-      </w:r>
-      <w:proofErr w:type="spellEnd"/>
-      <w:r>
-        <w:t xml:space="preserve">. 2017. </w:t>
-      </w:r>
-      <w:proofErr w:type="spellStart"/>
-      <w:r>
-        <w:t>wql</w:t>
-      </w:r>
-      <w:proofErr w:type="spellEnd"/>
-      <w:r>
-        <w:t>: Exploring Water Quality Monitoring Data.</w:t>
-      </w:r>
-    </w:p>
-    <w:p/>
-    <w:p>
-      <w:r>
-        <w:t>R Core Team. 202</w:t>
-      </w:r>
-      <w:r>
-        <w:t>2</w:t>
-      </w:r>
-      <w:r>
         <w:t>. R: A Language and Environment for Statistical Computing, R Foundation for Statistical Computing.</w:t>
       </w:r>
     </w:p>
@@ -742,290 +698,102 @@
     <w:p/>
     <w:p>
       <w:r>
-        <w:t xml:space="preserve">Battey, M. and S. Perry. 2023. Interagency Ecological Program: Discrete water quality monitoring in the Sacramento-San Joaquin Bay-Delta, collected by the Environmental Monitoring Program, 1975-2022 </w:t>
-      </w:r>
-      <w:proofErr w:type="spellStart"/>
-      <w:r>
-        <w:t>ver</w:t>
-      </w:r>
-      <w:proofErr w:type="spellEnd"/>
-      <w:r>
-        <w:t xml:space="preserve"> 8. Environmental Data Initiative. [doi:10.6073/pasta/bcff9e330b7d99a9c5c9bda5e168cfc9](https://portal.edirepository.org/nis/metadataviewer?packageid=edi.458.8)</w:t>
-      </w:r>
-    </w:p>
-    <w:p/>
-    <w:p>
-      <w:r>
+        <w:t>Battey, M. and S. Perry. 2023. Interagency Ecological Program: Discrete water quality monitoring in the Sacramento-San Joaquin Bay-Delta, collected by the Environmental Monitoring Program, 1975-2022 ver 8. Environmental Data Initiative. [doi:10.6073/pasta/bcff9e330b7d99a9c5c9bda5e168cfc9](https://portal.edirepository.org/nis/metadataviewer?packageid=edi.458.8)</w:t>
+      </w:r>
+    </w:p>
+    <w:p/>
+    <w:p>
+      <w:r>
+        <w:lastRenderedPageBreak/>
         <w:t>CDFW. 2022a. Bay Study data. [https://filelib.wildlife.ca.gov/Public/BayStudy/Access_Database/](https://filelib.wildlife.ca.gov/Public/BayStudy/Access_Database/).</w:t>
       </w:r>
     </w:p>
     <w:p/>
     <w:p>
       <w:r>
+        <w:t>CDFW. 2022b. Fall Midwater Trawl data. [https://filelib.wildlife.ca.gov/public/TownetFallMidwaterTrawl/FMWT%20Data/](https://filelib.wildlife.ca.gov/public/TownetFallMidwaterTrawl/FMWT%20Data/).</w:t>
+      </w:r>
+    </w:p>
+    <w:p/>
+    <w:p>
+      <w:r>
+        <w:t>CDFW. 2022c. Summer Townet data. [https://filelib.wildlife.ca.gov/public/TownetFallMidwaterTrawl/TNS%20MS%20Access%20Data/TNS%20data/](https://filelib.wildlife.ca.gov/public/TownetFallMidwaterTrawl/TNS%20MS%20Access%20Data/TNS%20data/).</w:t>
+      </w:r>
+    </w:p>
+    <w:p/>
+    <w:p>
+      <w:r>
+        <w:t xml:space="preserve">CDWR. 2022. Water Quality Evaluation Section, North Central Region Office. [https://wdl.water.ca.gov/waterdatalibrary/WaterQualityDataLib.aspx](https://wdl.water.ca.gov/waterdatalibrary/WaterQualityDataLib.aspx). </w:t>
+      </w:r>
+    </w:p>
+    <w:p/>
+    <w:p>
+      <w:r>
+        <w:t>Cloern, J. E., and T. S. Schraga. 2016. USGS Measurements of Water Quality in San Francisco Bay (CA), 1969-2015 (ver. 3.0 June 2017). U. S. Geological Survey data release. [doi:https://doi.org/10.5066/F7TQ5ZPR](https://doi.org/10.5066/F7TQ5ZPR)</w:t>
+      </w:r>
+    </w:p>
+    <w:p/>
+    <w:p>
+      <w:r>
+        <w:t>Interagency Ecological Program (IEP), S. Lesmeister, and J. Rinde. 2020. Interagency Ecological Program: Discrete dissolved oxygen monitoring in the Stockton Deep Water Ship Channel, collected by the Environmental Monitoring Program, 1997-2018. ver2. Environmental Data Initiative. [doi:10.6073/PASTA/3268530C683726CD430C81894FFAD768](https://portal.edirepository.org/nis/metadataviewer?packageid=edi.276.2)</w:t>
+      </w:r>
+    </w:p>
+    <w:p/>
+    <w:p>
+      <w:r>
+        <w:t>Interagency Ecological Program (IEP), L. Damon, and A. Chorazyczewski. 2021a. Interagency Ecological Program San Francisco Estuary 20mm Survey 1995 - 2021. ver 4. Environmental Data Initiative. [doi:10.6073/pasta/32de8b7ffbe674bc6e79dbcd29ac1cc2](https://portal.edirepository.org/nis/metadataviewer?packageid=edi.535.4)</w:t>
+      </w:r>
+    </w:p>
+    <w:p/>
+    <w:p>
+      <w:r>
+        <w:t>Interagency Ecological Program (IEP), L. Damon, and A. Chorazyczewski. 2021b. Interagency Ecological Program San Francisco Estuary Spring Kodiak Trawl Survey 2002 - 2021. ver 4. Environmental Data Initiative. [doi:10.6073/pasta/f0e2916f4a026f3f812a0855cee74a8d](https://portal.edirepository.org/nis/metadataviewer?packageid=edi.527.4)</w:t>
+      </w:r>
+    </w:p>
+    <w:p/>
+    <w:p>
+      <w:r>
+        <w:t>Interagency Ecological Program (IEP), L. Damon, T. Tempel, and A. Chorazyczewski. 2021c. Interagency Ecological Program San Francisco Estuary Smelt Larva Survey 2009 – 2021. ver 4. Environmental Data Initiative. [doi:10.6073/pasta/8e1ceb1c02fbc8b0ba7a6b58229109f2](https://portal.edirepository.org/nis/metadataviewer?packageid=edi.534.4)</w:t>
+      </w:r>
+    </w:p>
+    <w:p/>
+    <w:p>
+      <w:r>
+        <w:t xml:space="preserve">Interagency Ecological Program (IEP), C. Pien, J. Adams, and N. Kwan. 2021d. Interagency Ecological Program: Zooplankton catch and water quality data from the Sacramento River floodplain and tidal slough, collected by the Yolo Bypass Fish </w:t>
+      </w:r>
+      <w:r>
         <w:lastRenderedPageBreak/>
-        <w:t>CDFW. 2022b. Fall Midwater Trawl data. [https://filelib.wildlife.ca.gov/public/TownetFallMidwaterTrawl/FMWT%20Data/](https://filelib.wildlife.ca.gov/public/TownetFallMidwaterTrawl/FMWT%20Data/).</w:t>
-      </w:r>
-    </w:p>
-    <w:p/>
-    <w:p>
-      <w:r>
-        <w:t xml:space="preserve">CDFW. 2022c. Summer </w:t>
-      </w:r>
-      <w:proofErr w:type="spellStart"/>
-      <w:r>
-        <w:t>Townet</w:t>
-      </w:r>
-      <w:proofErr w:type="spellEnd"/>
-      <w:r>
-        <w:t xml:space="preserve"> data. [https://filelib.wildlife.ca.gov/public/TownetFallMidwaterTrawl/TNS%20MS%20Access%20Data/TNS%20data/](https://filelib.wildlife.ca.gov/public/TownetFallMidwaterTrawl/TNS%20MS%20Access%20Data/TNS%20data/).</w:t>
-      </w:r>
-    </w:p>
-    <w:p/>
-    <w:p>
-      <w:r>
-        <w:t xml:space="preserve">CDWR. 2022. Water Quality Evaluation Section, North Central Region Office. [https://wdl.water.ca.gov/waterdatalibrary/WaterQualityDataLib.aspx](https://wdl.water.ca.gov/waterdatalibrary/WaterQualityDataLib.aspx). </w:t>
-      </w:r>
-    </w:p>
-    <w:p/>
-    <w:p>
-      <w:proofErr w:type="spellStart"/>
-      <w:r>
-        <w:t>Cloern</w:t>
-      </w:r>
-      <w:proofErr w:type="spellEnd"/>
-      <w:r>
-        <w:t xml:space="preserve">, J. E., and T. S. </w:t>
-      </w:r>
-      <w:proofErr w:type="spellStart"/>
-      <w:r>
-        <w:t>Schraga</w:t>
-      </w:r>
-      <w:proofErr w:type="spellEnd"/>
-      <w:r>
-        <w:t>. 2016. USGS Measurements of Water Quality in San Francisco Bay (CA), 1969-2015 (ver. 3.0 June 2017). U. S. Geological Survey data release. [doi:https://doi.org/10.5066/F7TQ5ZPR](https://doi.org/10.5066/F7TQ5ZPR)</w:t>
-      </w:r>
-    </w:p>
-    <w:p/>
-    <w:p>
-      <w:r>
-        <w:t xml:space="preserve">Interagency Ecological Program (IEP), S. </w:t>
-      </w:r>
-      <w:proofErr w:type="spellStart"/>
-      <w:r>
-        <w:t>Lesmeister</w:t>
-      </w:r>
-      <w:proofErr w:type="spellEnd"/>
-      <w:r>
-        <w:t xml:space="preserve">, and J. </w:t>
-      </w:r>
-      <w:proofErr w:type="spellStart"/>
-      <w:r>
-        <w:t>Rinde</w:t>
-      </w:r>
-      <w:proofErr w:type="spellEnd"/>
-      <w:r>
-        <w:t>. 2020. Interagency Ecological Program: Discrete dissolved oxygen monitoring in the Stockton Deep Water Ship Channel, collected by the Environmental Monitoring Program, 1997-2018. ver2. Environmental Data Initiative. [doi:10.6073/PASTA/3268530C683726CD430C81894FFAD768](https://portal.edirepository.org/nis/metadataviewer?packageid=edi.276.2)</w:t>
-      </w:r>
-    </w:p>
-    <w:p/>
-    <w:p>
-      <w:r>
-        <w:t xml:space="preserve">Interagency Ecological Program (IEP), L. Damon, and A. </w:t>
-      </w:r>
-      <w:proofErr w:type="spellStart"/>
-      <w:r>
-        <w:t>Chorazyczewski</w:t>
-      </w:r>
-      <w:proofErr w:type="spellEnd"/>
-      <w:r>
-        <w:t xml:space="preserve">. 2021a. Interagency Ecological Program San Francisco Estuary 20mm Survey 1995 - 2021. </w:t>
-      </w:r>
-      <w:proofErr w:type="spellStart"/>
-      <w:r>
-        <w:t>ver</w:t>
-      </w:r>
-      <w:proofErr w:type="spellEnd"/>
-      <w:r>
-        <w:t xml:space="preserve"> 4. Environmental Data Initiative. [doi:10.6073/pasta/32de8b7ffbe674bc6e79dbcd29ac1cc2](https://portal.edirepository.org/nis/metadataviewer?packageid=edi.535.4)</w:t>
-      </w:r>
-    </w:p>
-    <w:p/>
-    <w:p>
-      <w:r>
-        <w:t xml:space="preserve">Interagency Ecological Program (IEP), L. Damon, and A. </w:t>
-      </w:r>
-      <w:proofErr w:type="spellStart"/>
-      <w:r>
-        <w:t>Chorazyczewski</w:t>
-      </w:r>
-      <w:proofErr w:type="spellEnd"/>
-      <w:r>
-        <w:t xml:space="preserve">. 2021b. Interagency Ecological Program San Francisco Estuary Spring Kodiak Trawl Survey 2002 - 2021. </w:t>
-      </w:r>
-      <w:proofErr w:type="spellStart"/>
-      <w:r>
-        <w:t>ver</w:t>
-      </w:r>
-      <w:proofErr w:type="spellEnd"/>
-      <w:r>
-        <w:t xml:space="preserve"> 4. Environmental Data Initiative. [doi:10.6073/pasta/f0e2916f4a026f3f812a0855cee74a8d](https://portal.edirepository.org/nis/metadataviewer?packageid=edi.527.4)</w:t>
-      </w:r>
-    </w:p>
-    <w:p/>
-    <w:p>
-      <w:r>
-        <w:t xml:space="preserve">Interagency Ecological Program (IEP), L. Damon, T. </w:t>
-      </w:r>
-      <w:proofErr w:type="spellStart"/>
-      <w:r>
-        <w:t>Tempel</w:t>
-      </w:r>
-      <w:proofErr w:type="spellEnd"/>
-      <w:r>
-        <w:t xml:space="preserve">, and A. </w:t>
-      </w:r>
-      <w:proofErr w:type="spellStart"/>
-      <w:r>
-        <w:t>Chorazyczewski</w:t>
-      </w:r>
-      <w:proofErr w:type="spellEnd"/>
-      <w:r>
-        <w:t xml:space="preserve">. 2021c. Interagency Ecological Program San Francisco Estuary Smelt Larva Survey 2009 – 2021. </w:t>
-      </w:r>
-      <w:proofErr w:type="spellStart"/>
-      <w:r>
-        <w:t>ver</w:t>
-      </w:r>
-      <w:proofErr w:type="spellEnd"/>
-      <w:r>
-        <w:t xml:space="preserve"> 4. Environmental Data Initiative. [doi:10.6073/pasta/8e1ceb1c02fbc8b0ba7a6b58229109f2](https://portal.edirepository.org/nis/metadataviewer?packageid=edi.534.4)</w:t>
-      </w:r>
-    </w:p>
-    <w:p/>
-    <w:p>
-      <w:r>
-        <w:t xml:space="preserve">Interagency Ecological Program (IEP), C. Pien, J. Adams, and N. Kwan. 2021d. Interagency Ecological Program: Zooplankton catch and water quality data from the Sacramento River floodplain and tidal slough, collected by the Yolo Bypass Fish Monitoring Program, 1998-2018. </w:t>
-      </w:r>
-      <w:proofErr w:type="spellStart"/>
-      <w:r>
-        <w:t>ver</w:t>
-      </w:r>
-      <w:proofErr w:type="spellEnd"/>
-      <w:r>
-        <w:t xml:space="preserve"> 2. Environmental Data Initiative. [doi:10.6073/pasta/baad532af96cba1d58d43b89c08ca081](https://portal.edirepository.org/nis/metadataviewer?packageid=edi.494.2)</w:t>
-      </w:r>
-    </w:p>
-    <w:p/>
-    <w:p>
-      <w:r>
-        <w:lastRenderedPageBreak/>
-        <w:t xml:space="preserve">Interagency Ecological Program (IEP), R. McKenzie, J. </w:t>
-      </w:r>
-      <w:proofErr w:type="spellStart"/>
-      <w:r>
-        <w:t>Speegle</w:t>
-      </w:r>
-      <w:proofErr w:type="spellEnd"/>
-      <w:r>
-        <w:t xml:space="preserve">, A. </w:t>
-      </w:r>
-      <w:proofErr w:type="spellStart"/>
-      <w:r>
-        <w:t>Nanninga</w:t>
-      </w:r>
-      <w:proofErr w:type="spellEnd"/>
-      <w:r>
-        <w:t xml:space="preserve">, J.R. Cook, J. Hagen, and B. Mahardja. 2022a. Interagency Ecological Program: Over four decades of juvenile fish monitoring data from the San Francisco Estuary, collected by the Delta Juvenile Fish Monitoring Program, 1976-2021. </w:t>
-      </w:r>
-      <w:proofErr w:type="spellStart"/>
-      <w:r>
-        <w:t>ver</w:t>
-      </w:r>
-      <w:proofErr w:type="spellEnd"/>
-      <w:r>
-        <w:t xml:space="preserve"> 9. Environmental Data Initiative. [doi:10.6073/pasta/30a3232084be9c936c976fbb6b31c5a2](https://portal.edirepository.org/nis/metadataviewer?packageid=edi.244.9)</w:t>
-      </w:r>
-    </w:p>
-    <w:p/>
-    <w:p>
-      <w:r>
-        <w:t xml:space="preserve">Interagency Ecological Program (IEP), C. Pien, and N. Kwan. 2022b. Interagency Ecological Program: Fish catch and water quality data from the Sacramento River floodplain and tidal slough, collected by the Yolo Bypass Fish Monitoring Program, 1998-2021. </w:t>
-      </w:r>
-      <w:proofErr w:type="spellStart"/>
-      <w:r>
-        <w:t>ver</w:t>
-      </w:r>
-      <w:proofErr w:type="spellEnd"/>
-      <w:r>
-        <w:t xml:space="preserve"> 3. Environmental Data Initiative. [doi:10.6073/pasta/f5c4362f4a1f370723e2b9113432909f](https://portal.edirepository.org/nis/metadataviewer?packageid=edi.233.3)</w:t>
-      </w:r>
-    </w:p>
-    <w:p/>
-    <w:p>
-      <w:proofErr w:type="spellStart"/>
-      <w:r>
-        <w:t>O’Rear</w:t>
-      </w:r>
-      <w:proofErr w:type="spellEnd"/>
-      <w:r>
-        <w:t>, T., J. Durand, and P. Moyle. 2022. Suisun Marsh Fish Study. [https://watershed.ucdavis.edu/project/suisun-marsh-fish-study](https://watershed.ucdavis.edu/project/suisun-marsh-fish-study).</w:t>
-      </w:r>
-    </w:p>
-    <w:p/>
-    <w:p>
-      <w:proofErr w:type="spellStart"/>
-      <w:r>
-        <w:t>Schraga</w:t>
-      </w:r>
-      <w:proofErr w:type="spellEnd"/>
-      <w:r>
-        <w:t xml:space="preserve">, T. S., E. S. Nejad, C. A. Martin, and J. E. </w:t>
-      </w:r>
-      <w:proofErr w:type="spellStart"/>
-      <w:r>
-        <w:t>Cloern</w:t>
-      </w:r>
-      <w:proofErr w:type="spellEnd"/>
-      <w:r>
-        <w:t>. 2020. USGS measurements of water quality in San Francisco Bay (CA), beginning in 2016 (ver. 3.0, March 2020). U. S. Geological Survey data release. [doi:https://doi.org/10.5066/F7D21WGF](https://doi.org/10.5066/F7D21WGF)</w:t>
-      </w:r>
-    </w:p>
-    <w:p/>
-    <w:p>
-      <w:r>
-        <w:t xml:space="preserve">United States Fish and Wildlife Service, T. Senegal, R. Mckenzie, J. </w:t>
-      </w:r>
-      <w:proofErr w:type="spellStart"/>
-      <w:r>
-        <w:t>Speegle</w:t>
-      </w:r>
-      <w:proofErr w:type="spellEnd"/>
-      <w:r>
-        <w:t xml:space="preserve">, B. Perales, D. Bridgman, K. </w:t>
-      </w:r>
-      <w:proofErr w:type="spellStart"/>
-      <w:r>
-        <w:t>Erly</w:t>
-      </w:r>
-      <w:proofErr w:type="spellEnd"/>
-      <w:r>
-        <w:t xml:space="preserve">, S. Staiger, A. </w:t>
-      </w:r>
-      <w:proofErr w:type="spellStart"/>
-      <w:r>
-        <w:t>Arrambide</w:t>
-      </w:r>
-      <w:proofErr w:type="spellEnd"/>
-      <w:r>
-        <w:t xml:space="preserve">, and M. Gilbert. 2022. Interagency Ecological Program and US Fish and Wildlife Service: San Francisco Estuary Enhanced Delta Smelt Monitoring Program data, 2016-2021 </w:t>
-      </w:r>
-      <w:proofErr w:type="spellStart"/>
-      <w:r>
-        <w:t>ver</w:t>
-      </w:r>
-      <w:proofErr w:type="spellEnd"/>
-      <w:r>
-        <w:t xml:space="preserve"> 8. Environmental Data Initiative. [doi:10.6073/pasta/e1a540c161b7be56b941df50fd7b44c5](https://portal.edirepository.org/nis/metadataviewer?packageid=edi.415.8)</w:t>
+        <w:t>Monitoring Program, 1998-2018. ver 2. Environmental Data Initiative. [doi:10.6073/pasta/baad532af96cba1d58d43b89c08ca081](https://portal.edirepository.org/nis/metadataviewer?packageid=edi.494.2)</w:t>
+      </w:r>
+    </w:p>
+    <w:p/>
+    <w:p>
+      <w:r>
+        <w:t>Interagency Ecological Program (IEP), R. McKenzie, J. Speegle, A. Nanninga, J.R. Cook, J. Hagen, and B. Mahardja. 2022a. Interagency Ecological Program: Over four decades of juvenile fish monitoring data from the San Francisco Estuary, collected by the Delta Juvenile Fish Monitoring Program, 1976-2021. ver 9. Environmental Data Initiative. [doi:10.6073/pasta/30a3232084be9c936c976fbb6b31c5a2](https://portal.edirepository.org/nis/metadataviewer?packageid=edi.244.9)</w:t>
+      </w:r>
+    </w:p>
+    <w:p/>
+    <w:p>
+      <w:r>
+        <w:t>Interagency Ecological Program (IEP), C. Pien, and N. Kwan. 2022b. Interagency Ecological Program: Fish catch and water quality data from the Sacramento River floodplain and tidal slough, collected by the Yolo Bypass Fish Monitoring Program, 1998-2021. ver 3. Environmental Data Initiative. [doi:10.6073/pasta/f5c4362f4a1f370723e2b9113432909f](https://portal.edirepository.org/nis/metadataviewer?packageid=edi.233.3)</w:t>
+      </w:r>
+    </w:p>
+    <w:p/>
+    <w:p>
+      <w:r>
+        <w:t>O’Rear, T., J. Durand, and P. Moyle. 2022. Suisun Marsh Fish Study. [https://watershed.ucdavis.edu/project/suisun-marsh-fish-study](https://watershed.ucdavis.edu/project/suisun-marsh-fish-study).</w:t>
+      </w:r>
+    </w:p>
+    <w:p/>
+    <w:p>
+      <w:r>
+        <w:t>Schraga, T. S., E. S. Nejad, C. A. Martin, and J. E. Cloern. 2020. USGS measurements of water quality in San Francisco Bay (CA), beginning in 2016 (ver. 3.0, March 2020). U. S. Geological Survey data release. [doi:https://doi.org/10.5066/F7D21WGF](https://doi.org/10.5066/F7D21WGF)</w:t>
+      </w:r>
+    </w:p>
+    <w:p/>
+    <w:p>
+      <w:r>
+        <w:t>United States Fish and Wildlife Service, T. Senegal, R. Mckenzie, J. Speegle, B. Perales, D. Bridgman, K. Erly, S. Staiger, A. Arrambide, and M. Gilbert. 2022. Interagency Ecological Program and US Fish and Wildlife Service: San Francisco Estuary Enhanced Delta Smelt Monitoring Program data, 2016-2021 ver 8. Environmental Data Initiative. [doi:10.6073/pasta/e1a540c161b7be56b941df50fd7b44c5](https://portal.edirepository.org/nis/metadataviewer?packageid=edi.415.8)</w:t>
       </w:r>
     </w:p>
     <w:p/>
@@ -1042,15 +810,7 @@
     <w:p/>
     <w:p>
       <w:r>
-        <w:t xml:space="preserve">USBR, R. Dahlgren, L. </w:t>
-      </w:r>
-      <w:proofErr w:type="spellStart"/>
-      <w:r>
-        <w:t>Loken</w:t>
-      </w:r>
-      <w:proofErr w:type="spellEnd"/>
-      <w:r>
-        <w:t>, and E. Van Nieuwenhuyse. 2020. Monthly vertical profiles of water quality in the Sacramento Deep Water Ship Channel 2012-2019. [https://www.usbr.gov/mp/bdo/index.html](https://www.usbr.gov/mp/bdo/index.html)</w:t>
+        <w:t>USBR, R. Dahlgren, L. Loken, and E. Van Nieuwenhuyse. 2020. Monthly vertical profiles of water quality in the Sacramento Deep Water Ship Channel 2012-2019. [https://www.usbr.gov/mp/bdo/index.html](https://www.usbr.gov/mp/bdo/index.html)</w:t>
       </w:r>
     </w:p>
     <w:sectPr>

</xml_diff>

<commit_message>
Very minor edit to punctuation in methods.docx
</commit_message>
<xml_diff>
--- a/publication/metadata_templates/methods.docx
+++ b/publication/metadata_templates/methods.docx
@@ -25,8 +25,13 @@
         <w:t>2</w:t>
       </w:r>
       <w:r>
-        <w:t>). The data integration code was packaged into the R package discretewq</w:t>
-      </w:r>
+        <w:t xml:space="preserve">). The data integration code was packaged into the R package </w:t>
+      </w:r>
+      <w:proofErr w:type="spellStart"/>
+      <w:r>
+        <w:t>discretewq</w:t>
+      </w:r>
+      <w:proofErr w:type="spellEnd"/>
       <w:r>
         <w:t xml:space="preserve"> v</w:t>
       </w:r>
@@ -52,7 +57,15 @@
         <w:t>/discretewq</w:t>
       </w:r>
       <w:r>
-        <w:t xml:space="preserve"> (Bashevkin </w:t>
+        <w:t xml:space="preserve"> (</w:t>
+      </w:r>
+      <w:proofErr w:type="spellStart"/>
+      <w:r>
+        <w:t>Bashevkin</w:t>
+      </w:r>
+      <w:proofErr w:type="spellEnd"/>
+      <w:r>
+        <w:t xml:space="preserve"> </w:t>
       </w:r>
       <w:r>
         <w:t>et al.</w:t>
@@ -82,13 +95,29 @@
         <w:t>Ten</w:t>
       </w:r>
       <w:r>
-        <w:t xml:space="preserve"> surveys are primarily focused on collecting fish abundance data but collect water quality data alongside fish samples. These include the California Department of Fish and Wildlife (CDFW) Fall Midwater Trawl (FMWT), CDFW Summer Townet Survey (STN), CDFW Spring Kodiak Trawl (SKT), CDFW 20-mm Survey (20mm), CDFW San Francisco Bay Study (Bay</w:t>
+        <w:t xml:space="preserve"> surveys are primarily focused on collecting fish abundance data but collect water quality data alongside fish samples. These include the California Department of Fish and Wildlife (CDFW) Fall Midwater Trawl (FMWT), CDFW Summer </w:t>
+      </w:r>
+      <w:proofErr w:type="spellStart"/>
+      <w:r>
+        <w:t>Townet</w:t>
+      </w:r>
+      <w:proofErr w:type="spellEnd"/>
+      <w:r>
+        <w:t xml:space="preserve"> Survey (STN), CDFW Spring Kodiak Trawl (SKT), CDFW 20-mm Survey (20mm), CDFW San Francisco Bay Study (</w:t>
+      </w:r>
+      <w:proofErr w:type="spellStart"/>
+      <w:r>
+        <w:t>Bay</w:t>
       </w:r>
       <w:r>
         <w:t>s</w:t>
       </w:r>
       <w:r>
-        <w:t xml:space="preserve">tudy), </w:t>
+        <w:t>tudy</w:t>
+      </w:r>
+      <w:proofErr w:type="spellEnd"/>
+      <w:r>
+        <w:t xml:space="preserve">), </w:t>
       </w:r>
       <w:r>
         <w:t xml:space="preserve">CDFW Smelt Larva Survey (SLS), California Department of Water Resources (DWR) Yolo Bypass Fish Monitoring Program (YBFMP), </w:t>
@@ -566,10 +595,10 @@
         <w:t>.</w:t>
       </w:r>
       <w:r>
-        <w:t xml:space="preserve"> </w:t>
-      </w:r>
-      <w:r>
-        <w:t>USGS_CAWSC collected samples using either a Van Dorn or a fixed flow through pump. Samples were filtered immediately using a 0.45 µm high-capacity filter and preserved according to Bergamaschi et al., 2020</w:t>
+        <w:t xml:space="preserve"> USGS_CAWSC collected samples using either a Van Dorn or a fixed flow through pump. Samples were filtered immediately using a 0.45 µm high-capacity filter and preserved according to Bergamaschi et al., 2020</w:t>
+      </w:r>
+      <w:r>
+        <w:t xml:space="preserve">. </w:t>
       </w:r>
     </w:p>
     <w:p/>
@@ -584,7 +613,31 @@
         <w:ind w:firstLine="720"/>
       </w:pPr>
       <w:r>
-        <w:t>From each dataset, we selected columns corresponding to the water quality variables of interest as well as important accessory information (date, time, station, latitude, longitude, depth, tide, and any notes). We then renamed variables for consistency and converted all variables to consistent units. Salinity was calculated from specific conductivity using the ec2pss function from the wql R package (Jassby et al. 2017). This function uses the Practical Salinity Scale 1978 for salinities between 2 and 42 (Fofonoff and Millard Jr 1983) and the extension of the Practical Salinity Scale (Hill et al. 1986) for salinities below 2. Conductivity data were also retained in the integrated dataset. In most cases, latitude and longitude coordinates of the fixed sampling stations were retained. When these coordinates were not available (e.g.</w:t>
+        <w:t xml:space="preserve">From each dataset, we selected columns corresponding to the water quality variables of interest as well as important accessory information (date, time, station, latitude, longitude, depth, tide, and any notes). We then renamed variables for consistency and converted all variables to consistent units. Salinity was calculated from specific conductivity using the ec2pss function from the </w:t>
+      </w:r>
+      <w:proofErr w:type="spellStart"/>
+      <w:r>
+        <w:t>wql</w:t>
+      </w:r>
+      <w:proofErr w:type="spellEnd"/>
+      <w:r>
+        <w:t xml:space="preserve"> R package (</w:t>
+      </w:r>
+      <w:proofErr w:type="spellStart"/>
+      <w:r>
+        <w:t>Jassby</w:t>
+      </w:r>
+      <w:proofErr w:type="spellEnd"/>
+      <w:r>
+        <w:t xml:space="preserve"> et al. 2017). This function uses the Practical Salinity Scale 1978 for salinities between 2 and 42 (</w:t>
+      </w:r>
+      <w:proofErr w:type="spellStart"/>
+      <w:r>
+        <w:t>Fofonoff</w:t>
+      </w:r>
+      <w:proofErr w:type="spellEnd"/>
+      <w:r>
+        <w:t xml:space="preserve"> and Millard Jr 1983) and the extension of the Practical Salinity Scale (Hill et al. 1986) for salinities below 2. Conductivity data were also retained in the integrated dataset. In most cases, latitude and longitude coordinates of the fixed sampling stations were retained. When these coordinates were not available (e.g.</w:t>
       </w:r>
       <w:r>
         <w:t>,</w:t>
@@ -593,7 +646,15 @@
         <w:t xml:space="preserve"> for non-fixed stations), we retained any coordinates that were recorded during the field sampling. To remove duplicate values from the dataset, only one set of values was retained for each recorded date, time, and location.</w:t>
       </w:r>
       <w:r>
-        <w:t xml:space="preserve"> All data integration code can be found in the discretewq R package </w:t>
+        <w:t xml:space="preserve"> All data integration code can be found in the </w:t>
+      </w:r>
+      <w:proofErr w:type="spellStart"/>
+      <w:r>
+        <w:t>discretewq</w:t>
+      </w:r>
+      <w:proofErr w:type="spellEnd"/>
+      <w:r>
+        <w:t xml:space="preserve"> R package </w:t>
       </w:r>
       <w:r>
         <w:t>v</w:t>
@@ -625,8 +686,13 @@
       <w:r>
         <w:t xml:space="preserve">; </w:t>
       </w:r>
-      <w:r>
-        <w:t xml:space="preserve">Bashevkin </w:t>
+      <w:proofErr w:type="spellStart"/>
+      <w:r>
+        <w:t>Bashevkin</w:t>
+      </w:r>
+      <w:proofErr w:type="spellEnd"/>
+      <w:r>
+        <w:t xml:space="preserve"> </w:t>
       </w:r>
       <w:r>
         <w:t>et al.</w:t>
@@ -652,14 +718,35 @@
     </w:p>
     <w:p/>
     <w:p>
-      <w:r>
-        <w:t>Bashevkin, S. M., S. E. Perry, and E. B. Stumpner. 2022. discretewq: An Integrated Dataset of Discrete Water Quality in the San Francisco Estuary v2.3.</w:t>
+      <w:proofErr w:type="spellStart"/>
+      <w:r>
+        <w:t>Bashevkin</w:t>
+      </w:r>
+      <w:proofErr w:type="spellEnd"/>
+      <w:r>
+        <w:t xml:space="preserve">, S. M., S. E. Perry, and E. B. Stumpner. 2022. </w:t>
+      </w:r>
+      <w:proofErr w:type="spellStart"/>
+      <w:r>
+        <w:t>discretewq</w:t>
+      </w:r>
+      <w:proofErr w:type="spellEnd"/>
+      <w:r>
+        <w:t>: An Integrated Dataset of Discrete Water Quality in the San Francisco Estuary v2.3.</w:t>
       </w:r>
       <w:r>
         <w:t>2</w:t>
       </w:r>
       <w:r>
-        <w:t>. Zenodo. doi:</w:t>
+        <w:t xml:space="preserve">. </w:t>
+      </w:r>
+      <w:proofErr w:type="spellStart"/>
+      <w:r>
+        <w:t>Zenodo</w:t>
+      </w:r>
+      <w:proofErr w:type="spellEnd"/>
+      <w:r>
+        <w:t>. doi:</w:t>
       </w:r>
       <w:r>
         <w:t>10.5281/zenodo.6390964</w:t>
@@ -668,25 +755,75 @@
     <w:p/>
     <w:p>
       <w:r>
-        <w:t>Bergamaschi, B.A., Kraus, T.E., Downing, B.D., Soto Perez, J., O'Donnell, K., Hansen, J.A., Hansen, A.M., Gelber, A.D., and Stumpner, E.B., 2020, Assessing spatial variability of nutrients and related water quality constituents in the California Sacramento-San Joaquin Delta at the landscape scale: High resolution mapping surveys: U.S. Geological Survey data release, https://doi.org/10.5066/P9FQEUAL</w:t>
-      </w:r>
-    </w:p>
-    <w:p/>
-    <w:p>
-      <w:r>
-        <w:t>Fofonoff, N. P., and R. C. Millard Jr. 1983. Algorithms for the computation of fundamental properties of seawater. UNESCO Technical Papers in Marine Science 44.</w:t>
-      </w:r>
-    </w:p>
-    <w:p/>
-    <w:p>
-      <w:r>
-        <w:t>Hill, K., T. Dauphinee, and D. Woods. 1986. The extension of the Practical Salinity Scale 1978 to low salinities. IEEE Journal of Oceanic Engineering 11: 109–112.</w:t>
-      </w:r>
-    </w:p>
-    <w:p/>
-    <w:p>
-      <w:r>
-        <w:t>Jassby, A. D., J. E. Cloern, and J. Stachelek. 2017. wql: Exploring Water Quality Monitoring Data.</w:t>
+        <w:t xml:space="preserve">Bergamaschi, B.A., Kraus, T.E., Downing, B.D., Soto Perez, J., O'Donnell, K., Hansen, J.A., Hansen, A.M., </w:t>
+      </w:r>
+      <w:proofErr w:type="spellStart"/>
+      <w:r>
+        <w:t>Gelber</w:t>
+      </w:r>
+      <w:proofErr w:type="spellEnd"/>
+      <w:r>
+        <w:t>, A.D., and Stumpner, E.B., 2020, Assessing spatial variability of nutrients and related water quality constituents in the California Sacramento-San Joaquin Delta at the landscape scale: High resolution mapping surveys: U.S. Geological Survey data release, https://doi.org/10.5066/P9FQEUAL</w:t>
+      </w:r>
+    </w:p>
+    <w:p/>
+    <w:p>
+      <w:proofErr w:type="spellStart"/>
+      <w:r>
+        <w:t>Fofonoff</w:t>
+      </w:r>
+      <w:proofErr w:type="spellEnd"/>
+      <w:r>
+        <w:t>, N. P., and R. C. Millard Jr. 1983. Algorithms for the computation of fundamental properties of seawater. UNESCO Technical Papers in Marine Science 44.</w:t>
+      </w:r>
+    </w:p>
+    <w:p/>
+    <w:p>
+      <w:r>
+        <w:t xml:space="preserve">Hill, K., T. </w:t>
+      </w:r>
+      <w:proofErr w:type="spellStart"/>
+      <w:r>
+        <w:t>Dauphinee</w:t>
+      </w:r>
+      <w:proofErr w:type="spellEnd"/>
+      <w:r>
+        <w:t>, and D. Woods. 1986. The extension of the Practical Salinity Scale 1978 to low salinities. IEEE Journal of Oceanic Engineering 11: 109–112.</w:t>
+      </w:r>
+    </w:p>
+    <w:p/>
+    <w:p>
+      <w:proofErr w:type="spellStart"/>
+      <w:r>
+        <w:t>Jassby</w:t>
+      </w:r>
+      <w:proofErr w:type="spellEnd"/>
+      <w:r>
+        <w:t xml:space="preserve">, A. D., J. E. </w:t>
+      </w:r>
+      <w:proofErr w:type="spellStart"/>
+      <w:r>
+        <w:t>Cloern</w:t>
+      </w:r>
+      <w:proofErr w:type="spellEnd"/>
+      <w:r>
+        <w:t xml:space="preserve">, and J. </w:t>
+      </w:r>
+      <w:proofErr w:type="spellStart"/>
+      <w:r>
+        <w:t>Stachelek</w:t>
+      </w:r>
+      <w:proofErr w:type="spellEnd"/>
+      <w:r>
+        <w:t xml:space="preserve">. 2017. </w:t>
+      </w:r>
+      <w:proofErr w:type="spellStart"/>
+      <w:r>
+        <w:t>wql</w:t>
+      </w:r>
+      <w:proofErr w:type="spellEnd"/>
+      <w:r>
+        <w:t>: Exploring Water Quality Monitoring Data.</w:t>
       </w:r>
     </w:p>
     <w:p/>
@@ -711,7 +848,15 @@
     <w:p>
       <w:r>
         <w:lastRenderedPageBreak/>
-        <w:t>Battey, M. and S. Perry. 2023. Interagency Ecological Program: Discrete water quality monitoring in the Sacramento-San Joaquin Bay-Delta, collected by the Environmental Monitoring Program, 1975-2022 ver 8. Environmental Data Initiative. [doi:10.6073/pasta/bcff9e330b7d99a9c5c9bda5e168cfc9](https://portal.edirepository.org/nis/metadataviewer?packageid=edi.458.8)</w:t>
+        <w:t xml:space="preserve">Battey, M. and S. Perry. 2023. Interagency Ecological Program: Discrete water quality monitoring in the Sacramento-San Joaquin Bay-Delta, collected by the Environmental Monitoring Program, 1975-2022 </w:t>
+      </w:r>
+      <w:proofErr w:type="spellStart"/>
+      <w:r>
+        <w:t>ver</w:t>
+      </w:r>
+      <w:proofErr w:type="spellEnd"/>
+      <w:r>
+        <w:t xml:space="preserve"> 8. Environmental Data Initiative. [doi:10.6073/pasta/bcff9e330b7d99a9c5c9bda5e168cfc9](https://portal.edirepository.org/nis/metadataviewer?packageid=edi.458.8)</w:t>
       </w:r>
     </w:p>
     <w:p/>
@@ -729,7 +874,15 @@
     <w:p/>
     <w:p>
       <w:r>
-        <w:t>CDFW. 2022c. Summer Townet data. [https://filelib.wildlife.ca.gov/public/TownetFallMidwaterTrawl/TNS%20MS%20Access%20Data/TNS%20data/](https://filelib.wildlife.ca.gov/public/TownetFallMidwaterTrawl/TNS%20MS%20Access%20Data/TNS%20data/).</w:t>
+        <w:t xml:space="preserve">CDFW. 2022c. Summer </w:t>
+      </w:r>
+      <w:proofErr w:type="spellStart"/>
+      <w:r>
+        <w:t>Townet</w:t>
+      </w:r>
+      <w:proofErr w:type="spellEnd"/>
+      <w:r>
+        <w:t xml:space="preserve"> data. [https://filelib.wildlife.ca.gov/public/TownetFallMidwaterTrawl/TNS%20MS%20Access%20Data/TNS%20data/](https://filelib.wildlife.ca.gov/public/TownetFallMidwaterTrawl/TNS%20MS%20Access%20Data/TNS%20data/).</w:t>
       </w:r>
     </w:p>
     <w:p/>
@@ -740,32 +893,117 @@
     </w:p>
     <w:p/>
     <w:p>
-      <w:r>
-        <w:t>Cloern, J. E., and T. S. Schraga. 2016. USGS Measurements of Water Quality in San Francisco Bay (CA), 1969-2015 (ver. 3.0 June 2017). U. S. Geological Survey data release. [doi:https://doi.org/10.5066/F7TQ5ZPR](https://doi.org/10.5066/F7TQ5ZPR)</w:t>
-      </w:r>
-    </w:p>
-    <w:p/>
-    <w:p>
-      <w:r>
-        <w:t>Interagency Ecological Program (IEP), S. Lesmeister, and J. Rinde. 2020. Interagency Ecological Program: Discrete dissolved oxygen monitoring in the Stockton Deep Water Ship Channel, collected by the Environmental Monitoring Program, 1997-2018. ver2. Environmental Data Initiative. [doi:10.6073/PASTA/3268530C683726CD430C81894FFAD768](https://portal.edirepository.org/nis/metadataviewer?packageid=edi.276.2)</w:t>
-      </w:r>
-    </w:p>
-    <w:p/>
-    <w:p>
-      <w:r>
-        <w:t>Interagency Ecological Program (IEP), L. Damon, and A. Chorazyczewski. 2021a. Interagency Ecological Program San Francisco Estuary 20mm Survey 1995 - 2021. ver 4. Environmental Data Initiative. [doi:10.6073/pasta/32de8b7ffbe674bc6e79dbcd29ac1cc2](https://portal.edirepository.org/nis/metadataviewer?packageid=edi.535.4)</w:t>
-      </w:r>
-    </w:p>
-    <w:p/>
-    <w:p>
-      <w:r>
-        <w:t>Interagency Ecological Program (IEP), L. Damon, and A. Chorazyczewski. 2021b. Interagency Ecological Program San Francisco Estuary Spring Kodiak Trawl Survey 2002 - 2021. ver 4. Environmental Data Initiative. [doi:10.6073/pasta/f0e2916f4a026f3f812a0855cee74a8d](https://portal.edirepository.org/nis/metadataviewer?packageid=edi.527.4)</w:t>
-      </w:r>
-    </w:p>
-    <w:p/>
-    <w:p>
-      <w:r>
-        <w:t xml:space="preserve">Interagency Ecological Program (IEP), L. Damon, T. Tempel, and A. Chorazyczewski. 2021c. Interagency Ecological Program San Francisco Estuary Smelt Larva Survey 2009 – 2021. ver 4. Environmental Data Initiative. </w:t>
+      <w:proofErr w:type="spellStart"/>
+      <w:r>
+        <w:t>Cloern</w:t>
+      </w:r>
+      <w:proofErr w:type="spellEnd"/>
+      <w:r>
+        <w:t xml:space="preserve">, J. E., and T. S. </w:t>
+      </w:r>
+      <w:proofErr w:type="spellStart"/>
+      <w:r>
+        <w:t>Schraga</w:t>
+      </w:r>
+      <w:proofErr w:type="spellEnd"/>
+      <w:r>
+        <w:t>. 2016. USGS Measurements of Water Quality in San Francisco Bay (CA), 1969-2015 (ver. 3.0 June 2017). U. S. Geological Survey data release. [doi:https://doi.org/10.5066/F7TQ5ZPR](https://doi.org/10.5066/F7TQ5ZPR)</w:t>
+      </w:r>
+    </w:p>
+    <w:p/>
+    <w:p>
+      <w:r>
+        <w:t xml:space="preserve">Interagency Ecological Program (IEP), S. </w:t>
+      </w:r>
+      <w:proofErr w:type="spellStart"/>
+      <w:r>
+        <w:t>Lesmeister</w:t>
+      </w:r>
+      <w:proofErr w:type="spellEnd"/>
+      <w:r>
+        <w:t xml:space="preserve">, and J. </w:t>
+      </w:r>
+      <w:proofErr w:type="spellStart"/>
+      <w:r>
+        <w:t>Rinde</w:t>
+      </w:r>
+      <w:proofErr w:type="spellEnd"/>
+      <w:r>
+        <w:t>. 2020. Interagency Ecological Program: Discrete dissolved oxygen monitoring in the Stockton Deep Water Ship Channel, collected by the Environmental Monitoring Program, 1997-2018. ver2. Environmental Data Initiative. [doi:10.6073/PASTA/3268530C683726CD430C81894FFAD768](https://portal.edirepository.org/nis/metadataviewer?packageid=edi.276.2)</w:t>
+      </w:r>
+    </w:p>
+    <w:p/>
+    <w:p>
+      <w:r>
+        <w:t xml:space="preserve">Interagency Ecological Program (IEP), L. Damon, and A. </w:t>
+      </w:r>
+      <w:proofErr w:type="spellStart"/>
+      <w:r>
+        <w:t>Chorazyczewski</w:t>
+      </w:r>
+      <w:proofErr w:type="spellEnd"/>
+      <w:r>
+        <w:t xml:space="preserve">. 2021a. Interagency Ecological Program San Francisco Estuary 20mm Survey 1995 - 2021. </w:t>
+      </w:r>
+      <w:proofErr w:type="spellStart"/>
+      <w:r>
+        <w:t>ver</w:t>
+      </w:r>
+      <w:proofErr w:type="spellEnd"/>
+      <w:r>
+        <w:t xml:space="preserve"> 4. Environmental Data Initiative. [doi:10.6073/pasta/32de8b7ffbe674bc6e79dbcd29ac1cc2](https://portal.edirepository.org/nis/metadataviewer?packageid=edi.535.4)</w:t>
+      </w:r>
+    </w:p>
+    <w:p/>
+    <w:p>
+      <w:r>
+        <w:t xml:space="preserve">Interagency Ecological Program (IEP), L. Damon, and A. </w:t>
+      </w:r>
+      <w:proofErr w:type="spellStart"/>
+      <w:r>
+        <w:t>Chorazyczewski</w:t>
+      </w:r>
+      <w:proofErr w:type="spellEnd"/>
+      <w:r>
+        <w:t xml:space="preserve">. 2021b. Interagency Ecological Program San Francisco Estuary Spring Kodiak Trawl Survey 2002 - 2021. </w:t>
+      </w:r>
+      <w:proofErr w:type="spellStart"/>
+      <w:r>
+        <w:t>ver</w:t>
+      </w:r>
+      <w:proofErr w:type="spellEnd"/>
+      <w:r>
+        <w:t xml:space="preserve"> 4. Environmental Data Initiative. [doi:10.6073/pasta/f0e2916f4a026f3f812a0855cee74a8d](https://portal.edirepository.org/nis/metadataviewer?packageid=edi.527.4)</w:t>
+      </w:r>
+    </w:p>
+    <w:p/>
+    <w:p>
+      <w:r>
+        <w:t xml:space="preserve">Interagency Ecological Program (IEP), L. Damon, T. </w:t>
+      </w:r>
+      <w:proofErr w:type="spellStart"/>
+      <w:r>
+        <w:t>Tempel</w:t>
+      </w:r>
+      <w:proofErr w:type="spellEnd"/>
+      <w:r>
+        <w:t xml:space="preserve">, and A. </w:t>
+      </w:r>
+      <w:proofErr w:type="spellStart"/>
+      <w:r>
+        <w:t>Chorazyczewski</w:t>
+      </w:r>
+      <w:proofErr w:type="spellEnd"/>
+      <w:r>
+        <w:t xml:space="preserve">. 2021c. Interagency Ecological Program San Francisco Estuary Smelt Larva Survey 2009 – 2021. </w:t>
+      </w:r>
+      <w:proofErr w:type="spellStart"/>
+      <w:r>
+        <w:t>ver</w:t>
+      </w:r>
+      <w:proofErr w:type="spellEnd"/>
+      <w:r>
+        <w:t xml:space="preserve"> 4. Environmental Data Initiative. </w:t>
       </w:r>
       <w:r>
         <w:lastRenderedPageBreak/>
@@ -775,37 +1013,127 @@
     <w:p/>
     <w:p>
       <w:r>
-        <w:t>Interagency Ecological Program (IEP), C. Pien, J. Adams, and N. Kwan. 2021d. Interagency Ecological Program: Zooplankton catch and water quality data from the Sacramento River floodplain and tidal slough, collected by the Yolo Bypass Fish Monitoring Program, 1998-2018. ver 2. Environmental Data Initiative. [doi:10.6073/pasta/baad532af96cba1d58d43b89c08ca081](https://portal.edirepository.org/nis/metadataviewer?packageid=edi.494.2)</w:t>
-      </w:r>
-    </w:p>
-    <w:p/>
-    <w:p>
-      <w:r>
-        <w:t>Interagency Ecological Program (IEP), R. McKenzie, J. Speegle, A. Nanninga, J.R. Cook, J. Hagen, and B. Mahardja. 2022a. Interagency Ecological Program: Over four decades of juvenile fish monitoring data from the San Francisco Estuary, collected by the Delta Juvenile Fish Monitoring Program, 1976-2021. ver 9. Environmental Data Initiative. [doi:10.6073/pasta/30a3232084be9c936c976fbb6b31c5a2](https://portal.edirepository.org/nis/metadataviewer?packageid=edi.244.9)</w:t>
-      </w:r>
-    </w:p>
-    <w:p/>
-    <w:p>
-      <w:r>
-        <w:t>Interagency Ecological Program (IEP), C. Pien, and N. Kwan. 2022b. Interagency Ecological Program: Fish catch and water quality data from the Sacramento River floodplain and tidal slough, collected by the Yolo Bypass Fish Monitoring Program, 1998-2021. ver 3. Environmental Data Initiative. [doi:10.6073/pasta/f5c4362f4a1f370723e2b9113432909f](https://portal.edirepository.org/nis/metadataviewer?packageid=edi.233.3)</w:t>
-      </w:r>
-    </w:p>
-    <w:p/>
-    <w:p>
-      <w:r>
-        <w:t>O’Rear, T., J. Durand, and P. Moyle. 2022. Suisun Marsh Fish Study. [https://watershed.ucdavis.edu/project/suisun-marsh-fish-study](https://watershed.ucdavis.edu/project/suisun-marsh-fish-study).</w:t>
-      </w:r>
-    </w:p>
-    <w:p/>
-    <w:p>
-      <w:r>
-        <w:t>Schraga, T. S., E. S. Nejad, C. A. Martin, and J. E. Cloern. 2020. USGS measurements of water quality in San Francisco Bay (CA), beginning in 2016 (ver. 3.0, March 2020). U. S. Geological Survey data release. [doi:https://doi.org/10.5066/F7D21WGF](https://doi.org/10.5066/F7D21WGF)</w:t>
-      </w:r>
-    </w:p>
-    <w:p/>
-    <w:p>
-      <w:r>
-        <w:t>United States Fish and Wildlife Service, T. Senegal, R. Mckenzie, J. Speegle, B. Perales, D. Bridgman, K. Erly, S. Staiger, A. Arrambide, and M. Gilbert. 2022. Interagency Ecological Program and US Fish and Wildlife Service: San Francisco Estuary Enhanced Delta Smelt Monitoring Program data, 2016-2021 ver 8. Environmental Data Initiative. [doi:10.6073/pasta/e1a540c161b7be56b941df50fd7b44c5](https://portal.edirepository.org/nis/metadataviewer?packageid=edi.415.8)</w:t>
+        <w:t xml:space="preserve">Interagency Ecological Program (IEP), C. Pien, J. Adams, and N. Kwan. 2021d. Interagency Ecological Program: Zooplankton catch and water quality data from the Sacramento River floodplain and tidal slough, collected by the Yolo Bypass Fish Monitoring Program, 1998-2018. </w:t>
+      </w:r>
+      <w:proofErr w:type="spellStart"/>
+      <w:r>
+        <w:t>ver</w:t>
+      </w:r>
+      <w:proofErr w:type="spellEnd"/>
+      <w:r>
+        <w:t xml:space="preserve"> 2. Environmental Data Initiative. [doi:10.6073/pasta/baad532af96cba1d58d43b89c08ca081](https://portal.edirepository.org/nis/metadataviewer?packageid=edi.494.2)</w:t>
+      </w:r>
+    </w:p>
+    <w:p/>
+    <w:p>
+      <w:r>
+        <w:t xml:space="preserve">Interagency Ecological Program (IEP), R. McKenzie, J. </w:t>
+      </w:r>
+      <w:proofErr w:type="spellStart"/>
+      <w:r>
+        <w:t>Speegle</w:t>
+      </w:r>
+      <w:proofErr w:type="spellEnd"/>
+      <w:r>
+        <w:t xml:space="preserve">, A. </w:t>
+      </w:r>
+      <w:proofErr w:type="spellStart"/>
+      <w:r>
+        <w:t>Nanninga</w:t>
+      </w:r>
+      <w:proofErr w:type="spellEnd"/>
+      <w:r>
+        <w:t xml:space="preserve">, J.R. Cook, J. Hagen, and B. Mahardja. 2022a. Interagency Ecological Program: Over four decades of juvenile fish monitoring data from the San Francisco Estuary, collected by the Delta Juvenile Fish Monitoring Program, 1976-2021. </w:t>
+      </w:r>
+      <w:proofErr w:type="spellStart"/>
+      <w:r>
+        <w:t>ver</w:t>
+      </w:r>
+      <w:proofErr w:type="spellEnd"/>
+      <w:r>
+        <w:t xml:space="preserve"> 9. Environmental Data Initiative. [doi:10.6073/pasta/30a3232084be9c936c976fbb6b31c5a2](https://portal.edirepository.org/nis/metadataviewer?packageid=edi.244.9)</w:t>
+      </w:r>
+    </w:p>
+    <w:p/>
+    <w:p>
+      <w:r>
+        <w:t xml:space="preserve">Interagency Ecological Program (IEP), C. Pien, and N. Kwan. 2022b. Interagency Ecological Program: Fish catch and water quality data from the Sacramento River floodplain and tidal slough, collected by the Yolo Bypass Fish Monitoring Program, 1998-2021. </w:t>
+      </w:r>
+      <w:proofErr w:type="spellStart"/>
+      <w:r>
+        <w:t>ver</w:t>
+      </w:r>
+      <w:proofErr w:type="spellEnd"/>
+      <w:r>
+        <w:t xml:space="preserve"> 3. Environmental Data Initiative. [doi:10.6073/pasta/f5c4362f4a1f370723e2b9113432909f](https://portal.edirepository.org/nis/metadataviewer?packageid=edi.233.3)</w:t>
+      </w:r>
+    </w:p>
+    <w:p/>
+    <w:p>
+      <w:proofErr w:type="spellStart"/>
+      <w:r>
+        <w:t>O’Rear</w:t>
+      </w:r>
+      <w:proofErr w:type="spellEnd"/>
+      <w:r>
+        <w:t>, T., J. Durand, and P. Moyle. 2022. Suisun Marsh Fish Study. [https://watershed.ucdavis.edu/project/suisun-marsh-fish-study](https://watershed.ucdavis.edu/project/suisun-marsh-fish-study).</w:t>
+      </w:r>
+    </w:p>
+    <w:p/>
+    <w:p>
+      <w:proofErr w:type="spellStart"/>
+      <w:r>
+        <w:t>Schraga</w:t>
+      </w:r>
+      <w:proofErr w:type="spellEnd"/>
+      <w:r>
+        <w:t xml:space="preserve">, T. S., E. S. Nejad, C. A. Martin, and J. E. </w:t>
+      </w:r>
+      <w:proofErr w:type="spellStart"/>
+      <w:r>
+        <w:t>Cloern</w:t>
+      </w:r>
+      <w:proofErr w:type="spellEnd"/>
+      <w:r>
+        <w:t>. 2020. USGS measurements of water quality in San Francisco Bay (CA), beginning in 2016 (ver. 3.0, March 2020). U. S. Geological Survey data release. [doi:https://doi.org/10.5066/F7D21WGF](https://doi.org/10.5066/F7D21WGF)</w:t>
+      </w:r>
+    </w:p>
+    <w:p/>
+    <w:p>
+      <w:r>
+        <w:t xml:space="preserve">United States Fish and Wildlife Service, T. Senegal, R. Mckenzie, J. </w:t>
+      </w:r>
+      <w:proofErr w:type="spellStart"/>
+      <w:r>
+        <w:t>Speegle</w:t>
+      </w:r>
+      <w:proofErr w:type="spellEnd"/>
+      <w:r>
+        <w:t xml:space="preserve">, B. Perales, D. Bridgman, K. </w:t>
+      </w:r>
+      <w:proofErr w:type="spellStart"/>
+      <w:r>
+        <w:t>Erly</w:t>
+      </w:r>
+      <w:proofErr w:type="spellEnd"/>
+      <w:r>
+        <w:t xml:space="preserve">, S. Staiger, A. </w:t>
+      </w:r>
+      <w:proofErr w:type="spellStart"/>
+      <w:r>
+        <w:t>Arrambide</w:t>
+      </w:r>
+      <w:proofErr w:type="spellEnd"/>
+      <w:r>
+        <w:t xml:space="preserve">, and M. Gilbert. 2022. Interagency Ecological Program and US Fish and Wildlife Service: San Francisco Estuary Enhanced Delta Smelt Monitoring Program data, 2016-2021 </w:t>
+      </w:r>
+      <w:proofErr w:type="spellStart"/>
+      <w:r>
+        <w:t>ver</w:t>
+      </w:r>
+      <w:proofErr w:type="spellEnd"/>
+      <w:r>
+        <w:t xml:space="preserve"> 8. Environmental Data Initiative. [doi:10.6073/pasta/e1a540c161b7be56b941df50fd7b44c5](https://portal.edirepository.org/nis/metadataviewer?packageid=edi.415.8)</w:t>
       </w:r>
     </w:p>
     <w:p/>
@@ -822,7 +1150,15 @@
     <w:p/>
     <w:p>
       <w:r>
-        <w:t>USBR, R. Dahlgren, L. Loken, and E. Van Nieuwenhuyse. 2020. Monthly vertical profiles of water quality in the Sacramento Deep Water Ship Channel 2012-2019. [https://www.usbr.gov/mp/bdo/index.html](https://www.usbr.gov/mp/bdo/index.html)</w:t>
+        <w:t xml:space="preserve">USBR, R. Dahlgren, L. </w:t>
+      </w:r>
+      <w:proofErr w:type="spellStart"/>
+      <w:r>
+        <w:t>Loken</w:t>
+      </w:r>
+      <w:proofErr w:type="spellEnd"/>
+      <w:r>
+        <w:t>, and E. Van Nieuwenhuyse. 2020. Monthly vertical profiles of water quality in the Sacramento Deep Water Ship Channel 2012-2019. [https://www.usbr.gov/mp/bdo/index.html](https://www.usbr.gov/mp/bdo/index.html)</w:t>
       </w:r>
     </w:p>
     <w:sectPr>

</xml_diff>

<commit_message>
Updating links to EMP data set used in the package and publication, towards #33
</commit_message>
<xml_diff>
--- a/publication/metadata_templates/methods.docx
+++ b/publication/metadata_templates/methods.docx
@@ -856,7 +856,25 @@
       </w:r>
       <w:proofErr w:type="spellEnd"/>
       <w:r>
-        <w:t xml:space="preserve"> 8. Environmental Data Initiative. [doi:10.6073/pasta/bcff9e330b7d99a9c5c9bda5e168cfc9](https://portal.edirepository.org/nis/metadataviewer?packageid=edi.458.8)</w:t>
+        <w:t xml:space="preserve"> </w:t>
+      </w:r>
+      <w:r>
+        <w:t>9</w:t>
+      </w:r>
+      <w:r>
+        <w:t>. Environmental Data Initiative. [</w:t>
+      </w:r>
+      <w:r>
+        <w:t>doi:10.6073/pasta/a306956e3ebdc78348c2df8d05cd2ccb</w:t>
+      </w:r>
+      <w:r>
+        <w:t>](https://portal.edirepository.org/nis/metadataviewer?packageid=edi.458.</w:t>
+      </w:r>
+      <w:r>
+        <w:t>9</w:t>
+      </w:r>
+      <w:r>
+        <w:t>)</w:t>
       </w:r>
     </w:p>
     <w:p/>

</xml_diff>

<commit_message>
Updating references to FMWT and STN data sources in Methods document for EDI publication
</commit_message>
<xml_diff>
--- a/publication/metadata_templates/methods.docx
+++ b/publication/metadata_templates/methods.docx
@@ -25,13 +25,8 @@
         <w:t>2</w:t>
       </w:r>
       <w:r>
-        <w:t xml:space="preserve">). The data integration code was packaged into the R package </w:t>
-      </w:r>
-      <w:proofErr w:type="spellStart"/>
-      <w:r>
-        <w:t>discretewq</w:t>
-      </w:r>
-      <w:proofErr w:type="spellEnd"/>
+        <w:t>). The data integration code was packaged into the R package discretewq</w:t>
+      </w:r>
       <w:r>
         <w:t xml:space="preserve"> v</w:t>
       </w:r>
@@ -57,15 +52,7 @@
         <w:t>/discretewq</w:t>
       </w:r>
       <w:r>
-        <w:t xml:space="preserve"> (</w:t>
-      </w:r>
-      <w:proofErr w:type="spellStart"/>
-      <w:r>
-        <w:t>Bashevkin</w:t>
-      </w:r>
-      <w:proofErr w:type="spellEnd"/>
-      <w:r>
-        <w:t xml:space="preserve"> </w:t>
+        <w:t xml:space="preserve"> (Bashevkin </w:t>
       </w:r>
       <w:r>
         <w:t>et al.</w:t>
@@ -95,29 +82,13 @@
         <w:t>Ten</w:t>
       </w:r>
       <w:r>
-        <w:t xml:space="preserve"> surveys are primarily focused on collecting fish abundance data but collect water quality data alongside fish samples. These include the California Department of Fish and Wildlife (CDFW) Fall Midwater Trawl (FMWT), CDFW Summer </w:t>
-      </w:r>
-      <w:proofErr w:type="spellStart"/>
-      <w:r>
-        <w:t>Townet</w:t>
-      </w:r>
-      <w:proofErr w:type="spellEnd"/>
-      <w:r>
-        <w:t xml:space="preserve"> Survey (STN), CDFW Spring Kodiak Trawl (SKT), CDFW 20-mm Survey (20mm), CDFW San Francisco Bay Study (</w:t>
-      </w:r>
-      <w:proofErr w:type="spellStart"/>
-      <w:r>
-        <w:t>Bay</w:t>
+        <w:t xml:space="preserve"> surveys are primarily focused on collecting fish abundance data but collect water quality data alongside fish samples. These include the California Department of Fish and Wildlife (CDFW) Fall Midwater Trawl (FMWT), CDFW Summer Townet Survey (STN), CDFW Spring Kodiak Trawl (SKT), CDFW 20-mm Survey (20mm), CDFW San Francisco Bay Study (Bay</w:t>
       </w:r>
       <w:r>
         <w:t>s</w:t>
       </w:r>
       <w:r>
-        <w:t>tudy</w:t>
-      </w:r>
-      <w:proofErr w:type="spellEnd"/>
-      <w:r>
-        <w:t xml:space="preserve">), </w:t>
+        <w:t xml:space="preserve">tudy), </w:t>
       </w:r>
       <w:r>
         <w:t xml:space="preserve">CDFW Smelt Larva Survey (SLS), California Department of Water Resources (DWR) Yolo Bypass Fish Monitoring Program (YBFMP), </w:t>
@@ -613,31 +584,7 @@
         <w:ind w:firstLine="720"/>
       </w:pPr>
       <w:r>
-        <w:t xml:space="preserve">From each dataset, we selected columns corresponding to the water quality variables of interest as well as important accessory information (date, time, station, latitude, longitude, depth, tide, and any notes). We then renamed variables for consistency and converted all variables to consistent units. Salinity was calculated from specific conductivity using the ec2pss function from the </w:t>
-      </w:r>
-      <w:proofErr w:type="spellStart"/>
-      <w:r>
-        <w:t>wql</w:t>
-      </w:r>
-      <w:proofErr w:type="spellEnd"/>
-      <w:r>
-        <w:t xml:space="preserve"> R package (</w:t>
-      </w:r>
-      <w:proofErr w:type="spellStart"/>
-      <w:r>
-        <w:t>Jassby</w:t>
-      </w:r>
-      <w:proofErr w:type="spellEnd"/>
-      <w:r>
-        <w:t xml:space="preserve"> et al. 2017). This function uses the Practical Salinity Scale 1978 for salinities between 2 and 42 (</w:t>
-      </w:r>
-      <w:proofErr w:type="spellStart"/>
-      <w:r>
-        <w:t>Fofonoff</w:t>
-      </w:r>
-      <w:proofErr w:type="spellEnd"/>
-      <w:r>
-        <w:t xml:space="preserve"> and Millard Jr 1983) and the extension of the Practical Salinity Scale (Hill et al. 1986) for salinities below 2. Conductivity data were also retained in the integrated dataset. In most cases, latitude and longitude coordinates of the fixed sampling stations were retained. When these coordinates were not available (e.g.</w:t>
+        <w:t>From each dataset, we selected columns corresponding to the water quality variables of interest as well as important accessory information (date, time, station, latitude, longitude, depth, tide, and any notes). We then renamed variables for consistency and converted all variables to consistent units. Salinity was calculated from specific conductivity using the ec2pss function from the wql R package (Jassby et al. 2017). This function uses the Practical Salinity Scale 1978 for salinities between 2 and 42 (Fofonoff and Millard Jr 1983) and the extension of the Practical Salinity Scale (Hill et al. 1986) for salinities below 2. Conductivity data were also retained in the integrated dataset. In most cases, latitude and longitude coordinates of the fixed sampling stations were retained. When these coordinates were not available (e.g.</w:t>
       </w:r>
       <w:r>
         <w:t>,</w:t>
@@ -646,15 +593,7 @@
         <w:t xml:space="preserve"> for non-fixed stations), we retained any coordinates that were recorded during the field sampling. To remove duplicate values from the dataset, only one set of values was retained for each recorded date, time, and location.</w:t>
       </w:r>
       <w:r>
-        <w:t xml:space="preserve"> All data integration code can be found in the </w:t>
-      </w:r>
-      <w:proofErr w:type="spellStart"/>
-      <w:r>
-        <w:t>discretewq</w:t>
-      </w:r>
-      <w:proofErr w:type="spellEnd"/>
-      <w:r>
-        <w:t xml:space="preserve"> R package </w:t>
+        <w:t xml:space="preserve"> All data integration code can be found in the discretewq R package </w:t>
       </w:r>
       <w:r>
         <w:t>v</w:t>
@@ -686,21 +625,16 @@
       <w:r>
         <w:t xml:space="preserve">; </w:t>
       </w:r>
-      <w:proofErr w:type="spellStart"/>
-      <w:r>
-        <w:t>Bashevkin</w:t>
-      </w:r>
-      <w:proofErr w:type="spellEnd"/>
+      <w:r>
+        <w:t xml:space="preserve">Bashevkin </w:t>
+      </w:r>
+      <w:r>
+        <w:t>et al.</w:t>
+      </w:r>
       <w:r>
         <w:t xml:space="preserve"> </w:t>
       </w:r>
       <w:r>
-        <w:t>et al.</w:t>
-      </w:r>
-      <w:r>
-        <w:t xml:space="preserve"> </w:t>
-      </w:r>
-      <w:r>
         <w:t>202</w:t>
       </w:r>
       <w:r>
@@ -718,35 +652,14 @@
     </w:p>
     <w:p/>
     <w:p>
-      <w:proofErr w:type="spellStart"/>
-      <w:r>
-        <w:t>Bashevkin</w:t>
-      </w:r>
-      <w:proofErr w:type="spellEnd"/>
-      <w:r>
-        <w:t xml:space="preserve">, S. M., S. E. Perry, and E. B. Stumpner. 2022. </w:t>
-      </w:r>
-      <w:proofErr w:type="spellStart"/>
-      <w:r>
-        <w:t>discretewq</w:t>
-      </w:r>
-      <w:proofErr w:type="spellEnd"/>
-      <w:r>
-        <w:t>: An Integrated Dataset of Discrete Water Quality in the San Francisco Estuary v2.3.</w:t>
+      <w:r>
+        <w:t>Bashevkin, S. M., S. E. Perry, and E. B. Stumpner. 2022. discretewq: An Integrated Dataset of Discrete Water Quality in the San Francisco Estuary v2.3.</w:t>
       </w:r>
       <w:r>
         <w:t>2</w:t>
       </w:r>
       <w:r>
-        <w:t xml:space="preserve">. </w:t>
-      </w:r>
-      <w:proofErr w:type="spellStart"/>
-      <w:r>
-        <w:t>Zenodo</w:t>
-      </w:r>
-      <w:proofErr w:type="spellEnd"/>
-      <w:r>
-        <w:t>. doi:</w:t>
+        <w:t>. Zenodo. doi:</w:t>
       </w:r>
       <w:r>
         <w:t>10.5281/zenodo.6390964</w:t>
@@ -755,75 +668,25 @@
     <w:p/>
     <w:p>
       <w:r>
-        <w:t xml:space="preserve">Bergamaschi, B.A., Kraus, T.E., Downing, B.D., Soto Perez, J., O'Donnell, K., Hansen, J.A., Hansen, A.M., </w:t>
-      </w:r>
-      <w:proofErr w:type="spellStart"/>
-      <w:r>
-        <w:t>Gelber</w:t>
-      </w:r>
-      <w:proofErr w:type="spellEnd"/>
-      <w:r>
-        <w:t>, A.D., and Stumpner, E.B., 2020, Assessing spatial variability of nutrients and related water quality constituents in the California Sacramento-San Joaquin Delta at the landscape scale: High resolution mapping surveys: U.S. Geological Survey data release, https://doi.org/10.5066/P9FQEUAL</w:t>
-      </w:r>
-    </w:p>
-    <w:p/>
-    <w:p>
-      <w:proofErr w:type="spellStart"/>
-      <w:r>
-        <w:t>Fofonoff</w:t>
-      </w:r>
-      <w:proofErr w:type="spellEnd"/>
-      <w:r>
-        <w:t>, N. P., and R. C. Millard Jr. 1983. Algorithms for the computation of fundamental properties of seawater. UNESCO Technical Papers in Marine Science 44.</w:t>
-      </w:r>
-    </w:p>
-    <w:p/>
-    <w:p>
-      <w:r>
-        <w:t xml:space="preserve">Hill, K., T. </w:t>
-      </w:r>
-      <w:proofErr w:type="spellStart"/>
-      <w:r>
-        <w:t>Dauphinee</w:t>
-      </w:r>
-      <w:proofErr w:type="spellEnd"/>
-      <w:r>
-        <w:t>, and D. Woods. 1986. The extension of the Practical Salinity Scale 1978 to low salinities. IEEE Journal of Oceanic Engineering 11: 109–112.</w:t>
-      </w:r>
-    </w:p>
-    <w:p/>
-    <w:p>
-      <w:proofErr w:type="spellStart"/>
-      <w:r>
-        <w:t>Jassby</w:t>
-      </w:r>
-      <w:proofErr w:type="spellEnd"/>
-      <w:r>
-        <w:t xml:space="preserve">, A. D., J. E. </w:t>
-      </w:r>
-      <w:proofErr w:type="spellStart"/>
-      <w:r>
-        <w:t>Cloern</w:t>
-      </w:r>
-      <w:proofErr w:type="spellEnd"/>
-      <w:r>
-        <w:t xml:space="preserve">, and J. </w:t>
-      </w:r>
-      <w:proofErr w:type="spellStart"/>
-      <w:r>
-        <w:t>Stachelek</w:t>
-      </w:r>
-      <w:proofErr w:type="spellEnd"/>
-      <w:r>
-        <w:t xml:space="preserve">. 2017. </w:t>
-      </w:r>
-      <w:proofErr w:type="spellStart"/>
-      <w:r>
-        <w:t>wql</w:t>
-      </w:r>
-      <w:proofErr w:type="spellEnd"/>
-      <w:r>
-        <w:t>: Exploring Water Quality Monitoring Data.</w:t>
+        <w:t>Bergamaschi, B.A., Kraus, T.E., Downing, B.D., Soto Perez, J., O'Donnell, K., Hansen, J.A., Hansen, A.M., Gelber, A.D., and Stumpner, E.B., 2020, Assessing spatial variability of nutrients and related water quality constituents in the California Sacramento-San Joaquin Delta at the landscape scale: High resolution mapping surveys: U.S. Geological Survey data release, https://doi.org/10.5066/P9FQEUAL</w:t>
+      </w:r>
+    </w:p>
+    <w:p/>
+    <w:p>
+      <w:r>
+        <w:t>Fofonoff, N. P., and R. C. Millard Jr. 1983. Algorithms for the computation of fundamental properties of seawater. UNESCO Technical Papers in Marine Science 44.</w:t>
+      </w:r>
+    </w:p>
+    <w:p/>
+    <w:p>
+      <w:r>
+        <w:t>Hill, K., T. Dauphinee, and D. Woods. 1986. The extension of the Practical Salinity Scale 1978 to low salinities. IEEE Journal of Oceanic Engineering 11: 109–112.</w:t>
+      </w:r>
+    </w:p>
+    <w:p/>
+    <w:p>
+      <w:r>
+        <w:t>Jassby, A. D., J. E. Cloern, and J. Stachelek. 2017. wql: Exploring Water Quality Monitoring Data.</w:t>
       </w:r>
     </w:p>
     <w:p/>
@@ -848,15 +711,7 @@
     <w:p>
       <w:r>
         <w:lastRenderedPageBreak/>
-        <w:t xml:space="preserve">Battey, M. and S. Perry. 2023. Interagency Ecological Program: Discrete water quality monitoring in the Sacramento-San Joaquin Bay-Delta, collected by the Environmental Monitoring Program, 1975-2022 </w:t>
-      </w:r>
-      <w:proofErr w:type="spellStart"/>
-      <w:r>
-        <w:t>ver</w:t>
-      </w:r>
-      <w:proofErr w:type="spellEnd"/>
-      <w:r>
-        <w:t xml:space="preserve"> </w:t>
+        <w:t xml:space="preserve">Battey, M. and S. Perry. 2023. Interagency Ecological Program: Discrete water quality monitoring in the Sacramento-San Joaquin Bay-Delta, collected by the Environmental Monitoring Program, 1975-2022 ver </w:t>
       </w:r>
       <w:r>
         <w:t>9</w:t>
@@ -880,27 +735,31 @@
     <w:p/>
     <w:p>
       <w:r>
-        <w:t>CDFW. 2022a. Bay Study data. [https://filelib.wildlife.ca.gov/Public/BayStudy/Access_Database/](https://filelib.wildlife.ca.gov/Public/BayStudy/Access_Database/).</w:t>
-      </w:r>
-    </w:p>
-    <w:p/>
-    <w:p>
-      <w:r>
-        <w:t>CDFW. 2022b. Fall Midwater Trawl data. [https://filelib.wildlife.ca.gov/public/TownetFallMidwaterTrawl/FMWT%20Data/](https://filelib.wildlife.ca.gov/public/TownetFallMidwaterTrawl/FMWT%20Data/).</w:t>
-      </w:r>
-    </w:p>
-    <w:p/>
-    <w:p>
-      <w:r>
-        <w:t xml:space="preserve">CDFW. 2022c. Summer </w:t>
-      </w:r>
-      <w:proofErr w:type="spellStart"/>
-      <w:r>
-        <w:t>Townet</w:t>
-      </w:r>
-      <w:proofErr w:type="spellEnd"/>
-      <w:r>
-        <w:t xml:space="preserve"> data. [https://filelib.wildlife.ca.gov/public/TownetFallMidwaterTrawl/TNS%20MS%20Access%20Data/TNS%20data/](https://filelib.wildlife.ca.gov/public/TownetFallMidwaterTrawl/TNS%20MS%20Access%20Data/TNS%20data/).</w:t>
+        <w:t>CDFW. 2022. Bay Study data. [https://filelib.wildlife.ca.gov/Public/BayStudy/Access_Database/](https://filelib.wildlife.ca.gov/Public/BayStudy/Access_Database/).</w:t>
+      </w:r>
+    </w:p>
+    <w:p/>
+    <w:p>
+      <w:r>
+        <w:t>CDFW. 202</w:t>
+      </w:r>
+      <w:r>
+        <w:t>3a</w:t>
+      </w:r>
+      <w:r>
+        <w:t>. Fall Midwater Trawl data. [https://filelib.wildlife.ca.gov/public/TownetFallMidwaterTrawl/FMWT%20Data/](https://filelib.wildlife.ca.gov/public/TownetFallMidwaterTrawl/FMWT%20Data/).</w:t>
+      </w:r>
+    </w:p>
+    <w:p/>
+    <w:p>
+      <w:r>
+        <w:t>CDFW. 202</w:t>
+      </w:r>
+      <w:r>
+        <w:t>3b</w:t>
+      </w:r>
+      <w:r>
+        <w:t>. Summer Townet data. [https://filelib.wildlife.ca.gov/public/TownetFallMidwaterTrawl/TNS%20MS%20Access%20Data/TNS%20data/](https://filelib.wildlife.ca.gov/public/TownetFallMidwaterTrawl/TNS%20MS%20Access%20Data/TNS%20data/).</w:t>
       </w:r>
     </w:p>
     <w:p/>
@@ -911,117 +770,32 @@
     </w:p>
     <w:p/>
     <w:p>
-      <w:proofErr w:type="spellStart"/>
-      <w:r>
-        <w:t>Cloern</w:t>
-      </w:r>
-      <w:proofErr w:type="spellEnd"/>
-      <w:r>
-        <w:t xml:space="preserve">, J. E., and T. S. </w:t>
-      </w:r>
-      <w:proofErr w:type="spellStart"/>
-      <w:r>
-        <w:t>Schraga</w:t>
-      </w:r>
-      <w:proofErr w:type="spellEnd"/>
-      <w:r>
-        <w:t>. 2016. USGS Measurements of Water Quality in San Francisco Bay (CA), 1969-2015 (ver. 3.0 June 2017). U. S. Geological Survey data release. [doi:https://doi.org/10.5066/F7TQ5ZPR](https://doi.org/10.5066/F7TQ5ZPR)</w:t>
-      </w:r>
-    </w:p>
-    <w:p/>
-    <w:p>
-      <w:r>
-        <w:t xml:space="preserve">Interagency Ecological Program (IEP), S. </w:t>
-      </w:r>
-      <w:proofErr w:type="spellStart"/>
-      <w:r>
-        <w:t>Lesmeister</w:t>
-      </w:r>
-      <w:proofErr w:type="spellEnd"/>
-      <w:r>
-        <w:t xml:space="preserve">, and J. </w:t>
-      </w:r>
-      <w:proofErr w:type="spellStart"/>
-      <w:r>
-        <w:t>Rinde</w:t>
-      </w:r>
-      <w:proofErr w:type="spellEnd"/>
-      <w:r>
-        <w:t>. 2020. Interagency Ecological Program: Discrete dissolved oxygen monitoring in the Stockton Deep Water Ship Channel, collected by the Environmental Monitoring Program, 1997-2018. ver2. Environmental Data Initiative. [doi:10.6073/PASTA/3268530C683726CD430C81894FFAD768](https://portal.edirepository.org/nis/metadataviewer?packageid=edi.276.2)</w:t>
-      </w:r>
-    </w:p>
-    <w:p/>
-    <w:p>
-      <w:r>
-        <w:t xml:space="preserve">Interagency Ecological Program (IEP), L. Damon, and A. </w:t>
-      </w:r>
-      <w:proofErr w:type="spellStart"/>
-      <w:r>
-        <w:t>Chorazyczewski</w:t>
-      </w:r>
-      <w:proofErr w:type="spellEnd"/>
-      <w:r>
-        <w:t xml:space="preserve">. 2021a. Interagency Ecological Program San Francisco Estuary 20mm Survey 1995 - 2021. </w:t>
-      </w:r>
-      <w:proofErr w:type="spellStart"/>
-      <w:r>
-        <w:t>ver</w:t>
-      </w:r>
-      <w:proofErr w:type="spellEnd"/>
-      <w:r>
-        <w:t xml:space="preserve"> 4. Environmental Data Initiative. [doi:10.6073/pasta/32de8b7ffbe674bc6e79dbcd29ac1cc2](https://portal.edirepository.org/nis/metadataviewer?packageid=edi.535.4)</w:t>
-      </w:r>
-    </w:p>
-    <w:p/>
-    <w:p>
-      <w:r>
-        <w:t xml:space="preserve">Interagency Ecological Program (IEP), L. Damon, and A. </w:t>
-      </w:r>
-      <w:proofErr w:type="spellStart"/>
-      <w:r>
-        <w:t>Chorazyczewski</w:t>
-      </w:r>
-      <w:proofErr w:type="spellEnd"/>
-      <w:r>
-        <w:t xml:space="preserve">. 2021b. Interagency Ecological Program San Francisco Estuary Spring Kodiak Trawl Survey 2002 - 2021. </w:t>
-      </w:r>
-      <w:proofErr w:type="spellStart"/>
-      <w:r>
-        <w:t>ver</w:t>
-      </w:r>
-      <w:proofErr w:type="spellEnd"/>
-      <w:r>
-        <w:t xml:space="preserve"> 4. Environmental Data Initiative. [doi:10.6073/pasta/f0e2916f4a026f3f812a0855cee74a8d](https://portal.edirepository.org/nis/metadataviewer?packageid=edi.527.4)</w:t>
-      </w:r>
-    </w:p>
-    <w:p/>
-    <w:p>
-      <w:r>
-        <w:t xml:space="preserve">Interagency Ecological Program (IEP), L. Damon, T. </w:t>
-      </w:r>
-      <w:proofErr w:type="spellStart"/>
-      <w:r>
-        <w:t>Tempel</w:t>
-      </w:r>
-      <w:proofErr w:type="spellEnd"/>
-      <w:r>
-        <w:t xml:space="preserve">, and A. </w:t>
-      </w:r>
-      <w:proofErr w:type="spellStart"/>
-      <w:r>
-        <w:t>Chorazyczewski</w:t>
-      </w:r>
-      <w:proofErr w:type="spellEnd"/>
-      <w:r>
-        <w:t xml:space="preserve">. 2021c. Interagency Ecological Program San Francisco Estuary Smelt Larva Survey 2009 – 2021. </w:t>
-      </w:r>
-      <w:proofErr w:type="spellStart"/>
-      <w:r>
-        <w:t>ver</w:t>
-      </w:r>
-      <w:proofErr w:type="spellEnd"/>
-      <w:r>
-        <w:t xml:space="preserve"> 4. Environmental Data Initiative. </w:t>
+      <w:r>
+        <w:t>Cloern, J. E., and T. S. Schraga. 2016. USGS Measurements of Water Quality in San Francisco Bay (CA), 1969-2015 (ver. 3.0 June 2017). U. S. Geological Survey data release. [doi:https://doi.org/10.5066/F7TQ5ZPR](https://doi.org/10.5066/F7TQ5ZPR)</w:t>
+      </w:r>
+    </w:p>
+    <w:p/>
+    <w:p>
+      <w:r>
+        <w:t>Interagency Ecological Program (IEP), S. Lesmeister, and J. Rinde. 2020. Interagency Ecological Program: Discrete dissolved oxygen monitoring in the Stockton Deep Water Ship Channel, collected by the Environmental Monitoring Program, 1997-2018. ver2. Environmental Data Initiative. [doi:10.6073/PASTA/3268530C683726CD430C81894FFAD768](https://portal.edirepository.org/nis/metadataviewer?packageid=edi.276.2)</w:t>
+      </w:r>
+    </w:p>
+    <w:p/>
+    <w:p>
+      <w:r>
+        <w:t>Interagency Ecological Program (IEP), L. Damon, and A. Chorazyczewski. 2021a. Interagency Ecological Program San Francisco Estuary 20mm Survey 1995 - 2021. ver 4. Environmental Data Initiative. [doi:10.6073/pasta/32de8b7ffbe674bc6e79dbcd29ac1cc2](https://portal.edirepository.org/nis/metadataviewer?packageid=edi.535.4)</w:t>
+      </w:r>
+    </w:p>
+    <w:p/>
+    <w:p>
+      <w:r>
+        <w:t>Interagency Ecological Program (IEP), L. Damon, and A. Chorazyczewski. 2021b. Interagency Ecological Program San Francisco Estuary Spring Kodiak Trawl Survey 2002 - 2021. ver 4. Environmental Data Initiative. [doi:10.6073/pasta/f0e2916f4a026f3f812a0855cee74a8d](https://portal.edirepository.org/nis/metadataviewer?packageid=edi.527.4)</w:t>
+      </w:r>
+    </w:p>
+    <w:p/>
+    <w:p>
+      <w:r>
+        <w:t xml:space="preserve">Interagency Ecological Program (IEP), L. Damon, T. Tempel, and A. Chorazyczewski. 2021c. Interagency Ecological Program San Francisco Estuary Smelt Larva Survey 2009 – 2021. ver 4. Environmental Data Initiative. </w:t>
       </w:r>
       <w:r>
         <w:lastRenderedPageBreak/>
@@ -1031,127 +805,37 @@
     <w:p/>
     <w:p>
       <w:r>
-        <w:t xml:space="preserve">Interagency Ecological Program (IEP), C. Pien, J. Adams, and N. Kwan. 2021d. Interagency Ecological Program: Zooplankton catch and water quality data from the Sacramento River floodplain and tidal slough, collected by the Yolo Bypass Fish Monitoring Program, 1998-2018. </w:t>
-      </w:r>
-      <w:proofErr w:type="spellStart"/>
-      <w:r>
-        <w:t>ver</w:t>
-      </w:r>
-      <w:proofErr w:type="spellEnd"/>
-      <w:r>
-        <w:t xml:space="preserve"> 2. Environmental Data Initiative. [doi:10.6073/pasta/baad532af96cba1d58d43b89c08ca081](https://portal.edirepository.org/nis/metadataviewer?packageid=edi.494.2)</w:t>
-      </w:r>
-    </w:p>
-    <w:p/>
-    <w:p>
-      <w:r>
-        <w:t xml:space="preserve">Interagency Ecological Program (IEP), R. McKenzie, J. </w:t>
-      </w:r>
-      <w:proofErr w:type="spellStart"/>
-      <w:r>
-        <w:t>Speegle</w:t>
-      </w:r>
-      <w:proofErr w:type="spellEnd"/>
-      <w:r>
-        <w:t xml:space="preserve">, A. </w:t>
-      </w:r>
-      <w:proofErr w:type="spellStart"/>
-      <w:r>
-        <w:t>Nanninga</w:t>
-      </w:r>
-      <w:proofErr w:type="spellEnd"/>
-      <w:r>
-        <w:t xml:space="preserve">, J.R. Cook, J. Hagen, and B. Mahardja. 2022a. Interagency Ecological Program: Over four decades of juvenile fish monitoring data from the San Francisco Estuary, collected by the Delta Juvenile Fish Monitoring Program, 1976-2021. </w:t>
-      </w:r>
-      <w:proofErr w:type="spellStart"/>
-      <w:r>
-        <w:t>ver</w:t>
-      </w:r>
-      <w:proofErr w:type="spellEnd"/>
-      <w:r>
-        <w:t xml:space="preserve"> 9. Environmental Data Initiative. [doi:10.6073/pasta/30a3232084be9c936c976fbb6b31c5a2](https://portal.edirepository.org/nis/metadataviewer?packageid=edi.244.9)</w:t>
-      </w:r>
-    </w:p>
-    <w:p/>
-    <w:p>
-      <w:r>
-        <w:t xml:space="preserve">Interagency Ecological Program (IEP), C. Pien, and N. Kwan. 2022b. Interagency Ecological Program: Fish catch and water quality data from the Sacramento River floodplain and tidal slough, collected by the Yolo Bypass Fish Monitoring Program, 1998-2021. </w:t>
-      </w:r>
-      <w:proofErr w:type="spellStart"/>
-      <w:r>
-        <w:t>ver</w:t>
-      </w:r>
-      <w:proofErr w:type="spellEnd"/>
-      <w:r>
-        <w:t xml:space="preserve"> 3. Environmental Data Initiative. [doi:10.6073/pasta/f5c4362f4a1f370723e2b9113432909f](https://portal.edirepository.org/nis/metadataviewer?packageid=edi.233.3)</w:t>
-      </w:r>
-    </w:p>
-    <w:p/>
-    <w:p>
-      <w:proofErr w:type="spellStart"/>
-      <w:r>
-        <w:t>O’Rear</w:t>
-      </w:r>
-      <w:proofErr w:type="spellEnd"/>
-      <w:r>
-        <w:t>, T., J. Durand, and P. Moyle. 2022. Suisun Marsh Fish Study. [https://watershed.ucdavis.edu/project/suisun-marsh-fish-study](https://watershed.ucdavis.edu/project/suisun-marsh-fish-study).</w:t>
-      </w:r>
-    </w:p>
-    <w:p/>
-    <w:p>
-      <w:proofErr w:type="spellStart"/>
-      <w:r>
-        <w:t>Schraga</w:t>
-      </w:r>
-      <w:proofErr w:type="spellEnd"/>
-      <w:r>
-        <w:t xml:space="preserve">, T. S., E. S. Nejad, C. A. Martin, and J. E. </w:t>
-      </w:r>
-      <w:proofErr w:type="spellStart"/>
-      <w:r>
-        <w:t>Cloern</w:t>
-      </w:r>
-      <w:proofErr w:type="spellEnd"/>
-      <w:r>
-        <w:t>. 2020. USGS measurements of water quality in San Francisco Bay (CA), beginning in 2016 (ver. 3.0, March 2020). U. S. Geological Survey data release. [doi:https://doi.org/10.5066/F7D21WGF](https://doi.org/10.5066/F7D21WGF)</w:t>
-      </w:r>
-    </w:p>
-    <w:p/>
-    <w:p>
-      <w:r>
-        <w:t xml:space="preserve">United States Fish and Wildlife Service, T. Senegal, R. Mckenzie, J. </w:t>
-      </w:r>
-      <w:proofErr w:type="spellStart"/>
-      <w:r>
-        <w:t>Speegle</w:t>
-      </w:r>
-      <w:proofErr w:type="spellEnd"/>
-      <w:r>
-        <w:t xml:space="preserve">, B. Perales, D. Bridgman, K. </w:t>
-      </w:r>
-      <w:proofErr w:type="spellStart"/>
-      <w:r>
-        <w:t>Erly</w:t>
-      </w:r>
-      <w:proofErr w:type="spellEnd"/>
-      <w:r>
-        <w:t xml:space="preserve">, S. Staiger, A. </w:t>
-      </w:r>
-      <w:proofErr w:type="spellStart"/>
-      <w:r>
-        <w:t>Arrambide</w:t>
-      </w:r>
-      <w:proofErr w:type="spellEnd"/>
-      <w:r>
-        <w:t xml:space="preserve">, and M. Gilbert. 2022. Interagency Ecological Program and US Fish and Wildlife Service: San Francisco Estuary Enhanced Delta Smelt Monitoring Program data, 2016-2021 </w:t>
-      </w:r>
-      <w:proofErr w:type="spellStart"/>
-      <w:r>
-        <w:t>ver</w:t>
-      </w:r>
-      <w:proofErr w:type="spellEnd"/>
-      <w:r>
-        <w:t xml:space="preserve"> 8. Environmental Data Initiative. [doi:10.6073/pasta/e1a540c161b7be56b941df50fd7b44c5](https://portal.edirepository.org/nis/metadataviewer?packageid=edi.415.8)</w:t>
+        <w:t>Interagency Ecological Program (IEP), C. Pien, J. Adams, and N. Kwan. 2021d. Interagency Ecological Program: Zooplankton catch and water quality data from the Sacramento River floodplain and tidal slough, collected by the Yolo Bypass Fish Monitoring Program, 1998-2018. ver 2. Environmental Data Initiative. [doi:10.6073/pasta/baad532af96cba1d58d43b89c08ca081](https://portal.edirepository.org/nis/metadataviewer?packageid=edi.494.2)</w:t>
+      </w:r>
+    </w:p>
+    <w:p/>
+    <w:p>
+      <w:r>
+        <w:t>Interagency Ecological Program (IEP), R. McKenzie, J. Speegle, A. Nanninga, J.R. Cook, J. Hagen, and B. Mahardja. 2022a. Interagency Ecological Program: Over four decades of juvenile fish monitoring data from the San Francisco Estuary, collected by the Delta Juvenile Fish Monitoring Program, 1976-2021. ver 9. Environmental Data Initiative. [doi:10.6073/pasta/30a3232084be9c936c976fbb6b31c5a2](https://portal.edirepository.org/nis/metadataviewer?packageid=edi.244.9)</w:t>
+      </w:r>
+    </w:p>
+    <w:p/>
+    <w:p>
+      <w:r>
+        <w:t>Interagency Ecological Program (IEP), C. Pien, and N. Kwan. 2022b. Interagency Ecological Program: Fish catch and water quality data from the Sacramento River floodplain and tidal slough, collected by the Yolo Bypass Fish Monitoring Program, 1998-2021. ver 3. Environmental Data Initiative. [doi:10.6073/pasta/f5c4362f4a1f370723e2b9113432909f](https://portal.edirepository.org/nis/metadataviewer?packageid=edi.233.3)</w:t>
+      </w:r>
+    </w:p>
+    <w:p/>
+    <w:p>
+      <w:r>
+        <w:t>O’Rear, T., J. Durand, and P. Moyle. 2022. Suisun Marsh Fish Study. [https://watershed.ucdavis.edu/project/suisun-marsh-fish-study](https://watershed.ucdavis.edu/project/suisun-marsh-fish-study).</w:t>
+      </w:r>
+    </w:p>
+    <w:p/>
+    <w:p>
+      <w:r>
+        <w:t>Schraga, T. S., E. S. Nejad, C. A. Martin, and J. E. Cloern. 2020. USGS measurements of water quality in San Francisco Bay (CA), beginning in 2016 (ver. 3.0, March 2020). U. S. Geological Survey data release. [doi:https://doi.org/10.5066/F7D21WGF](https://doi.org/10.5066/F7D21WGF)</w:t>
+      </w:r>
+    </w:p>
+    <w:p/>
+    <w:p>
+      <w:r>
+        <w:t>United States Fish and Wildlife Service, T. Senegal, R. Mckenzie, J. Speegle, B. Perales, D. Bridgman, K. Erly, S. Staiger, A. Arrambide, and M. Gilbert. 2022. Interagency Ecological Program and US Fish and Wildlife Service: San Francisco Estuary Enhanced Delta Smelt Monitoring Program data, 2016-2021 ver 8. Environmental Data Initiative. [doi:10.6073/pasta/e1a540c161b7be56b941df50fd7b44c5](https://portal.edirepository.org/nis/metadataviewer?packageid=edi.415.8)</w:t>
       </w:r>
     </w:p>
     <w:p/>
@@ -1168,15 +852,7 @@
     <w:p/>
     <w:p>
       <w:r>
-        <w:t xml:space="preserve">USBR, R. Dahlgren, L. </w:t>
-      </w:r>
-      <w:proofErr w:type="spellStart"/>
-      <w:r>
-        <w:t>Loken</w:t>
-      </w:r>
-      <w:proofErr w:type="spellEnd"/>
-      <w:r>
-        <w:t>, and E. Van Nieuwenhuyse. 2020. Monthly vertical profiles of water quality in the Sacramento Deep Water Ship Channel 2012-2019. [https://www.usbr.gov/mp/bdo/index.html](https://www.usbr.gov/mp/bdo/index.html)</w:t>
+        <w:t>USBR, R. Dahlgren, L. Loken, and E. Van Nieuwenhuyse. 2020. Monthly vertical profiles of water quality in the Sacramento Deep Water Ship Channel 2012-2019. [https://www.usbr.gov/mp/bdo/index.html](https://www.usbr.gov/mp/bdo/index.html)</w:t>
       </w:r>
     </w:p>
     <w:sectPr>

</xml_diff>

<commit_message>
Updating Zenodo citation on README and methods EDI publication document
</commit_message>
<xml_diff>
--- a/publication/metadata_templates/methods.docx
+++ b/publication/metadata_templates/methods.docx
@@ -25,8 +25,13 @@
         <w:t>2</w:t>
       </w:r>
       <w:r>
-        <w:t>). The data integration code was packaged into the R package discretewq</w:t>
-      </w:r>
+        <w:t xml:space="preserve">). The data integration code was packaged into the R package </w:t>
+      </w:r>
+      <w:proofErr w:type="spellStart"/>
+      <w:r>
+        <w:t>discretewq</w:t>
+      </w:r>
+      <w:proofErr w:type="spellEnd"/>
       <w:r>
         <w:t xml:space="preserve"> v</w:t>
       </w:r>
@@ -52,7 +57,15 @@
         <w:t>/discretewq</w:t>
       </w:r>
       <w:r>
-        <w:t xml:space="preserve"> (Bashevkin </w:t>
+        <w:t xml:space="preserve"> (</w:t>
+      </w:r>
+      <w:proofErr w:type="spellStart"/>
+      <w:r>
+        <w:t>Bashevkin</w:t>
+      </w:r>
+      <w:proofErr w:type="spellEnd"/>
+      <w:r>
+        <w:t xml:space="preserve"> </w:t>
       </w:r>
       <w:r>
         <w:t>et al.</w:t>
@@ -64,7 +77,7 @@
         <w:t>202</w:t>
       </w:r>
       <w:r>
-        <w:t>2</w:t>
+        <w:t>3</w:t>
       </w:r>
       <w:r>
         <w:t>)</w:t>
@@ -82,13 +95,29 @@
         <w:t>Ten</w:t>
       </w:r>
       <w:r>
-        <w:t xml:space="preserve"> surveys are primarily focused on collecting fish abundance data but collect water quality data alongside fish samples. These include the California Department of Fish and Wildlife (CDFW) Fall Midwater Trawl (FMWT), CDFW Summer Townet Survey (STN), CDFW Spring Kodiak Trawl (SKT), CDFW 20-mm Survey (20mm), CDFW San Francisco Bay Study (Bay</w:t>
+        <w:t xml:space="preserve"> surveys are primarily focused on collecting fish abundance data but collect water quality data alongside fish samples. These include the California Department of Fish and Wildlife (CDFW) Fall Midwater Trawl (FMWT), CDFW Summer </w:t>
+      </w:r>
+      <w:proofErr w:type="spellStart"/>
+      <w:r>
+        <w:t>Townet</w:t>
+      </w:r>
+      <w:proofErr w:type="spellEnd"/>
+      <w:r>
+        <w:t xml:space="preserve"> Survey (STN), CDFW Spring Kodiak Trawl (SKT), CDFW 20-mm Survey (20mm), CDFW San Francisco Bay Study (</w:t>
+      </w:r>
+      <w:proofErr w:type="spellStart"/>
+      <w:r>
+        <w:t>Bay</w:t>
       </w:r>
       <w:r>
         <w:t>s</w:t>
       </w:r>
       <w:r>
-        <w:t xml:space="preserve">tudy), </w:t>
+        <w:t>tudy</w:t>
+      </w:r>
+      <w:proofErr w:type="spellEnd"/>
+      <w:r>
+        <w:t xml:space="preserve">), </w:t>
       </w:r>
       <w:r>
         <w:t xml:space="preserve">CDFW Smelt Larva Survey (SLS), California Department of Water Resources (DWR) Yolo Bypass Fish Monitoring Program (YBFMP), </w:t>
@@ -263,7 +292,15 @@
         <w:t>USGS_SFBS</w:t>
       </w:r>
       <w:r>
-        <w:t xml:space="preserve"> survey. Nutrient samples were sometimes collected deeper than the surface water quality data. In these cases, we selected the shallowest nutrient data available. The maximum depth of surface nutrient data is 4 m and these depths are available in the dataset. </w:t>
+        <w:t xml:space="preserve"> survey. Nutrient samples were sometimes collected deeper than the surface water quality data. In these cases, we selected the shallowest nutrient data available. The maximum depth of surface nutrient data is 4 </w:t>
+      </w:r>
+      <w:proofErr w:type="gramStart"/>
+      <w:r>
+        <w:t>m</w:t>
+      </w:r>
+      <w:proofErr w:type="gramEnd"/>
+      <w:r>
+        <w:t xml:space="preserve"> and these depths are available in the dataset. </w:t>
       </w:r>
       <w:r>
         <w:t xml:space="preserve">Bottom </w:t>
@@ -423,7 +460,15 @@
         <w:t>Microcystis</w:t>
       </w:r>
       <w:r>
-        <w:t xml:space="preserve"> presence in zooplankton net cod-ends. Outside this short time period, this was measured as a “low” on the 5-point scale, so all records of this 6</w:t>
+        <w:t xml:space="preserve"> presence in zooplankton net cod-ends. Outside this short </w:t>
+      </w:r>
+      <w:proofErr w:type="gramStart"/>
+      <w:r>
+        <w:t>time period</w:t>
+      </w:r>
+      <w:proofErr w:type="gramEnd"/>
+      <w:r>
+        <w:t>, this was measured as a “low” on the 5-point scale, so all records of this 6</w:t>
       </w:r>
       <w:r>
         <w:rPr>
@@ -482,7 +527,15 @@
         <w:t xml:space="preserve"> </w:t>
       </w:r>
       <w:r>
-        <w:t>calibrated these field measurements with filtered water samples collected and analyzed similar to EMP</w:t>
+        <w:t xml:space="preserve">calibrated these field measurements with filtered water samples collected and analyzed </w:t>
+      </w:r>
+      <w:proofErr w:type="gramStart"/>
+      <w:r>
+        <w:t>similar to</w:t>
+      </w:r>
+      <w:proofErr w:type="gramEnd"/>
+      <w:r>
+        <w:t xml:space="preserve"> EMP</w:t>
       </w:r>
       <w:r>
         <w:t xml:space="preserve"> and NCRO</w:t>
@@ -584,7 +637,31 @@
         <w:ind w:firstLine="720"/>
       </w:pPr>
       <w:r>
-        <w:t>From each dataset, we selected columns corresponding to the water quality variables of interest as well as important accessory information (date, time, station, latitude, longitude, depth, tide, and any notes). We then renamed variables for consistency and converted all variables to consistent units. Salinity was calculated from specific conductivity using the ec2pss function from the wql R package (Jassby et al. 2017). This function uses the Practical Salinity Scale 1978 for salinities between 2 and 42 (Fofonoff and Millard Jr 1983) and the extension of the Practical Salinity Scale (Hill et al. 1986) for salinities below 2. Conductivity data were also retained in the integrated dataset. In most cases, latitude and longitude coordinates of the fixed sampling stations were retained. When these coordinates were not available (e.g.</w:t>
+        <w:t xml:space="preserve">From each dataset, we selected columns corresponding to the water quality variables of interest as well as important accessory information (date, time, station, latitude, longitude, depth, tide, and any notes). We then renamed variables for consistency and converted all variables to consistent units. Salinity was calculated from specific conductivity using the ec2pss function from the </w:t>
+      </w:r>
+      <w:proofErr w:type="spellStart"/>
+      <w:r>
+        <w:t>wql</w:t>
+      </w:r>
+      <w:proofErr w:type="spellEnd"/>
+      <w:r>
+        <w:t xml:space="preserve"> R package (</w:t>
+      </w:r>
+      <w:proofErr w:type="spellStart"/>
+      <w:r>
+        <w:t>Jassby</w:t>
+      </w:r>
+      <w:proofErr w:type="spellEnd"/>
+      <w:r>
+        <w:t xml:space="preserve"> et al. 2017). This function uses the Practical Salinity Scale 1978 for salinities between 2 and 42 (</w:t>
+      </w:r>
+      <w:proofErr w:type="spellStart"/>
+      <w:r>
+        <w:t>Fofonoff</w:t>
+      </w:r>
+      <w:proofErr w:type="spellEnd"/>
+      <w:r>
+        <w:t xml:space="preserve"> and Millard Jr 1983) and the extension of the Practical Salinity Scale (Hill et al. 1986) for salinities below 2. Conductivity data were also retained in the integrated dataset. In most cases, latitude and longitude coordinates of the fixed sampling stations were retained. When these coordinates were not available (e.g.</w:t>
       </w:r>
       <w:r>
         <w:t>,</w:t>
@@ -593,7 +670,15 @@
         <w:t xml:space="preserve"> for non-fixed stations), we retained any coordinates that were recorded during the field sampling. To remove duplicate values from the dataset, only one set of values was retained for each recorded date, time, and location.</w:t>
       </w:r>
       <w:r>
-        <w:t xml:space="preserve"> All data integration code can be found in the discretewq R package </w:t>
+        <w:t xml:space="preserve"> All data integration code can be found in the </w:t>
+      </w:r>
+      <w:proofErr w:type="spellStart"/>
+      <w:r>
+        <w:t>discretewq</w:t>
+      </w:r>
+      <w:proofErr w:type="spellEnd"/>
+      <w:r>
+        <w:t xml:space="preserve"> R package </w:t>
       </w:r>
       <w:r>
         <w:t>v</w:t>
@@ -625,8 +710,13 @@
       <w:r>
         <w:t xml:space="preserve">; </w:t>
       </w:r>
-      <w:r>
-        <w:t xml:space="preserve">Bashevkin </w:t>
+      <w:proofErr w:type="spellStart"/>
+      <w:r>
+        <w:t>Bashevkin</w:t>
+      </w:r>
+      <w:proofErr w:type="spellEnd"/>
+      <w:r>
+        <w:t xml:space="preserve"> </w:t>
       </w:r>
       <w:r>
         <w:t>et al.</w:t>
@@ -638,66 +728,173 @@
         <w:t>202</w:t>
       </w:r>
       <w:r>
+        <w:t>3</w:t>
+      </w:r>
+      <w:r>
+        <w:t xml:space="preserve">). </w:t>
+      </w:r>
+    </w:p>
+    <w:p/>
+    <w:p>
+      <w:r>
+        <w:t>4. Literature cited</w:t>
+      </w:r>
+    </w:p>
+    <w:p/>
+    <w:p>
+      <w:proofErr w:type="spellStart"/>
+      <w:r>
+        <w:t>Bashevkin</w:t>
+      </w:r>
+      <w:proofErr w:type="spellEnd"/>
+      <w:r>
+        <w:t>, S. M.</w:t>
+      </w:r>
+      <w:r>
+        <w:t>, D</w:t>
+      </w:r>
+      <w:r>
+        <w:t>.</w:t>
+      </w:r>
+      <w:r>
+        <w:t xml:space="preserve"> Bosworth, S</w:t>
+      </w:r>
+      <w:r>
+        <w:t>.</w:t>
+      </w:r>
+      <w:r>
+        <w:t xml:space="preserve"> E. Perry, E</w:t>
+      </w:r>
+      <w:r>
+        <w:t>.</w:t>
+      </w:r>
+      <w:r>
+        <w:t xml:space="preserve"> B. Stumpner, </w:t>
+      </w:r>
+      <w:r>
+        <w:t>and</w:t>
+      </w:r>
+      <w:r>
+        <w:t xml:space="preserve"> R</w:t>
+      </w:r>
+      <w:r>
+        <w:t>.</w:t>
+      </w:r>
+      <w:r>
+        <w:t xml:space="preserve"> Hartman. 2023. </w:t>
+      </w:r>
+      <w:proofErr w:type="spellStart"/>
+      <w:r>
+        <w:t>discretewq</w:t>
+      </w:r>
+      <w:proofErr w:type="spellEnd"/>
+      <w:r>
+        <w:t xml:space="preserve">: An Integrated Dataset of Discrete Water Quality in the San Francisco Estuary v2.4.0. </w:t>
+      </w:r>
+      <w:proofErr w:type="spellStart"/>
+      <w:r>
+        <w:t>Zenodo</w:t>
+      </w:r>
+      <w:proofErr w:type="spellEnd"/>
+      <w:r>
+        <w:t xml:space="preserve">. </w:t>
+      </w:r>
+      <w:r>
+        <w:t>d</w:t>
+      </w:r>
+      <w:r>
+        <w:t>oi</w:t>
+      </w:r>
+      <w:r>
+        <w:t>:</w:t>
+      </w:r>
+      <w:r>
+        <w:t>10.5281/zenodo.8008212</w:t>
+      </w:r>
+    </w:p>
+    <w:p/>
+    <w:p>
+      <w:r>
+        <w:t xml:space="preserve">Bergamaschi, B.A., Kraus, T.E., Downing, B.D., Soto Perez, J., O'Donnell, K., Hansen, J.A., Hansen, A.M., </w:t>
+      </w:r>
+      <w:proofErr w:type="spellStart"/>
+      <w:r>
+        <w:t>Gelber</w:t>
+      </w:r>
+      <w:proofErr w:type="spellEnd"/>
+      <w:r>
+        <w:t>, A.D., and Stumpner, E.B., 2020, Assessing spatial variability of nutrients and related water quality constituents in the California Sacramento-San Joaquin Delta at the landscape scale: High resolution mapping surveys: U.S. Geological Survey data release, https://doi.org/10.5066/P9FQEUAL</w:t>
+      </w:r>
+    </w:p>
+    <w:p/>
+    <w:p>
+      <w:proofErr w:type="spellStart"/>
+      <w:r>
+        <w:t>Fofonoff</w:t>
+      </w:r>
+      <w:proofErr w:type="spellEnd"/>
+      <w:r>
+        <w:t>, N. P., and R. C. Millard Jr. 1983. Algorithms for the computation of fundamental properties of seawater. UNESCO Technical Papers in Marine Science 44.</w:t>
+      </w:r>
+    </w:p>
+    <w:p/>
+    <w:p>
+      <w:r>
+        <w:t xml:space="preserve">Hill, K., T. </w:t>
+      </w:r>
+      <w:proofErr w:type="spellStart"/>
+      <w:r>
+        <w:t>Dauphinee</w:t>
+      </w:r>
+      <w:proofErr w:type="spellEnd"/>
+      <w:r>
+        <w:t>, and D. Woods. 1986. The extension of the Practical Salinity Scale 1978 to low salinities. IEEE Journal of Oceanic Engineering 11: 109–112.</w:t>
+      </w:r>
+    </w:p>
+    <w:p/>
+    <w:p>
+      <w:proofErr w:type="spellStart"/>
+      <w:r>
+        <w:t>Jassby</w:t>
+      </w:r>
+      <w:proofErr w:type="spellEnd"/>
+      <w:r>
+        <w:t xml:space="preserve">, A. D., J. E. </w:t>
+      </w:r>
+      <w:proofErr w:type="spellStart"/>
+      <w:r>
+        <w:t>Cloern</w:t>
+      </w:r>
+      <w:proofErr w:type="spellEnd"/>
+      <w:r>
+        <w:t xml:space="preserve">, and J. </w:t>
+      </w:r>
+      <w:proofErr w:type="spellStart"/>
+      <w:r>
+        <w:t>Stachelek</w:t>
+      </w:r>
+      <w:proofErr w:type="spellEnd"/>
+      <w:r>
+        <w:t xml:space="preserve">. 2017. </w:t>
+      </w:r>
+      <w:proofErr w:type="spellStart"/>
+      <w:r>
+        <w:t>wql</w:t>
+      </w:r>
+      <w:proofErr w:type="spellEnd"/>
+      <w:r>
+        <w:t>: Exploring Water Quality Monitoring Data.</w:t>
+      </w:r>
+    </w:p>
+    <w:p/>
+    <w:p>
+      <w:r>
+        <w:t>R Core Team. 202</w:t>
+      </w:r>
+      <w:r>
         <w:t>2</w:t>
       </w:r>
       <w:r>
-        <w:t xml:space="preserve">). </w:t>
-      </w:r>
-    </w:p>
-    <w:p/>
-    <w:p>
-      <w:r>
-        <w:t>4. Literature cited</w:t>
-      </w:r>
-    </w:p>
-    <w:p/>
-    <w:p>
-      <w:r>
-        <w:t>Bashevkin, S. M., S. E. Perry, and E. B. Stumpner. 2022. discretewq: An Integrated Dataset of Discrete Water Quality in the San Francisco Estuary v2.3.</w:t>
-      </w:r>
-      <w:r>
-        <w:t>2</w:t>
-      </w:r>
-      <w:r>
-        <w:t>. Zenodo. doi:</w:t>
-      </w:r>
-      <w:r>
-        <w:t>10.5281/zenodo.6390964</w:t>
-      </w:r>
-    </w:p>
-    <w:p/>
-    <w:p>
-      <w:r>
-        <w:t>Bergamaschi, B.A., Kraus, T.E., Downing, B.D., Soto Perez, J., O'Donnell, K., Hansen, J.A., Hansen, A.M., Gelber, A.D., and Stumpner, E.B., 2020, Assessing spatial variability of nutrients and related water quality constituents in the California Sacramento-San Joaquin Delta at the landscape scale: High resolution mapping surveys: U.S. Geological Survey data release, https://doi.org/10.5066/P9FQEUAL</w:t>
-      </w:r>
-    </w:p>
-    <w:p/>
-    <w:p>
-      <w:r>
-        <w:t>Fofonoff, N. P., and R. C. Millard Jr. 1983. Algorithms for the computation of fundamental properties of seawater. UNESCO Technical Papers in Marine Science 44.</w:t>
-      </w:r>
-    </w:p>
-    <w:p/>
-    <w:p>
-      <w:r>
-        <w:t>Hill, K., T. Dauphinee, and D. Woods. 1986. The extension of the Practical Salinity Scale 1978 to low salinities. IEEE Journal of Oceanic Engineering 11: 109–112.</w:t>
-      </w:r>
-    </w:p>
-    <w:p/>
-    <w:p>
-      <w:r>
-        <w:t>Jassby, A. D., J. E. Cloern, and J. Stachelek. 2017. wql: Exploring Water Quality Monitoring Data.</w:t>
-      </w:r>
-    </w:p>
-    <w:p/>
-    <w:p>
-      <w:r>
-        <w:t>R Core Team. 202</w:t>
-      </w:r>
-      <w:r>
-        <w:t>2</w:t>
-      </w:r>
-      <w:r>
         <w:t>. R: A Language and Environment for Statistical Computing, R Foundation for Statistical Computing.</w:t>
       </w:r>
     </w:p>
@@ -711,7 +908,23 @@
     <w:p>
       <w:r>
         <w:lastRenderedPageBreak/>
-        <w:t xml:space="preserve">Battey, M. and S. Perry. 2023. Interagency Ecological Program: Discrete water quality monitoring in the Sacramento-San Joaquin Bay-Delta, collected by the Environmental Monitoring Program, 1975-2022 ver </w:t>
+        <w:t xml:space="preserve">Battey, </w:t>
+      </w:r>
+      <w:proofErr w:type="gramStart"/>
+      <w:r>
+        <w:t>M.</w:t>
+      </w:r>
+      <w:proofErr w:type="gramEnd"/>
+      <w:r>
+        <w:t xml:space="preserve"> and S. Perry. 2023. Interagency Ecological Program: Discrete water quality monitoring in the Sacramento-San Joaquin Bay-Delta, collected by the Environmental Monitoring Program, 1975-2022 </w:t>
+      </w:r>
+      <w:proofErr w:type="spellStart"/>
+      <w:r>
+        <w:t>ver</w:t>
+      </w:r>
+      <w:proofErr w:type="spellEnd"/>
+      <w:r>
+        <w:t xml:space="preserve"> </w:t>
       </w:r>
       <w:r>
         <w:t>9</w:t>
@@ -720,10 +933,18 @@
         <w:t>. Environmental Data Initiative. [</w:t>
       </w:r>
       <w:r>
-        <w:t>doi:10.6073/pasta/a306956e3ebdc78348c2df8d05cd2ccb</w:t>
-      </w:r>
-      <w:r>
-        <w:t>](https://portal.edirepository.org/nis/metadataviewer?packageid=edi.458.</w:t>
+        <w:t>doi:10.6073/pasta/a306956e3ebdc78348c2df8d05cd2</w:t>
+      </w:r>
+      <w:proofErr w:type="gramStart"/>
+      <w:r>
+        <w:t>ccb</w:t>
+      </w:r>
+      <w:r>
+        <w:t>](</w:t>
+      </w:r>
+      <w:proofErr w:type="gramEnd"/>
+      <w:r>
+        <w:t>https://portal.edirepository.org/nis/metadataviewer?packageid=edi.458.</w:t>
       </w:r>
       <w:r>
         <w:t>9</w:t>
@@ -735,7 +956,15 @@
     <w:p/>
     <w:p>
       <w:r>
-        <w:t>CDFW. 2022. Bay Study data. [https://filelib.wildlife.ca.gov/Public/BayStudy/Access_Database/](https://filelib.wildlife.ca.gov/Public/BayStudy/Access_Database/).</w:t>
+        <w:t>CDFW. 2022. Bay Study data. [</w:t>
+      </w:r>
+      <w:proofErr w:type="gramStart"/>
+      <w:r>
+        <w:t>https://filelib.wildlife.ca.gov/Public/BayStudy/Access_Database/](</w:t>
+      </w:r>
+      <w:proofErr w:type="gramEnd"/>
+      <w:r>
+        <w:t>https://filelib.wildlife.ca.gov/Public/BayStudy/Access_Database/).</w:t>
       </w:r>
     </w:p>
     <w:p/>
@@ -747,7 +976,15 @@
         <w:t>3a</w:t>
       </w:r>
       <w:r>
-        <w:t>. Fall Midwater Trawl data. [https://filelib.wildlife.ca.gov/public/TownetFallMidwaterTrawl/FMWT%20Data/](https://filelib.wildlife.ca.gov/public/TownetFallMidwaterTrawl/FMWT%20Data/).</w:t>
+        <w:t>. Fall Midwater Trawl data. [</w:t>
+      </w:r>
+      <w:proofErr w:type="gramStart"/>
+      <w:r>
+        <w:t>https://filelib.wildlife.ca.gov/public/TownetFallMidwaterTrawl/FMWT%20Data/](</w:t>
+      </w:r>
+      <w:proofErr w:type="gramEnd"/>
+      <w:r>
+        <w:t>https://filelib.wildlife.ca.gov/public/TownetFallMidwaterTrawl/FMWT%20Data/).</w:t>
       </w:r>
     </w:p>
     <w:p/>
@@ -759,83 +996,370 @@
         <w:t>3b</w:t>
       </w:r>
       <w:r>
-        <w:t>. Summer Townet data. [https://filelib.wildlife.ca.gov/public/TownetFallMidwaterTrawl/TNS%20MS%20Access%20Data/TNS%20data/](https://filelib.wildlife.ca.gov/public/TownetFallMidwaterTrawl/TNS%20MS%20Access%20Data/TNS%20data/).</w:t>
-      </w:r>
-    </w:p>
-    <w:p/>
-    <w:p>
-      <w:r>
-        <w:t xml:space="preserve">CDWR. 2022. Water Quality Evaluation Section, North Central Region Office. [https://wdl.water.ca.gov/waterdatalibrary/WaterQualityDataLib.aspx](https://wdl.water.ca.gov/waterdatalibrary/WaterQualityDataLib.aspx). </w:t>
-      </w:r>
-    </w:p>
-    <w:p/>
-    <w:p>
-      <w:r>
-        <w:t>Cloern, J. E., and T. S. Schraga. 2016. USGS Measurements of Water Quality in San Francisco Bay (CA), 1969-2015 (ver. 3.0 June 2017). U. S. Geological Survey data release. [doi:https://doi.org/10.5066/F7TQ5ZPR](https://doi.org/10.5066/F7TQ5ZPR)</w:t>
-      </w:r>
-    </w:p>
-    <w:p/>
-    <w:p>
-      <w:r>
-        <w:t>Interagency Ecological Program (IEP), S. Lesmeister, and J. Rinde. 2020. Interagency Ecological Program: Discrete dissolved oxygen monitoring in the Stockton Deep Water Ship Channel, collected by the Environmental Monitoring Program, 1997-2018. ver2. Environmental Data Initiative. [doi:10.6073/PASTA/3268530C683726CD430C81894FFAD768](https://portal.edirepository.org/nis/metadataviewer?packageid=edi.276.2)</w:t>
-      </w:r>
-    </w:p>
-    <w:p/>
-    <w:p>
-      <w:r>
-        <w:t>Interagency Ecological Program (IEP), L. Damon, and A. Chorazyczewski. 2021a. Interagency Ecological Program San Francisco Estuary 20mm Survey 1995 - 2021. ver 4. Environmental Data Initiative. [doi:10.6073/pasta/32de8b7ffbe674bc6e79dbcd29ac1cc2](https://portal.edirepository.org/nis/metadataviewer?packageid=edi.535.4)</w:t>
-      </w:r>
-    </w:p>
-    <w:p/>
-    <w:p>
-      <w:r>
-        <w:t>Interagency Ecological Program (IEP), L. Damon, and A. Chorazyczewski. 2021b. Interagency Ecological Program San Francisco Estuary Spring Kodiak Trawl Survey 2002 - 2021. ver 4. Environmental Data Initiative. [doi:10.6073/pasta/f0e2916f4a026f3f812a0855cee74a8d](https://portal.edirepository.org/nis/metadataviewer?packageid=edi.527.4)</w:t>
-      </w:r>
-    </w:p>
-    <w:p/>
-    <w:p>
-      <w:r>
-        <w:t xml:space="preserve">Interagency Ecological Program (IEP), L. Damon, T. Tempel, and A. Chorazyczewski. 2021c. Interagency Ecological Program San Francisco Estuary Smelt Larva Survey 2009 – 2021. ver 4. Environmental Data Initiative. </w:t>
+        <w:t xml:space="preserve">. Summer </w:t>
+      </w:r>
+      <w:proofErr w:type="spellStart"/>
+      <w:r>
+        <w:t>Townet</w:t>
+      </w:r>
+      <w:proofErr w:type="spellEnd"/>
+      <w:r>
+        <w:t xml:space="preserve"> data. [</w:t>
+      </w:r>
+      <w:proofErr w:type="gramStart"/>
+      <w:r>
+        <w:t>https://filelib.wildlife.ca.gov/public/TownetFallMidwaterTrawl/TNS%20MS%20Access%20Data/TNS%20data/](</w:t>
+      </w:r>
+      <w:proofErr w:type="gramEnd"/>
+      <w:r>
+        <w:t>https://filelib.wildlife.ca.gov/public/TownetFallMidwaterTrawl/TNS%20MS%20Access%20Data/TNS%20data/).</w:t>
+      </w:r>
+    </w:p>
+    <w:p/>
+    <w:p>
+      <w:r>
+        <w:t>CDWR. 2022. Water Quality Evaluation Section, North Central Region Office. [</w:t>
+      </w:r>
+      <w:proofErr w:type="gramStart"/>
+      <w:r>
+        <w:t>https://wdl.water.ca.gov/waterdatalibrary/WaterQualityDataLib.aspx](</w:t>
+      </w:r>
+      <w:proofErr w:type="gramEnd"/>
+      <w:r>
+        <w:t xml:space="preserve">https://wdl.water.ca.gov/waterdatalibrary/WaterQualityDataLib.aspx). </w:t>
+      </w:r>
+    </w:p>
+    <w:p/>
+    <w:p>
+      <w:proofErr w:type="spellStart"/>
+      <w:r>
+        <w:t>Cloern</w:t>
+      </w:r>
+      <w:proofErr w:type="spellEnd"/>
+      <w:r>
+        <w:t xml:space="preserve">, J. E., and T. S. </w:t>
+      </w:r>
+      <w:proofErr w:type="spellStart"/>
+      <w:r>
+        <w:t>Schraga</w:t>
+      </w:r>
+      <w:proofErr w:type="spellEnd"/>
+      <w:r>
+        <w:t>. 2016. USGS Measurements of Water Quality in San Francisco Bay (CA), 1969-2015 (ver. 3.0 June 2017). U. S. Geological Survey data release. [</w:t>
+      </w:r>
+      <w:proofErr w:type="gramStart"/>
+      <w:r>
+        <w:t>doi:https://doi.org/10.5066/F7TQ5ZPR</w:t>
+      </w:r>
+      <w:proofErr w:type="gramEnd"/>
+      <w:r>
+        <w:t>](https://doi.org/10.5066/F7TQ5ZPR)</w:t>
+      </w:r>
+    </w:p>
+    <w:p/>
+    <w:p>
+      <w:r>
+        <w:t xml:space="preserve">Interagency Ecological Program (IEP), S. </w:t>
+      </w:r>
+      <w:proofErr w:type="spellStart"/>
+      <w:r>
+        <w:t>Lesmeister</w:t>
+      </w:r>
+      <w:proofErr w:type="spellEnd"/>
+      <w:r>
+        <w:t xml:space="preserve">, and J. </w:t>
+      </w:r>
+      <w:proofErr w:type="spellStart"/>
+      <w:r>
+        <w:t>Rinde</w:t>
+      </w:r>
+      <w:proofErr w:type="spellEnd"/>
+      <w:r>
+        <w:t>. 2020. Interagency Ecological Program: Discrete dissolved oxygen monitoring in the Stockton Deep Water Ship Channel, collected by the Environmental Monitoring Program, 1997-2018. ver2. Environmental Data Initiative. [doi:10.6073/PASTA/3268530C683726CD430C81894FFAD</w:t>
+      </w:r>
+      <w:proofErr w:type="gramStart"/>
+      <w:r>
+        <w:t>768](</w:t>
+      </w:r>
+      <w:proofErr w:type="gramEnd"/>
+      <w:r>
+        <w:t>https://portal.edirepository.org/nis/metadataviewer?packageid=edi.276.2)</w:t>
+      </w:r>
+    </w:p>
+    <w:p/>
+    <w:p>
+      <w:r>
+        <w:t xml:space="preserve">Interagency Ecological Program (IEP), L. Damon, and A. </w:t>
+      </w:r>
+      <w:proofErr w:type="spellStart"/>
+      <w:r>
+        <w:t>Chorazyczewski</w:t>
+      </w:r>
+      <w:proofErr w:type="spellEnd"/>
+      <w:r>
+        <w:t xml:space="preserve">. 2021a. Interagency Ecological Program San Francisco Estuary 20mm Survey 1995 - 2021. </w:t>
+      </w:r>
+      <w:proofErr w:type="spellStart"/>
+      <w:r>
+        <w:t>ver</w:t>
+      </w:r>
+      <w:proofErr w:type="spellEnd"/>
+      <w:r>
+        <w:t xml:space="preserve"> 4. Environmental Data Initiative. [doi:10.6073/pasta/32de8b7ffbe674bc6e79dbcd29ac1cc</w:t>
+      </w:r>
+      <w:proofErr w:type="gramStart"/>
+      <w:r>
+        <w:t>2](</w:t>
+      </w:r>
+      <w:proofErr w:type="gramEnd"/>
+      <w:r>
+        <w:t>https://portal.edirepository.org/nis/metadataviewer?packageid=edi.535.4)</w:t>
+      </w:r>
+    </w:p>
+    <w:p/>
+    <w:p>
+      <w:r>
+        <w:t xml:space="preserve">Interagency Ecological Program (IEP), L. Damon, and A. </w:t>
+      </w:r>
+      <w:proofErr w:type="spellStart"/>
+      <w:r>
+        <w:t>Chorazyczewski</w:t>
+      </w:r>
+      <w:proofErr w:type="spellEnd"/>
+      <w:r>
+        <w:t xml:space="preserve">. 2021b. Interagency Ecological Program San Francisco Estuary Spring Kodiak Trawl Survey 2002 - 2021. </w:t>
+      </w:r>
+      <w:proofErr w:type="spellStart"/>
+      <w:r>
+        <w:t>ver</w:t>
+      </w:r>
+      <w:proofErr w:type="spellEnd"/>
+      <w:r>
+        <w:t xml:space="preserve"> 4. Environmental Data Initiative. [doi:10.6073/pasta/f0e2916f4a026f3f812a0855cee74a8</w:t>
+      </w:r>
+      <w:proofErr w:type="gramStart"/>
+      <w:r>
+        <w:t>d](</w:t>
+      </w:r>
+      <w:proofErr w:type="gramEnd"/>
+      <w:r>
+        <w:t>https://portal.edirepository.org/nis/metadataviewer?packageid=edi.527.4)</w:t>
+      </w:r>
+    </w:p>
+    <w:p/>
+    <w:p>
+      <w:r>
+        <w:t xml:space="preserve">Interagency Ecological Program (IEP), L. Damon, T. </w:t>
+      </w:r>
+      <w:proofErr w:type="spellStart"/>
+      <w:r>
+        <w:t>Tempel</w:t>
+      </w:r>
+      <w:proofErr w:type="spellEnd"/>
+      <w:r>
+        <w:t xml:space="preserve">, and A. </w:t>
+      </w:r>
+      <w:proofErr w:type="spellStart"/>
+      <w:r>
+        <w:t>Chorazyczewski</w:t>
+      </w:r>
+      <w:proofErr w:type="spellEnd"/>
+      <w:r>
+        <w:t xml:space="preserve">. 2021c. Interagency Ecological Program San Francisco Estuary Smelt Larva Survey 2009 – 2021. </w:t>
+      </w:r>
+      <w:proofErr w:type="spellStart"/>
+      <w:r>
+        <w:t>ver</w:t>
+      </w:r>
+      <w:proofErr w:type="spellEnd"/>
+      <w:r>
+        <w:t xml:space="preserve"> 4. Environmental Data Initiative. </w:t>
       </w:r>
       <w:r>
         <w:lastRenderedPageBreak/>
-        <w:t>[doi:10.6073/pasta/8e1ceb1c02fbc8b0ba7a6b58229109f2](https://portal.edirepository.org/nis/metadataviewer?packageid=edi.534.4)</w:t>
-      </w:r>
-    </w:p>
-    <w:p/>
-    <w:p>
-      <w:r>
-        <w:t>Interagency Ecological Program (IEP), C. Pien, J. Adams, and N. Kwan. 2021d. Interagency Ecological Program: Zooplankton catch and water quality data from the Sacramento River floodplain and tidal slough, collected by the Yolo Bypass Fish Monitoring Program, 1998-2018. ver 2. Environmental Data Initiative. [doi:10.6073/pasta/baad532af96cba1d58d43b89c08ca081](https://portal.edirepository.org/nis/metadataviewer?packageid=edi.494.2)</w:t>
-      </w:r>
-    </w:p>
-    <w:p/>
-    <w:p>
-      <w:r>
-        <w:t>Interagency Ecological Program (IEP), R. McKenzie, J. Speegle, A. Nanninga, J.R. Cook, J. Hagen, and B. Mahardja. 2022a. Interagency Ecological Program: Over four decades of juvenile fish monitoring data from the San Francisco Estuary, collected by the Delta Juvenile Fish Monitoring Program, 1976-2021. ver 9. Environmental Data Initiative. [doi:10.6073/pasta/30a3232084be9c936c976fbb6b31c5a2](https://portal.edirepository.org/nis/metadataviewer?packageid=edi.244.9)</w:t>
-      </w:r>
-    </w:p>
-    <w:p/>
-    <w:p>
-      <w:r>
-        <w:t>Interagency Ecological Program (IEP), C. Pien, and N. Kwan. 2022b. Interagency Ecological Program: Fish catch and water quality data from the Sacramento River floodplain and tidal slough, collected by the Yolo Bypass Fish Monitoring Program, 1998-2021. ver 3. Environmental Data Initiative. [doi:10.6073/pasta/f5c4362f4a1f370723e2b9113432909f](https://portal.edirepository.org/nis/metadataviewer?packageid=edi.233.3)</w:t>
-      </w:r>
-    </w:p>
-    <w:p/>
-    <w:p>
-      <w:r>
-        <w:t>O’Rear, T., J. Durand, and P. Moyle. 2022. Suisun Marsh Fish Study. [https://watershed.ucdavis.edu/project/suisun-marsh-fish-study](https://watershed.ucdavis.edu/project/suisun-marsh-fish-study).</w:t>
-      </w:r>
-    </w:p>
-    <w:p/>
-    <w:p>
-      <w:r>
-        <w:t>Schraga, T. S., E. S. Nejad, C. A. Martin, and J. E. Cloern. 2020. USGS measurements of water quality in San Francisco Bay (CA), beginning in 2016 (ver. 3.0, March 2020). U. S. Geological Survey data release. [doi:https://doi.org/10.5066/F7D21WGF](https://doi.org/10.5066/F7D21WGF)</w:t>
-      </w:r>
-    </w:p>
-    <w:p/>
-    <w:p>
-      <w:r>
-        <w:t>United States Fish and Wildlife Service, T. Senegal, R. Mckenzie, J. Speegle, B. Perales, D. Bridgman, K. Erly, S. Staiger, A. Arrambide, and M. Gilbert. 2022. Interagency Ecological Program and US Fish and Wildlife Service: San Francisco Estuary Enhanced Delta Smelt Monitoring Program data, 2016-2021 ver 8. Environmental Data Initiative. [doi:10.6073/pasta/e1a540c161b7be56b941df50fd7b44c5](https://portal.edirepository.org/nis/metadataviewer?packageid=edi.415.8)</w:t>
+        <w:t>[doi:10.6073/pasta/8e1ceb1c02fbc8b0ba7a6b58229109f</w:t>
+      </w:r>
+      <w:proofErr w:type="gramStart"/>
+      <w:r>
+        <w:t>2](</w:t>
+      </w:r>
+      <w:proofErr w:type="gramEnd"/>
+      <w:r>
+        <w:t>https://portal.edirepository.org/nis/metadataviewer?packageid=edi.534.4)</w:t>
+      </w:r>
+    </w:p>
+    <w:p/>
+    <w:p>
+      <w:r>
+        <w:t xml:space="preserve">Interagency Ecological Program (IEP), C. Pien, J. Adams, and N. Kwan. 2021d. Interagency Ecological Program: Zooplankton catch and water quality data from the Sacramento River floodplain and tidal slough, collected by the Yolo Bypass Fish Monitoring Program, 1998-2018. </w:t>
+      </w:r>
+      <w:proofErr w:type="spellStart"/>
+      <w:r>
+        <w:t>ver</w:t>
+      </w:r>
+      <w:proofErr w:type="spellEnd"/>
+      <w:r>
+        <w:t xml:space="preserve"> 2. Environmental Data Initiative. [doi:10.6073/pasta/baad532af96cba1d58d43b89c08ca</w:t>
+      </w:r>
+      <w:proofErr w:type="gramStart"/>
+      <w:r>
+        <w:t>081](</w:t>
+      </w:r>
+      <w:proofErr w:type="gramEnd"/>
+      <w:r>
+        <w:t>https://portal.edirepository.org/nis/metadataviewer?packageid=edi.494.2)</w:t>
+      </w:r>
+    </w:p>
+    <w:p/>
+    <w:p>
+      <w:r>
+        <w:t xml:space="preserve">Interagency Ecological Program (IEP), R. McKenzie, J. </w:t>
+      </w:r>
+      <w:proofErr w:type="spellStart"/>
+      <w:r>
+        <w:t>Speegle</w:t>
+      </w:r>
+      <w:proofErr w:type="spellEnd"/>
+      <w:r>
+        <w:t xml:space="preserve">, A. </w:t>
+      </w:r>
+      <w:proofErr w:type="spellStart"/>
+      <w:r>
+        <w:t>Nanninga</w:t>
+      </w:r>
+      <w:proofErr w:type="spellEnd"/>
+      <w:r>
+        <w:t xml:space="preserve">, J.R. Cook, J. Hagen, and B. Mahardja. 2022a. Interagency Ecological Program: Over four decades of juvenile fish monitoring data from the San Francisco Estuary, collected by the Delta Juvenile Fish Monitoring Program, 1976-2021. </w:t>
+      </w:r>
+      <w:proofErr w:type="spellStart"/>
+      <w:r>
+        <w:t>ver</w:t>
+      </w:r>
+      <w:proofErr w:type="spellEnd"/>
+      <w:r>
+        <w:t xml:space="preserve"> 9. Environmental Data Initiative. [doi:10.6073/pasta/30a3232084be9c936c976fbb6b31c5a</w:t>
+      </w:r>
+      <w:proofErr w:type="gramStart"/>
+      <w:r>
+        <w:t>2](</w:t>
+      </w:r>
+      <w:proofErr w:type="gramEnd"/>
+      <w:r>
+        <w:t>https://portal.edirepository.org/nis/metadataviewer?packageid=edi.244.9)</w:t>
+      </w:r>
+    </w:p>
+    <w:p/>
+    <w:p>
+      <w:r>
+        <w:t xml:space="preserve">Interagency Ecological Program (IEP), C. Pien, and N. Kwan. 2022b. Interagency Ecological Program: Fish catch and water quality data from the Sacramento River floodplain and tidal slough, collected by the Yolo Bypass Fish Monitoring Program, 1998-2021. </w:t>
+      </w:r>
+      <w:proofErr w:type="spellStart"/>
+      <w:r>
+        <w:t>ver</w:t>
+      </w:r>
+      <w:proofErr w:type="spellEnd"/>
+      <w:r>
+        <w:t xml:space="preserve"> 3. Environmental Data Initiative. [doi:10.6073/pasta/f5c4362f4a1f370723e2b9113432909</w:t>
+      </w:r>
+      <w:proofErr w:type="gramStart"/>
+      <w:r>
+        <w:t>f](</w:t>
+      </w:r>
+      <w:proofErr w:type="gramEnd"/>
+      <w:r>
+        <w:t>https://portal.edirepository.org/nis/metadataviewer?packageid=edi.233.3)</w:t>
+      </w:r>
+    </w:p>
+    <w:p/>
+    <w:p>
+      <w:proofErr w:type="spellStart"/>
+      <w:r>
+        <w:t>O’Rear</w:t>
+      </w:r>
+      <w:proofErr w:type="spellEnd"/>
+      <w:r>
+        <w:t>, T., J. Durand, and P. Moyle. 2022. Suisun Marsh Fish Study. [</w:t>
+      </w:r>
+      <w:proofErr w:type="gramStart"/>
+      <w:r>
+        <w:t>https://watershed.ucdavis.edu/project/suisun-marsh-fish-study](</w:t>
+      </w:r>
+      <w:proofErr w:type="gramEnd"/>
+      <w:r>
+        <w:t>https://watershed.ucdavis.edu/project/suisun-marsh-fish-study).</w:t>
+      </w:r>
+    </w:p>
+    <w:p/>
+    <w:p>
+      <w:proofErr w:type="spellStart"/>
+      <w:r>
+        <w:t>Schraga</w:t>
+      </w:r>
+      <w:proofErr w:type="spellEnd"/>
+      <w:r>
+        <w:t xml:space="preserve">, T. S., E. S. Nejad, C. A. Martin, and J. E. </w:t>
+      </w:r>
+      <w:proofErr w:type="spellStart"/>
+      <w:r>
+        <w:t>Cloern</w:t>
+      </w:r>
+      <w:proofErr w:type="spellEnd"/>
+      <w:r>
+        <w:t>. 2020. USGS measurements of water quality in San Francisco Bay (CA), beginning in 2016 (ver. 3.0, March 2020). U. S. Geological Survey data release. [</w:t>
+      </w:r>
+      <w:proofErr w:type="gramStart"/>
+      <w:r>
+        <w:t>doi:https://doi.org/10.5066/F7D21WGF</w:t>
+      </w:r>
+      <w:proofErr w:type="gramEnd"/>
+      <w:r>
+        <w:t>](https://doi.org/10.5066/F7D21WGF)</w:t>
+      </w:r>
+    </w:p>
+    <w:p/>
+    <w:p>
+      <w:r>
+        <w:t xml:space="preserve">United States Fish and Wildlife Service, T. Senegal, R. Mckenzie, J. </w:t>
+      </w:r>
+      <w:proofErr w:type="spellStart"/>
+      <w:r>
+        <w:t>Speegle</w:t>
+      </w:r>
+      <w:proofErr w:type="spellEnd"/>
+      <w:r>
+        <w:t xml:space="preserve">, B. Perales, D. Bridgman, K. </w:t>
+      </w:r>
+      <w:proofErr w:type="spellStart"/>
+      <w:r>
+        <w:t>Erly</w:t>
+      </w:r>
+      <w:proofErr w:type="spellEnd"/>
+      <w:r>
+        <w:t xml:space="preserve">, S. Staiger, A. </w:t>
+      </w:r>
+      <w:proofErr w:type="spellStart"/>
+      <w:r>
+        <w:t>Arrambide</w:t>
+      </w:r>
+      <w:proofErr w:type="spellEnd"/>
+      <w:r>
+        <w:t xml:space="preserve">, and M. Gilbert. 2022. Interagency Ecological Program and US Fish and Wildlife Service: San Francisco Estuary Enhanced Delta Smelt Monitoring Program data, 2016-2021 </w:t>
+      </w:r>
+      <w:proofErr w:type="spellStart"/>
+      <w:r>
+        <w:t>ver</w:t>
+      </w:r>
+      <w:proofErr w:type="spellEnd"/>
+      <w:r>
+        <w:t xml:space="preserve"> 8. Environmental Data Initiative. [doi:10.6073/pasta/e1a540c161b7be56b941df50fd7b44c</w:t>
+      </w:r>
+      <w:proofErr w:type="gramStart"/>
+      <w:r>
+        <w:t>5](</w:t>
+      </w:r>
+      <w:proofErr w:type="gramEnd"/>
+      <w:r>
+        <w:t>https://portal.edirepository.org/nis/metadataviewer?packageid=edi.415.8)</w:t>
       </w:r>
     </w:p>
     <w:p/>
@@ -846,13 +1370,45 @@
     </w:p>
     <w:p>
       <w:r>
-        <w:t>[doi:10.5066/F7P55KJN](https://doi.org/10.5066/F7P55KJN)</w:t>
-      </w:r>
-    </w:p>
-    <w:p/>
-    <w:p>
-      <w:r>
-        <w:t>USBR, R. Dahlgren, L. Loken, and E. Van Nieuwenhuyse. 2020. Monthly vertical profiles of water quality in the Sacramento Deep Water Ship Channel 2012-2019. [https://www.usbr.gov/mp/bdo/index.html](https://www.usbr.gov/mp/bdo/index.html)</w:t>
+        <w:t>[doi:10.5066/F7P55</w:t>
+      </w:r>
+      <w:proofErr w:type="gramStart"/>
+      <w:r>
+        <w:t>KJN](</w:t>
+      </w:r>
+      <w:proofErr w:type="gramEnd"/>
+      <w:r>
+        <w:t>https://doi.org/10.5066/F7P55KJN)</w:t>
+      </w:r>
+    </w:p>
+    <w:p/>
+    <w:p>
+      <w:r>
+        <w:t xml:space="preserve">USBR, R. Dahlgren, L. </w:t>
+      </w:r>
+      <w:proofErr w:type="spellStart"/>
+      <w:r>
+        <w:t>Loken</w:t>
+      </w:r>
+      <w:proofErr w:type="spellEnd"/>
+      <w:r>
+        <w:t xml:space="preserve">, and E. </w:t>
+      </w:r>
+      <w:proofErr w:type="gramStart"/>
+      <w:r>
+        <w:t>Van</w:t>
+      </w:r>
+      <w:proofErr w:type="gramEnd"/>
+      <w:r>
+        <w:t xml:space="preserve"> Nieuwenhuyse. 2020. Monthly vertical profiles of water quality in the Sacramento Deep Water Ship Channel 2012-2019. [</w:t>
+      </w:r>
+      <w:proofErr w:type="gramStart"/>
+      <w:r>
+        <w:t>https://www.usbr.gov/mp/bdo/index.html](</w:t>
+      </w:r>
+      <w:proofErr w:type="gramEnd"/>
+      <w:r>
+        <w:t>https://www.usbr.gov/mp/bdo/index.html)</w:t>
       </w:r>
     </w:p>
     <w:sectPr>

</xml_diff>